<commit_message>
cases 2 and 3 done
</commit_message>
<xml_diff>
--- a/OPD/lab3/lab3.docx
+++ b/OPD/lab3/lab3.docx
@@ -9406,7 +9406,7 @@
         <mc:AlternateContent>
           <mc:Choice Requires="wps">
             <w:drawing>
-              <wp:anchor distT="0" distB="0" distL="114300" distR="114300" simplePos="0" relativeHeight="251676672" behindDoc="0" locked="0" layoutInCell="1" allowOverlap="1" wp14:anchorId="12FB4AB9" wp14:editId="327E135A">
+              <wp:anchor distT="0" distB="0" distL="114300" distR="114300" simplePos="0" relativeHeight="251676672" behindDoc="0" locked="0" layoutInCell="1" allowOverlap="1" wp14:anchorId="12FB4AB9" wp14:editId="4CDBBAD2">
                 <wp:simplePos x="0" y="0"/>
                 <wp:positionH relativeFrom="leftMargin">
                   <wp:posOffset>933450</wp:posOffset>
@@ -9472,7 +9472,7 @@
         <mc:AlternateContent>
           <mc:Choice Requires="wps">
             <w:drawing>
-              <wp:anchor distT="0" distB="0" distL="114300" distR="114300" simplePos="0" relativeHeight="251674624" behindDoc="0" locked="0" layoutInCell="1" allowOverlap="1" wp14:anchorId="42862411" wp14:editId="3159FC0F">
+              <wp:anchor distT="0" distB="0" distL="114300" distR="114300" simplePos="0" relativeHeight="251674624" behindDoc="0" locked="0" layoutInCell="1" allowOverlap="1" wp14:anchorId="42862411" wp14:editId="0A7D7133">
                 <wp:simplePos x="0" y="0"/>
                 <wp:positionH relativeFrom="column">
                   <wp:posOffset>19050</wp:posOffset>
@@ -9523,7 +9523,18 @@
           </mc:Choice>
           <mc:Fallback>
             <w:pict>
-              <v:shape w14:anchorId="36E2513C" id="Соединитель: уступ 15" o:spid="_x0000_s1026" type="#_x0000_t34" style="position:absolute;margin-left:1.5pt;margin-top:129.1pt;width:1.5pt;height:28.5pt;flip:x;z-index:251674624;visibility:visible;mso-wrap-style:square;mso-wrap-distance-left:9pt;mso-wrap-distance-top:0;mso-wrap-distance-right:9pt;mso-wrap-distance-bottom:0;mso-position-horizontal:absolute;mso-position-horizontal-relative:text;mso-position-vertical:absolute;mso-position-vertical-relative:text" o:gfxdata="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" adj="129600" strokecolor="black [3200]" strokeweight=".5pt"/>
+              <v:shapetype w14:anchorId="13804EC8" id="_x0000_t34" coordsize="21600,21600" o:spt="34" o:oned="t" adj="10800" path="m,l@0,0@0,21600,21600,21600e" filled="f">
+                <v:stroke joinstyle="miter"/>
+                <v:formulas>
+                  <v:f eqn="val #0"/>
+                </v:formulas>
+                <v:path arrowok="t" fillok="f" o:connecttype="none"/>
+                <v:handles>
+                  <v:h position="#0,center"/>
+                </v:handles>
+                <o:lock v:ext="edit" shapetype="t"/>
+              </v:shapetype>
+              <v:shape id="Соединитель: уступ 15" o:spid="_x0000_s1026" type="#_x0000_t34" style="position:absolute;margin-left:1.5pt;margin-top:129.1pt;width:1.5pt;height:28.5pt;flip:x;z-index:251674624;visibility:visible;mso-wrap-style:square;mso-wrap-distance-left:9pt;mso-wrap-distance-top:0;mso-wrap-distance-right:9pt;mso-wrap-distance-bottom:0;mso-position-horizontal:absolute;mso-position-horizontal-relative:text;mso-position-vertical:absolute;mso-position-vertical-relative:text" o:gfxdata="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" adj="129600" strokecolor="black [3200]" strokeweight=".5pt"/>
             </w:pict>
           </mc:Fallback>
         </mc:AlternateContent>
@@ -9636,14 +9647,7 @@
               <w:rFonts w:ascii="Cambria Math" w:hAnsi="Cambria Math"/>
               <w:lang w:val="en-US"/>
             </w:rPr>
-            <m:t>1</m:t>
-          </m:r>
-          <m:r>
-            <w:rPr>
-              <w:rFonts w:ascii="Cambria Math" w:hAnsi="Cambria Math"/>
-              <w:lang w:val="en-US"/>
-            </w:rPr>
-            <m:t xml:space="preserve">≤A≤ </m:t>
+            <m:t xml:space="preserve">1≤A≤ </m:t>
           </m:r>
           <m:f>
             <m:fPr>
@@ -9722,6 +9726,9 @@
             <w:commentReference w:id="3"/>
           </m:r>
           <m:r>
+            <m:rPr>
+              <m:sty m:val="p"/>
+            </m:rPr>
             <w:rPr>
               <w:rFonts w:ascii="Cambria Math" w:hAnsi="Cambria Math"/>
               <w:lang w:val="en-US"/>
@@ -9771,14 +9778,7 @@
               <w:rFonts w:ascii="Cambria Math" w:hAnsi="Cambria Math"/>
               <w:lang w:val="en-US"/>
             </w:rPr>
-            <m:t>+A</m:t>
-          </m:r>
-          <m:r>
-            <w:rPr>
-              <w:rFonts w:ascii="Cambria Math" w:hAnsi="Cambria Math"/>
-              <w:lang w:val="en-US"/>
-            </w:rPr>
-            <m:t>≤X≤</m:t>
+            <m:t>+A≤X≤</m:t>
           </m:r>
           <m:sSup>
             <m:sSupPr>
@@ -9817,6 +9817,9 @@
             <m:t>-2</m:t>
           </m:r>
           <m:r>
+            <m:rPr>
+              <m:sty m:val="p"/>
+            </m:rPr>
             <w:rPr>
               <w:rFonts w:ascii="Cambria Math" w:hAnsi="Cambria Math"/>
               <w:lang w:val="en-US"/>
@@ -9905,6 +9908,9 @@
             <m:t>-1</m:t>
           </m:r>
           <m:r>
+            <m:rPr>
+              <m:sty m:val="p"/>
+            </m:rPr>
             <w:rPr>
               <w:rFonts w:ascii="Cambria Math" w:hAnsi="Cambria Math"/>
               <w:lang w:val="en-US"/>
@@ -9993,6 +9999,9 @@
             <m:t>-2</m:t>
           </m:r>
           <m:r>
+            <m:rPr>
+              <m:sty m:val="p"/>
+            </m:rPr>
             <w:rPr>
               <w:rFonts w:eastAsiaTheme="majorEastAsia" w:cstheme="majorBidi"/>
               <w:lang w:val="en-US"/>
@@ -10064,14 +10073,7 @@
               <w:rFonts w:ascii="Cambria Math" w:hAnsi="Cambria Math"/>
               <w:lang w:val="en-US"/>
             </w:rPr>
-            <m:t xml:space="preserve">≤A≤ </m:t>
-          </m:r>
-          <m:r>
-            <w:rPr>
-              <w:rFonts w:ascii="Cambria Math" w:hAnsi="Cambria Math"/>
-              <w:lang w:val="en-US"/>
-            </w:rPr>
-            <m:t>0</m:t>
+            <m:t>≤A≤ 0</m:t>
           </m:r>
           <w:commentRangeStart w:id="4"/>
           <w:commentRangeEnd w:id="4"/>
@@ -10085,6 +10087,9 @@
             <w:commentReference w:id="4"/>
           </m:r>
           <m:r>
+            <m:rPr>
+              <m:sty m:val="p"/>
+            </m:rPr>
             <w:rPr>
               <w:rFonts w:ascii="Cambria Math" w:hAnsi="Cambria Math"/>
               <w:lang w:val="en-US"/>
@@ -10134,30 +10139,12 @@
               <w:rFonts w:ascii="Cambria Math" w:hAnsi="Cambria Math"/>
               <w:lang w:val="en-US"/>
             </w:rPr>
-            <m:t>≤X</m:t>
+            <m:t>≤X≤A-1</m:t>
           </m:r>
           <m:r>
-            <w:rPr>
-              <w:rFonts w:ascii="Cambria Math" w:hAnsi="Cambria Math"/>
-              <w:lang w:val="en-US"/>
-            </w:rPr>
-            <m:t>≤</m:t>
-          </m:r>
-          <m:r>
-            <w:rPr>
-              <w:rFonts w:ascii="Cambria Math" w:hAnsi="Cambria Math"/>
-              <w:lang w:val="en-US"/>
-            </w:rPr>
-            <m:t>A</m:t>
-          </m:r>
-          <m:r>
-            <w:rPr>
-              <w:rFonts w:ascii="Cambria Math" w:hAnsi="Cambria Math"/>
-              <w:lang w:val="en-US"/>
-            </w:rPr>
-            <m:t>-1</m:t>
-          </m:r>
-          <m:r>
+            <m:rPr>
+              <m:sty m:val="p"/>
+            </m:rPr>
             <w:rPr>
               <w:rFonts w:ascii="Cambria Math" w:hAnsi="Cambria Math"/>
               <w:lang w:val="en-US"/>
@@ -10171,28 +10158,7 @@
               <w:rFonts w:ascii="Cambria Math" w:hAnsi="Cambria Math"/>
               <w:lang w:val="en-US"/>
             </w:rPr>
-            <m:t>-1</m:t>
-          </m:r>
-          <m:r>
-            <w:rPr>
-              <w:rFonts w:ascii="Cambria Math" w:hAnsi="Cambria Math"/>
-              <w:lang w:val="en-US"/>
-            </w:rPr>
-            <m:t>≤</m:t>
-          </m:r>
-          <m:r>
-            <w:rPr>
-              <w:rFonts w:ascii="Cambria Math" w:hAnsi="Cambria Math"/>
-              <w:lang w:val="en-US"/>
-            </w:rPr>
-            <m:t>X</m:t>
-          </m:r>
-          <m:r>
-            <w:rPr>
-              <w:rFonts w:ascii="Cambria Math" w:hAnsi="Cambria Math"/>
-              <w:lang w:val="en-US"/>
-            </w:rPr>
-            <m:t>≤</m:t>
+            <m:t>-1≤X≤</m:t>
           </m:r>
           <m:sSup>
             <m:sSupPr>
@@ -10231,6 +10197,9 @@
             <m:t>-2</m:t>
           </m:r>
           <m:r>
+            <m:rPr>
+              <m:sty m:val="p"/>
+            </m:rPr>
             <w:rPr>
               <w:rFonts w:ascii="Cambria Math" w:hAnsi="Cambria Math"/>
               <w:lang w:val="en-US"/>
@@ -10280,30 +10249,12 @@
               <w:rFonts w:ascii="Cambria Math" w:hAnsi="Cambria Math"/>
               <w:lang w:val="en-US"/>
             </w:rPr>
-            <m:t>+1</m:t>
+            <m:t>+1≤Y≤A+1</m:t>
           </m:r>
           <m:r>
-            <w:rPr>
-              <w:rFonts w:ascii="Cambria Math" w:hAnsi="Cambria Math"/>
-              <w:lang w:val="en-US"/>
-            </w:rPr>
-            <m:t>≤Y</m:t>
-          </m:r>
-          <m:r>
-            <w:rPr>
-              <w:rFonts w:ascii="Cambria Math" w:hAnsi="Cambria Math"/>
-              <w:lang w:val="en-US"/>
-            </w:rPr>
-            <m:t>≤</m:t>
-          </m:r>
-          <m:r>
-            <w:rPr>
-              <w:rFonts w:ascii="Cambria Math" w:hAnsi="Cambria Math"/>
-              <w:lang w:val="en-US"/>
-            </w:rPr>
-            <m:t>A+1</m:t>
-          </m:r>
-          <m:r>
+            <m:rPr>
+              <m:sty m:val="p"/>
+            </m:rPr>
             <w:rPr>
               <w:rFonts w:ascii="Cambria Math" w:hAnsi="Cambria Math"/>
               <w:lang w:val="en-US"/>
@@ -10317,28 +10268,7 @@
               <w:rFonts w:ascii="Cambria Math" w:hAnsi="Cambria Math"/>
               <w:lang w:val="en-US"/>
             </w:rPr>
-            <m:t>1</m:t>
-          </m:r>
-          <m:r>
-            <w:rPr>
-              <w:rFonts w:ascii="Cambria Math" w:hAnsi="Cambria Math"/>
-              <w:lang w:val="en-US"/>
-            </w:rPr>
-            <m:t>≤</m:t>
-          </m:r>
-          <m:r>
-            <w:rPr>
-              <w:rFonts w:ascii="Cambria Math" w:hAnsi="Cambria Math"/>
-              <w:lang w:val="en-US"/>
-            </w:rPr>
-            <m:t>Y</m:t>
-          </m:r>
-          <m:r>
-            <w:rPr>
-              <w:rFonts w:ascii="Cambria Math" w:hAnsi="Cambria Math"/>
-              <w:lang w:val="en-US"/>
-            </w:rPr>
-            <m:t>≤</m:t>
+            <m:t>1≤Y≤</m:t>
           </m:r>
           <m:sSup>
             <m:sSupPr>
@@ -10377,6 +10307,9 @@
             <m:t>-1</m:t>
           </m:r>
           <m:r>
+            <m:rPr>
+              <m:sty m:val="p"/>
+            </m:rPr>
             <w:rPr>
               <w:rFonts w:ascii="Cambria Math" w:hAnsi="Cambria Math"/>
               <w:lang w:val="en-US"/>
@@ -10426,16 +10359,12 @@
               <w:rFonts w:ascii="Cambria Math" w:hAnsi="Cambria Math"/>
               <w:lang w:val="en-US"/>
             </w:rPr>
-            <m:t>≤Z≤</m:t>
+            <m:t>≤Z≤A-1</m:t>
           </m:r>
           <m:r>
-            <w:rPr>
-              <w:rFonts w:ascii="Cambria Math" w:hAnsi="Cambria Math"/>
-              <w:lang w:val="en-US"/>
-            </w:rPr>
-            <m:t>A-1</m:t>
-          </m:r>
-          <m:r>
+            <m:rPr>
+              <m:sty m:val="p"/>
+            </m:rPr>
             <w:rPr>
               <w:rFonts w:ascii="Cambria Math" w:hAnsi="Cambria Math"/>
               <w:lang w:val="en-US"/>
@@ -10449,28 +10378,7 @@
               <w:rFonts w:ascii="Cambria Math" w:hAnsi="Cambria Math"/>
               <w:lang w:val="en-US"/>
             </w:rPr>
-            <m:t>-1</m:t>
-          </m:r>
-          <m:r>
-            <w:rPr>
-              <w:rFonts w:ascii="Cambria Math" w:hAnsi="Cambria Math"/>
-              <w:lang w:val="en-US"/>
-            </w:rPr>
-            <m:t>≤</m:t>
-          </m:r>
-          <m:r>
-            <w:rPr>
-              <w:rFonts w:ascii="Cambria Math" w:hAnsi="Cambria Math"/>
-              <w:lang w:val="en-US"/>
-            </w:rPr>
-            <m:t>Z</m:t>
-          </m:r>
-          <m:r>
-            <w:rPr>
-              <w:rFonts w:ascii="Cambria Math" w:hAnsi="Cambria Math"/>
-              <w:lang w:val="en-US"/>
-            </w:rPr>
-            <m:t>≤</m:t>
+            <m:t>-1≤Z≤</m:t>
           </m:r>
           <m:sSup>
             <m:sSupPr>
@@ -10509,6 +10417,9 @@
             <m:t>-2</m:t>
           </m:r>
           <m:r>
+            <m:rPr>
+              <m:sty m:val="p"/>
+            </m:rPr>
             <w:rPr>
               <w:rFonts w:ascii="Cambria Math" w:hAnsi="Cambria Math"/>
               <w:lang w:val="en-US"/>
@@ -10633,28 +10544,518 @@
       <w:pPr>
         <w:rPr>
           <w:iCs/>
-          <w:lang w:val="en-US"/>
         </w:rPr>
       </w:pPr>
-      <w:r>
-        <w:rPr>
-          <w:iCs/>
-        </w:rPr>
-        <w:t>Случай 2 (</w:t>
-      </w:r>
-      <w:r>
+    </w:p>
+    <w:p>
+      <w:pPr>
         <w:rPr>
           <w:iCs/>
           <w:lang w:val="en-US"/>
         </w:rPr>
-        <w:t xml:space="preserve">R = </w:t>
+      </w:pPr>
+      <w:r>
+        <w:rPr>
+          <w:iCs/>
+          <w:noProof/>
+        </w:rPr>
+        <mc:AlternateContent>
+          <mc:Choice Requires="wps">
+            <w:drawing>
+              <wp:anchor distT="0" distB="0" distL="114300" distR="114300" simplePos="0" relativeHeight="251685888" behindDoc="0" locked="0" layoutInCell="1" allowOverlap="1" wp14:anchorId="3753B240" wp14:editId="7B3C497D">
+                <wp:simplePos x="0" y="0"/>
+                <wp:positionH relativeFrom="column">
+                  <wp:posOffset>38100</wp:posOffset>
+                </wp:positionH>
+                <wp:positionV relativeFrom="paragraph">
+                  <wp:posOffset>2251498</wp:posOffset>
+                </wp:positionV>
+                <wp:extent cx="27305" cy="346710"/>
+                <wp:effectExtent l="114300" t="0" r="10795" b="34290"/>
+                <wp:wrapNone/>
+                <wp:docPr id="5" name="Соединитель: уступ 5"/>
+                <wp:cNvGraphicFramePr/>
+                <a:graphic xmlns:a="http://schemas.openxmlformats.org/drawingml/2006/main">
+                  <a:graphicData uri="http://schemas.microsoft.com/office/word/2010/wordprocessingShape">
+                    <wps:wsp>
+                      <wps:cNvCnPr/>
+                      <wps:spPr>
+                        <a:xfrm>
+                          <a:off x="0" y="0"/>
+                          <a:ext cx="27305" cy="346710"/>
+                        </a:xfrm>
+                        <a:prstGeom prst="bentConnector3">
+                          <a:avLst>
+                            <a:gd name="adj1" fmla="val -381150"/>
+                          </a:avLst>
+                        </a:prstGeom>
+                      </wps:spPr>
+                      <wps:style>
+                        <a:lnRef idx="1">
+                          <a:schemeClr val="dk1"/>
+                        </a:lnRef>
+                        <a:fillRef idx="0">
+                          <a:schemeClr val="dk1"/>
+                        </a:fillRef>
+                        <a:effectRef idx="0">
+                          <a:schemeClr val="dk1"/>
+                        </a:effectRef>
+                        <a:fontRef idx="minor">
+                          <a:schemeClr val="tx1"/>
+                        </a:fontRef>
+                      </wps:style>
+                      <wps:bodyPr/>
+                    </wps:wsp>
+                  </a:graphicData>
+                </a:graphic>
+              </wp:anchor>
+            </w:drawing>
+          </mc:Choice>
+          <mc:Fallback>
+            <w:pict>
+              <v:shapetype w14:anchorId="603702B2" id="_x0000_t34" coordsize="21600,21600" o:spt="34" o:oned="t" adj="10800" path="m,l@0,0@0,21600,21600,21600e" filled="f">
+                <v:stroke joinstyle="miter"/>
+                <v:formulas>
+                  <v:f eqn="val #0"/>
+                </v:formulas>
+                <v:path arrowok="t" fillok="f" o:connecttype="none"/>
+                <v:handles>
+                  <v:h position="#0,center"/>
+                </v:handles>
+                <o:lock v:ext="edit" shapetype="t"/>
+              </v:shapetype>
+              <v:shape id="Соединитель: уступ 5" o:spid="_x0000_s1026" type="#_x0000_t34" style="position:absolute;margin-left:3pt;margin-top:177.3pt;width:2.15pt;height:27.3pt;z-index:251685888;visibility:visible;mso-wrap-style:square;mso-wrap-distance-left:9pt;mso-wrap-distance-top:0;mso-wrap-distance-right:9pt;mso-wrap-distance-bottom:0;mso-position-horizontal:absolute;mso-position-horizontal-relative:text;mso-position-vertical:absolute;mso-position-vertical-relative:text" o:gfxdata="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" adj="-82328" strokecolor="black [3200]" strokeweight=".5pt"/>
+            </w:pict>
+          </mc:Fallback>
+        </mc:AlternateContent>
+      </w:r>
+      <w:r>
+        <w:rPr>
+          <w:iCs/>
+          <w:noProof/>
+        </w:rPr>
+        <mc:AlternateContent>
+          <mc:Choice Requires="wps">
+            <w:drawing>
+              <wp:anchor distT="0" distB="0" distL="114300" distR="114300" simplePos="0" relativeHeight="251687936" behindDoc="0" locked="0" layoutInCell="1" allowOverlap="1" wp14:anchorId="13C54DEE" wp14:editId="5891EEB9">
+                <wp:simplePos x="0" y="0"/>
+                <wp:positionH relativeFrom="column">
+                  <wp:posOffset>-389467</wp:posOffset>
+                </wp:positionH>
+                <wp:positionV relativeFrom="paragraph">
+                  <wp:posOffset>164041</wp:posOffset>
+                </wp:positionV>
+                <wp:extent cx="228600" cy="3293533"/>
+                <wp:effectExtent l="0" t="0" r="19050" b="21590"/>
+                <wp:wrapNone/>
+                <wp:docPr id="7" name="Левая фигурная скобка 7"/>
+                <wp:cNvGraphicFramePr/>
+                <a:graphic xmlns:a="http://schemas.openxmlformats.org/drawingml/2006/main">
+                  <a:graphicData uri="http://schemas.microsoft.com/office/word/2010/wordprocessingShape">
+                    <wps:wsp>
+                      <wps:cNvSpPr/>
+                      <wps:spPr>
+                        <a:xfrm>
+                          <a:off x="0" y="0"/>
+                          <a:ext cx="228600" cy="3293533"/>
+                        </a:xfrm>
+                        <a:prstGeom prst="leftBrace">
+                          <a:avLst/>
+                        </a:prstGeom>
+                      </wps:spPr>
+                      <wps:style>
+                        <a:lnRef idx="1">
+                          <a:schemeClr val="dk1"/>
+                        </a:lnRef>
+                        <a:fillRef idx="0">
+                          <a:schemeClr val="dk1"/>
+                        </a:fillRef>
+                        <a:effectRef idx="0">
+                          <a:schemeClr val="dk1"/>
+                        </a:effectRef>
+                        <a:fontRef idx="minor">
+                          <a:schemeClr val="tx1"/>
+                        </a:fontRef>
+                      </wps:style>
+                      <wps:bodyPr rot="0" spcFirstLastPara="0" vertOverflow="overflow" horzOverflow="overflow" vert="horz" wrap="square" lIns="91440" tIns="45720" rIns="91440" bIns="45720" numCol="1" spcCol="0" rtlCol="0" fromWordArt="0" anchor="ctr" anchorCtr="0" forceAA="0" compatLnSpc="1">
+                        <a:prstTxWarp prst="textNoShape">
+                          <a:avLst/>
+                        </a:prstTxWarp>
+                        <a:noAutofit/>
+                      </wps:bodyPr>
+                    </wps:wsp>
+                  </a:graphicData>
+                </a:graphic>
+                <wp14:sizeRelH relativeFrom="margin">
+                  <wp14:pctWidth>0</wp14:pctWidth>
+                </wp14:sizeRelH>
+                <wp14:sizeRelV relativeFrom="margin">
+                  <wp14:pctHeight>0</wp14:pctHeight>
+                </wp14:sizeRelV>
+              </wp:anchor>
+            </w:drawing>
+          </mc:Choice>
+          <mc:Fallback>
+            <w:pict>
+              <v:shapetype w14:anchorId="5FA26DDB" id="_x0000_t87" coordsize="21600,21600" o:spt="87" adj="1800,10800" path="m21600,qx10800@0l10800@2qy0@11,10800@3l10800@1qy21600,21600e" filled="f">
+                <v:formulas>
+                  <v:f eqn="val #0"/>
+                  <v:f eqn="sum 21600 0 #0"/>
+                  <v:f eqn="sum #1 0 #0"/>
+                  <v:f eqn="sum #1 #0 0"/>
+                  <v:f eqn="prod #0 9598 32768"/>
+                  <v:f eqn="sum 21600 0 @4"/>
+                  <v:f eqn="sum 21600 0 #1"/>
+                  <v:f eqn="min #1 @6"/>
+                  <v:f eqn="prod @7 1 2"/>
+                  <v:f eqn="prod #0 2 1"/>
+                  <v:f eqn="sum 21600 0 @9"/>
+                  <v:f eqn="val #1"/>
+                </v:formulas>
+                <v:path arrowok="t" o:connecttype="custom" o:connectlocs="21600,0;0,10800;21600,21600" textboxrect="13963,@4,21600,@5"/>
+                <v:handles>
+                  <v:h position="center,#0" yrange="0,@8"/>
+                  <v:h position="topLeft,#1" yrange="@9,@10"/>
+                </v:handles>
+              </v:shapetype>
+              <v:shape id="Левая фигурная скобка 7" o:spid="_x0000_s1026" type="#_x0000_t87" style="position:absolute;margin-left:-30.65pt;margin-top:12.9pt;width:18pt;height:259.35pt;z-index:251687936;visibility:visible;mso-wrap-style:square;mso-width-percent:0;mso-height-percent:0;mso-wrap-distance-left:9pt;mso-wrap-distance-top:0;mso-wrap-distance-right:9pt;mso-wrap-distance-bottom:0;mso-position-horizontal:absolute;mso-position-horizontal-relative:text;mso-position-vertical:absolute;mso-position-vertical-relative:text;mso-width-percent:0;mso-height-percent:0;mso-width-relative:margin;mso-height-relative:margin;v-text-anchor:middle" o:gfxdata="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" adj="125" strokecolor="black [3200]" strokeweight=".5pt">
+                <v:stroke joinstyle="miter"/>
+              </v:shape>
+            </w:pict>
+          </mc:Fallback>
+        </mc:AlternateContent>
+      </w:r>
+      <w:r>
+        <w:rPr>
+          <w:iCs/>
+          <w:noProof/>
+        </w:rPr>
+        <mc:AlternateContent>
+          <mc:Choice Requires="wps">
+            <w:drawing>
+              <wp:anchor distT="0" distB="0" distL="114300" distR="114300" simplePos="0" relativeHeight="251688960" behindDoc="0" locked="0" layoutInCell="1" allowOverlap="1" wp14:anchorId="74DA7AA7" wp14:editId="29FF7602">
+                <wp:simplePos x="0" y="0"/>
+                <wp:positionH relativeFrom="column">
+                  <wp:posOffset>31115</wp:posOffset>
+                </wp:positionH>
+                <wp:positionV relativeFrom="paragraph">
+                  <wp:posOffset>3010535</wp:posOffset>
+                </wp:positionV>
+                <wp:extent cx="19050" cy="364067"/>
+                <wp:effectExtent l="95250" t="0" r="19050" b="36195"/>
+                <wp:wrapNone/>
+                <wp:docPr id="9" name="Соединитель: уступ 9"/>
+                <wp:cNvGraphicFramePr/>
+                <a:graphic xmlns:a="http://schemas.openxmlformats.org/drawingml/2006/main">
+                  <a:graphicData uri="http://schemas.microsoft.com/office/word/2010/wordprocessingShape">
+                    <wps:wsp>
+                      <wps:cNvCnPr/>
+                      <wps:spPr>
+                        <a:xfrm flipH="1">
+                          <a:off x="0" y="0"/>
+                          <a:ext cx="19050" cy="364067"/>
+                        </a:xfrm>
+                        <a:prstGeom prst="bentConnector3">
+                          <a:avLst>
+                            <a:gd name="adj1" fmla="val 538887"/>
+                          </a:avLst>
+                        </a:prstGeom>
+                      </wps:spPr>
+                      <wps:style>
+                        <a:lnRef idx="1">
+                          <a:schemeClr val="dk1"/>
+                        </a:lnRef>
+                        <a:fillRef idx="0">
+                          <a:schemeClr val="dk1"/>
+                        </a:fillRef>
+                        <a:effectRef idx="0">
+                          <a:schemeClr val="dk1"/>
+                        </a:effectRef>
+                        <a:fontRef idx="minor">
+                          <a:schemeClr val="tx1"/>
+                        </a:fontRef>
+                      </wps:style>
+                      <wps:bodyPr/>
+                    </wps:wsp>
+                  </a:graphicData>
+                </a:graphic>
+              </wp:anchor>
+            </w:drawing>
+          </mc:Choice>
+          <mc:Fallback>
+            <w:pict>
+              <v:shape w14:anchorId="55CB7641" id="Соединитель: уступ 9" o:spid="_x0000_s1026" type="#_x0000_t34" style="position:absolute;margin-left:2.45pt;margin-top:237.05pt;width:1.5pt;height:28.65pt;flip:x;z-index:251688960;visibility:visible;mso-wrap-style:square;mso-wrap-distance-left:9pt;mso-wrap-distance-top:0;mso-wrap-distance-right:9pt;mso-wrap-distance-bottom:0;mso-position-horizontal:absolute;mso-position-horizontal-relative:text;mso-position-vertical:absolute;mso-position-vertical-relative:text" o:gfxdata="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" adj="116400" strokecolor="black [3200]" strokeweight=".5pt"/>
+            </w:pict>
+          </mc:Fallback>
+        </mc:AlternateContent>
+      </w:r>
+      <w:r>
+        <w:rPr>
+          <w:iCs/>
+          <w:noProof/>
+        </w:rPr>
+        <mc:AlternateContent>
+          <mc:Choice Requires="wps">
+            <w:drawing>
+              <wp:anchor distT="0" distB="0" distL="114300" distR="114300" simplePos="0" relativeHeight="251686912" behindDoc="0" locked="0" layoutInCell="1" allowOverlap="1" wp14:anchorId="05E9E917" wp14:editId="7668246D">
+                <wp:simplePos x="0" y="0"/>
+                <wp:positionH relativeFrom="column">
+                  <wp:posOffset>-270934</wp:posOffset>
+                </wp:positionH>
+                <wp:positionV relativeFrom="paragraph">
+                  <wp:posOffset>1662642</wp:posOffset>
+                </wp:positionV>
+                <wp:extent cx="309033" cy="1143000"/>
+                <wp:effectExtent l="0" t="0" r="15240" b="19050"/>
+                <wp:wrapNone/>
+                <wp:docPr id="6" name="Левая фигурная скобка 6"/>
+                <wp:cNvGraphicFramePr/>
+                <a:graphic xmlns:a="http://schemas.openxmlformats.org/drawingml/2006/main">
+                  <a:graphicData uri="http://schemas.microsoft.com/office/word/2010/wordprocessingShape">
+                    <wps:wsp>
+                      <wps:cNvSpPr/>
+                      <wps:spPr>
+                        <a:xfrm>
+                          <a:off x="0" y="0"/>
+                          <a:ext cx="309033" cy="1143000"/>
+                        </a:xfrm>
+                        <a:prstGeom prst="leftBrace">
+                          <a:avLst/>
+                        </a:prstGeom>
+                      </wps:spPr>
+                      <wps:style>
+                        <a:lnRef idx="1">
+                          <a:schemeClr val="dk1"/>
+                        </a:lnRef>
+                        <a:fillRef idx="0">
+                          <a:schemeClr val="dk1"/>
+                        </a:fillRef>
+                        <a:effectRef idx="0">
+                          <a:schemeClr val="dk1"/>
+                        </a:effectRef>
+                        <a:fontRef idx="minor">
+                          <a:schemeClr val="tx1"/>
+                        </a:fontRef>
+                      </wps:style>
+                      <wps:bodyPr rot="0" spcFirstLastPara="0" vertOverflow="overflow" horzOverflow="overflow" vert="horz" wrap="square" lIns="91440" tIns="45720" rIns="91440" bIns="45720" numCol="1" spcCol="0" rtlCol="0" fromWordArt="0" anchor="ctr" anchorCtr="0" forceAA="0" compatLnSpc="1">
+                        <a:prstTxWarp prst="textNoShape">
+                          <a:avLst/>
+                        </a:prstTxWarp>
+                        <a:noAutofit/>
+                      </wps:bodyPr>
+                    </wps:wsp>
+                  </a:graphicData>
+                </a:graphic>
+                <wp14:sizeRelH relativeFrom="margin">
+                  <wp14:pctWidth>0</wp14:pctWidth>
+                </wp14:sizeRelH>
+                <wp14:sizeRelV relativeFrom="margin">
+                  <wp14:pctHeight>0</wp14:pctHeight>
+                </wp14:sizeRelV>
+              </wp:anchor>
+            </w:drawing>
+          </mc:Choice>
+          <mc:Fallback>
+            <w:pict>
+              <v:shape w14:anchorId="7B940E21" id="Левая фигурная скобка 6" o:spid="_x0000_s1026" type="#_x0000_t87" style="position:absolute;margin-left:-21.35pt;margin-top:130.9pt;width:24.35pt;height:90pt;z-index:251686912;visibility:visible;mso-wrap-style:square;mso-width-percent:0;mso-height-percent:0;mso-wrap-distance-left:9pt;mso-wrap-distance-top:0;mso-wrap-distance-right:9pt;mso-wrap-distance-bottom:0;mso-position-horizontal:absolute;mso-position-horizontal-relative:text;mso-position-vertical:absolute;mso-position-vertical-relative:text;mso-width-percent:0;mso-height-percent:0;mso-width-relative:margin;mso-height-relative:margin;v-text-anchor:middle" o:gfxdata="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" adj="487" strokecolor="black [3200]" strokeweight=".5pt">
+                <v:stroke joinstyle="miter"/>
+              </v:shape>
+            </w:pict>
+          </mc:Fallback>
+        </mc:AlternateContent>
+      </w:r>
+      <w:r>
+        <w:rPr>
+          <w:iCs/>
+          <w:noProof/>
+        </w:rPr>
+        <mc:AlternateContent>
+          <mc:Choice Requires="wps">
+            <w:drawing>
+              <wp:anchor distT="0" distB="0" distL="114300" distR="114300" simplePos="0" relativeHeight="251684864" behindDoc="0" locked="0" layoutInCell="1" allowOverlap="1" wp14:anchorId="4C4129B6" wp14:editId="7FD5F3F7">
+                <wp:simplePos x="0" y="0"/>
+                <wp:positionH relativeFrom="leftMargin">
+                  <wp:posOffset>685800</wp:posOffset>
+                </wp:positionH>
+                <wp:positionV relativeFrom="paragraph">
+                  <wp:posOffset>257175</wp:posOffset>
+                </wp:positionV>
+                <wp:extent cx="237702" cy="1193800"/>
+                <wp:effectExtent l="0" t="0" r="10160" b="25400"/>
+                <wp:wrapNone/>
+                <wp:docPr id="4" name="Левая фигурная скобка 4"/>
+                <wp:cNvGraphicFramePr/>
+                <a:graphic xmlns:a="http://schemas.openxmlformats.org/drawingml/2006/main">
+                  <a:graphicData uri="http://schemas.microsoft.com/office/word/2010/wordprocessingShape">
+                    <wps:wsp>
+                      <wps:cNvSpPr/>
+                      <wps:spPr>
+                        <a:xfrm>
+                          <a:off x="0" y="0"/>
+                          <a:ext cx="237702" cy="1193800"/>
+                        </a:xfrm>
+                        <a:prstGeom prst="leftBrace">
+                          <a:avLst/>
+                        </a:prstGeom>
+                      </wps:spPr>
+                      <wps:style>
+                        <a:lnRef idx="1">
+                          <a:schemeClr val="dk1"/>
+                        </a:lnRef>
+                        <a:fillRef idx="0">
+                          <a:schemeClr val="dk1"/>
+                        </a:fillRef>
+                        <a:effectRef idx="0">
+                          <a:schemeClr val="dk1"/>
+                        </a:effectRef>
+                        <a:fontRef idx="minor">
+                          <a:schemeClr val="tx1"/>
+                        </a:fontRef>
+                      </wps:style>
+                      <wps:bodyPr rot="0" spcFirstLastPara="0" vertOverflow="overflow" horzOverflow="overflow" vert="horz" wrap="square" lIns="91440" tIns="45720" rIns="91440" bIns="45720" numCol="1" spcCol="0" rtlCol="0" fromWordArt="0" anchor="ctr" anchorCtr="0" forceAA="0" compatLnSpc="1">
+                        <a:prstTxWarp prst="textNoShape">
+                          <a:avLst/>
+                        </a:prstTxWarp>
+                        <a:noAutofit/>
+                      </wps:bodyPr>
+                    </wps:wsp>
+                  </a:graphicData>
+                </a:graphic>
+                <wp14:sizeRelH relativeFrom="margin">
+                  <wp14:pctWidth>0</wp14:pctWidth>
+                </wp14:sizeRelH>
+                <wp14:sizeRelV relativeFrom="margin">
+                  <wp14:pctHeight>0</wp14:pctHeight>
+                </wp14:sizeRelV>
+              </wp:anchor>
+            </w:drawing>
+          </mc:Choice>
+          <mc:Fallback>
+            <w:pict>
+              <v:shape w14:anchorId="1EDB196C" id="Левая фигурная скобка 4" o:spid="_x0000_s1026" type="#_x0000_t87" style="position:absolute;margin-left:54pt;margin-top:20.25pt;width:18.7pt;height:94pt;z-index:251684864;visibility:visible;mso-wrap-style:square;mso-width-percent:0;mso-height-percent:0;mso-wrap-distance-left:9pt;mso-wrap-distance-top:0;mso-wrap-distance-right:9pt;mso-wrap-distance-bottom:0;mso-position-horizontal:absolute;mso-position-horizontal-relative:left-margin-area;mso-position-vertical:absolute;mso-position-vertical-relative:text;mso-width-percent:0;mso-height-percent:0;mso-width-relative:margin;mso-height-relative:margin;v-text-anchor:middle" o:gfxdata="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" adj="358" strokecolor="black [3200]" strokeweight=".5pt">
+                <v:stroke joinstyle="miter"/>
+                <w10:wrap anchorx="margin"/>
+              </v:shape>
+            </w:pict>
+          </mc:Fallback>
+        </mc:AlternateContent>
+      </w:r>
+      <w:r>
+        <w:rPr>
+          <w:iCs/>
+          <w:noProof/>
+        </w:rPr>
+        <mc:AlternateContent>
+          <mc:Choice Requires="wps">
+            <w:drawing>
+              <wp:anchor distT="0" distB="0" distL="114300" distR="114300" simplePos="0" relativeHeight="251683840" behindDoc="0" locked="0" layoutInCell="1" allowOverlap="1" wp14:anchorId="18095F7F" wp14:editId="001A363F">
+                <wp:simplePos x="0" y="0"/>
+                <wp:positionH relativeFrom="column">
+                  <wp:posOffset>65616</wp:posOffset>
+                </wp:positionH>
+                <wp:positionV relativeFrom="paragraph">
+                  <wp:posOffset>874818</wp:posOffset>
+                </wp:positionV>
+                <wp:extent cx="28152" cy="364067"/>
+                <wp:effectExtent l="133350" t="0" r="10160" b="36195"/>
+                <wp:wrapNone/>
+                <wp:docPr id="3" name="Соединитель: уступ 3"/>
+                <wp:cNvGraphicFramePr/>
+                <a:graphic xmlns:a="http://schemas.openxmlformats.org/drawingml/2006/main">
+                  <a:graphicData uri="http://schemas.microsoft.com/office/word/2010/wordprocessingShape">
+                    <wps:wsp>
+                      <wps:cNvCnPr/>
+                      <wps:spPr>
+                        <a:xfrm>
+                          <a:off x="0" y="0"/>
+                          <a:ext cx="28152" cy="364067"/>
+                        </a:xfrm>
+                        <a:prstGeom prst="bentConnector3">
+                          <a:avLst>
+                            <a:gd name="adj1" fmla="val -461651"/>
+                          </a:avLst>
+                        </a:prstGeom>
+                      </wps:spPr>
+                      <wps:style>
+                        <a:lnRef idx="1">
+                          <a:schemeClr val="dk1"/>
+                        </a:lnRef>
+                        <a:fillRef idx="0">
+                          <a:schemeClr val="dk1"/>
+                        </a:fillRef>
+                        <a:effectRef idx="0">
+                          <a:schemeClr val="dk1"/>
+                        </a:effectRef>
+                        <a:fontRef idx="minor">
+                          <a:schemeClr val="tx1"/>
+                        </a:fontRef>
+                      </wps:style>
+                      <wps:bodyPr/>
+                    </wps:wsp>
+                  </a:graphicData>
+                </a:graphic>
+              </wp:anchor>
+            </w:drawing>
+          </mc:Choice>
+          <mc:Fallback>
+            <w:pict>
+              <v:shape w14:anchorId="1FDFDDDE" id="Соединитель: уступ 3" o:spid="_x0000_s1026" type="#_x0000_t34" style="position:absolute;margin-left:5.15pt;margin-top:68.9pt;width:2.2pt;height:28.65pt;z-index:251683840;visibility:visible;mso-wrap-style:square;mso-wrap-distance-left:9pt;mso-wrap-distance-top:0;mso-wrap-distance-right:9pt;mso-wrap-distance-bottom:0;mso-position-horizontal:absolute;mso-position-horizontal-relative:text;mso-position-vertical:absolute;mso-position-vertical-relative:text" o:gfxdata="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" adj="-99717" strokecolor="black [3200]" strokeweight=".5pt"/>
+            </w:pict>
+          </mc:Fallback>
+        </mc:AlternateContent>
+      </w:r>
+      <w:r>
+        <w:rPr>
+          <w:iCs/>
+        </w:rPr>
+        <w:t>Случай</w:t>
+      </w:r>
+      <w:r>
+        <w:rPr>
+          <w:iCs/>
+        </w:rPr>
+        <w:t xml:space="preserve"> </w:t>
       </w:r>
       <w:r>
         <w:rPr>
           <w:iCs/>
           <w:lang w:val="en-US"/>
         </w:rPr>
-        <w:t xml:space="preserve">2A + </w:t>
+        <w:t>2</w:t>
+      </w:r>
+      <w:r>
+        <w:rPr>
+          <w:iCs/>
+        </w:rPr>
+        <w:t xml:space="preserve"> (</w:t>
+      </w:r>
+      <w:r>
+        <w:rPr>
+          <w:iCs/>
+          <w:lang w:val="en-US"/>
+        </w:rPr>
+        <w:t>R</w:t>
+      </w:r>
+      <w:r>
+        <w:rPr>
+          <w:iCs/>
+          <w:lang w:val="en-US"/>
+        </w:rPr>
+        <w:t xml:space="preserve"> = </w:t>
+      </w:r>
+      <w:r>
+        <w:rPr>
+          <w:iCs/>
+          <w:lang w:val="en-US"/>
+        </w:rPr>
+        <w:t>2A</w:t>
+      </w:r>
+      <w:r>
+        <w:rPr>
+          <w:iCs/>
+          <w:lang w:val="en-US"/>
+        </w:rPr>
+        <w:t xml:space="preserve"> + </w:t>
       </w:r>
       <w:r>
         <w:rPr>
@@ -10668,21 +11069,62 @@
           <w:iCs/>
           <w:lang w:val="en-US"/>
         </w:rPr>
-        <w:t>2(</w:t>
+        <w:t>2</w:t>
       </w:r>
       <w:r>
         <w:rPr>
           <w:iCs/>
           <w:lang w:val="en-US"/>
         </w:rPr>
-        <w:t>X/Z</w:t>
+        <w:t>(</w:t>
       </w:r>
       <w:r>
         <w:rPr>
           <w:iCs/>
           <w:lang w:val="en-US"/>
         </w:rPr>
-        <w:t xml:space="preserve"> + 1)</w:t>
+        <w:t>X</w:t>
+      </w:r>
+      <w:r>
+        <w:rPr>
+          <w:iCs/>
+          <w:lang w:val="en-US"/>
+        </w:rPr>
+        <w:t>/</w:t>
+      </w:r>
+      <w:r>
+        <w:rPr>
+          <w:iCs/>
+          <w:lang w:val="en-US"/>
+        </w:rPr>
+        <w:t>Z</w:t>
+      </w:r>
+      <w:r>
+        <w:rPr>
+          <w:iCs/>
+          <w:lang w:val="en-US"/>
+        </w:rPr>
+        <w:t xml:space="preserve"> </w:t>
+      </w:r>
+      <w:r>
+        <w:rPr>
+          <w:iCs/>
+          <w:lang w:val="en-US"/>
+        </w:rPr>
+        <w:t xml:space="preserve">+ </w:t>
+      </w:r>
+      <w:r>
+        <w:rPr>
+          <w:iCs/>
+        </w:rPr>
+        <w:t>1</w:t>
+      </w:r>
+      <w:r>
+        <w:rPr>
+          <w:iCs/>
+          <w:lang w:val="en-US"/>
+        </w:rPr>
+        <w:t>)</w:t>
       </w:r>
       <w:r>
         <w:rPr>
@@ -10710,6 +11152,8 @@
       <w:pPr>
         <w:rPr>
           <w:rFonts w:eastAsiaTheme="minorEastAsia"/>
+          <w:i/>
+          <w:lang w:val="en-US"/>
         </w:rPr>
       </w:pPr>
       <m:oMathPara>
@@ -10717,13 +11161,6 @@
           <m:jc m:val="left"/>
         </m:oMathParaPr>
         <m:oMath>
-          <m:r>
-            <w:rPr>
-              <w:rFonts w:ascii="Cambria Math" w:hAnsi="Cambria Math"/>
-              <w:lang w:val="en-US"/>
-            </w:rPr>
-            <m:t>-</m:t>
-          </m:r>
           <m:f>
             <m:fPr>
               <m:ctrlPr>
@@ -10735,6 +11172,13 @@
               </m:ctrlPr>
             </m:fPr>
             <m:num>
+              <m:r>
+                <w:rPr>
+                  <w:rFonts w:ascii="Cambria Math" w:hAnsi="Cambria Math"/>
+                  <w:lang w:val="en-US"/>
+                </w:rPr>
+                <m:t>-</m:t>
+              </m:r>
               <m:sSup>
                 <m:sSupPr>
                   <m:ctrlPr>
@@ -10780,14 +11224,7 @@
               <w:rFonts w:ascii="Cambria Math" w:hAnsi="Cambria Math"/>
               <w:lang w:val="en-US"/>
             </w:rPr>
-            <m:t>≤A≤</m:t>
-          </m:r>
-          <m:r>
-            <w:rPr>
-              <w:rFonts w:ascii="Cambria Math" w:hAnsi="Cambria Math"/>
-              <w:lang w:val="en-US"/>
-            </w:rPr>
-            <m:t>-2</m:t>
+            <m:t>≤X≤-2</m:t>
           </m:r>
           <w:commentRangeStart w:id="6"/>
           <w:commentRangeEnd w:id="6"/>
@@ -10796,8 +11233,7 @@
               <m:sty m:val="p"/>
             </m:rPr>
             <w:rPr>
-              <w:rFonts w:ascii="Cambria Math" w:eastAsiaTheme="minorEastAsia"/>
-              <w:lang w:val="en-US"/>
+              <w:rStyle w:val="af3"/>
             </w:rPr>
             <w:commentReference w:id="6"/>
           </m:r>
@@ -10805,61 +11241,6 @@
             <m:rPr>
               <m:sty m:val="p"/>
             </m:rPr>
-            <w:rPr>
-              <w:rFonts w:eastAsiaTheme="minorEastAsia"/>
-              <w:lang w:val="en-US"/>
-            </w:rPr>
-            <w:br/>
-          </m:r>
-        </m:oMath>
-        <m:oMath>
-          <m:r>
-            <w:rPr>
-              <w:rFonts w:ascii="Cambria Math" w:hAnsi="Cambria Math"/>
-              <w:lang w:val="en-US"/>
-            </w:rPr>
-            <m:t>A</m:t>
-          </m:r>
-          <m:r>
-            <w:rPr>
-              <w:rFonts w:ascii="Cambria Math" w:hAnsi="Cambria Math"/>
-              <w:lang w:val="en-US"/>
-            </w:rPr>
-            <m:t>≤</m:t>
-          </m:r>
-          <m:r>
-            <w:rPr>
-              <w:rFonts w:ascii="Cambria Math" w:hAnsi="Cambria Math"/>
-              <w:lang w:val="en-US"/>
-            </w:rPr>
-            <m:t>X</m:t>
-          </m:r>
-          <m:r>
-            <w:rPr>
-              <w:rFonts w:ascii="Cambria Math" w:hAnsi="Cambria Math"/>
-              <w:lang w:val="en-US"/>
-            </w:rPr>
-            <m:t>≤</m:t>
-          </m:r>
-          <m:r>
-            <w:rPr>
-              <w:rFonts w:ascii="Cambria Math" w:hAnsi="Cambria Math"/>
-              <w:lang w:val="en-US"/>
-            </w:rPr>
-            <m:t>-2</m:t>
-          </m:r>
-          <w:commentRangeStart w:id="7"/>
-          <w:commentRangeEnd w:id="7"/>
-          <m:r>
-            <m:rPr>
-              <m:sty m:val="p"/>
-            </m:rPr>
-            <w:rPr>
-              <w:rStyle w:val="af3"/>
-            </w:rPr>
-            <w:commentReference w:id="7"/>
-          </m:r>
-          <m:r>
             <w:rPr>
               <w:rFonts w:ascii="Cambria Math" w:hAnsi="Cambria Math"/>
               <w:lang w:val="en-US"/>
@@ -10909,20 +11290,683 @@
               <w:rFonts w:ascii="Cambria Math" w:hAnsi="Cambria Math"/>
               <w:lang w:val="en-US"/>
             </w:rPr>
-            <m:t>≤</m:t>
+            <m:t>-X≤A≤X</m:t>
+          </m:r>
+          <w:commentRangeStart w:id="7"/>
+          <w:commentRangeEnd w:id="7"/>
+          <m:r>
+            <m:rPr>
+              <m:sty m:val="p"/>
+            </m:rPr>
+            <w:rPr>
+              <w:rStyle w:val="af3"/>
+            </w:rPr>
+            <w:commentReference w:id="7"/>
+          </m:r>
+          <m:r>
+            <m:rPr>
+              <m:sty m:val="p"/>
+            </m:rPr>
+            <w:rPr>
+              <w:rFonts w:ascii="Cambria Math" w:hAnsi="Cambria Math"/>
+              <w:lang w:val="en-US"/>
+            </w:rPr>
+            <w:br/>
+          </m:r>
+        </m:oMath>
+        <m:oMath>
+          <m:r>
+            <w:rPr>
+              <w:rFonts w:ascii="Cambria Math" w:hAnsi="Cambria Math"/>
+              <w:lang w:val="en-US"/>
+            </w:rPr>
+            <m:t>-</m:t>
+          </m:r>
+          <m:sSup>
+            <m:sSupPr>
+              <m:ctrlPr>
+                <w:rPr>
+                  <w:rFonts w:ascii="Cambria Math" w:hAnsi="Cambria Math"/>
+                  <w:i/>
+                  <w:lang w:val="en-US"/>
+                </w:rPr>
+              </m:ctrlPr>
+            </m:sSupPr>
+            <m:e>
+              <m:r>
+                <w:rPr>
+                  <w:rFonts w:ascii="Cambria Math" w:hAnsi="Cambria Math"/>
+                  <w:lang w:val="en-US"/>
+                </w:rPr>
+                <m:t>2</m:t>
+              </m:r>
+            </m:e>
+            <m:sup>
+              <m:r>
+                <w:rPr>
+                  <w:rFonts w:ascii="Cambria Math" w:hAnsi="Cambria Math"/>
+                  <w:lang w:val="en-US"/>
+                </w:rPr>
+                <m:t>15</m:t>
+              </m:r>
+            </m:sup>
+          </m:sSup>
+          <m:r>
+            <w:rPr>
+              <w:rFonts w:ascii="Cambria Math" w:hAnsi="Cambria Math"/>
+              <w:lang w:val="en-US"/>
+            </w:rPr>
+            <m:t>≤Z≤A-1</m:t>
+          </m:r>
+          <m:r>
+            <m:rPr>
+              <m:sty m:val="p"/>
+            </m:rPr>
+            <w:rPr>
+              <w:rFonts w:ascii="Cambria Math" w:hAnsi="Cambria Math"/>
+              <w:lang w:val="en-US"/>
+            </w:rPr>
+            <w:br/>
+          </m:r>
+        </m:oMath>
+        <m:oMath>
+          <m:r>
+            <w:rPr>
+              <w:rFonts w:ascii="Cambria Math" w:hAnsi="Cambria Math"/>
+              <w:lang w:val="en-US"/>
+            </w:rPr>
+            <m:t>-1≤Z≤</m:t>
+          </m:r>
+          <m:sSup>
+            <m:sSupPr>
+              <m:ctrlPr>
+                <w:rPr>
+                  <w:rFonts w:ascii="Cambria Math" w:hAnsi="Cambria Math"/>
+                  <w:i/>
+                  <w:lang w:val="en-US"/>
+                </w:rPr>
+              </m:ctrlPr>
+            </m:sSupPr>
+            <m:e>
+              <m:r>
+                <w:rPr>
+                  <w:rFonts w:ascii="Cambria Math" w:hAnsi="Cambria Math"/>
+                  <w:lang w:val="en-US"/>
+                </w:rPr>
+                <m:t>2</m:t>
+              </m:r>
+            </m:e>
+            <m:sup>
+              <m:r>
+                <w:rPr>
+                  <w:rFonts w:ascii="Cambria Math" w:hAnsi="Cambria Math"/>
+                  <w:lang w:val="en-US"/>
+                </w:rPr>
+                <m:t>15</m:t>
+              </m:r>
+            </m:sup>
+          </m:sSup>
+          <m:r>
+            <w:rPr>
+              <w:rFonts w:ascii="Cambria Math" w:hAnsi="Cambria Math"/>
+              <w:lang w:val="en-US"/>
+            </w:rPr>
+            <m:t>-2</m:t>
           </m:r>
           <m:r>
             <w:rPr>
-              <w:rFonts w:ascii="Cambria Math" w:eastAsiaTheme="minorEastAsia" w:hAnsi="Cambria Math"/>
+              <w:rFonts w:eastAsiaTheme="minorEastAsia"/>
+              <w:lang w:val="en-US"/>
             </w:rPr>
-            <m:t>B</m:t>
+            <w:br/>
+          </m:r>
+        </m:oMath>
+        <m:oMath>
+          <m:r>
+            <w:rPr>
+              <w:rFonts w:ascii="Cambria Math" w:hAnsi="Cambria Math"/>
+              <w:lang w:val="en-US"/>
+            </w:rPr>
+            <m:t>-</m:t>
+          </m:r>
+          <m:sSup>
+            <m:sSupPr>
+              <m:ctrlPr>
+                <w:rPr>
+                  <w:rFonts w:ascii="Cambria Math" w:hAnsi="Cambria Math"/>
+                  <w:i/>
+                  <w:lang w:val="en-US"/>
+                </w:rPr>
+              </m:ctrlPr>
+            </m:sSupPr>
+            <m:e>
+              <m:r>
+                <w:rPr>
+                  <w:rFonts w:ascii="Cambria Math" w:hAnsi="Cambria Math"/>
+                  <w:lang w:val="en-US"/>
+                </w:rPr>
+                <m:t>2</m:t>
+              </m:r>
+            </m:e>
+            <m:sup>
+              <m:r>
+                <w:rPr>
+                  <w:rFonts w:ascii="Cambria Math" w:hAnsi="Cambria Math"/>
+                  <w:lang w:val="en-US"/>
+                </w:rPr>
+                <m:t>15</m:t>
+              </m:r>
+            </m:sup>
+          </m:sSup>
+          <m:r>
+            <w:rPr>
+              <w:rFonts w:ascii="Cambria Math" w:hAnsi="Cambria Math"/>
+              <w:lang w:val="en-US"/>
+            </w:rPr>
+            <m:t>+1≤B≤</m:t>
+          </m:r>
+          <m:sSup>
+            <m:sSupPr>
+              <m:ctrlPr>
+                <w:rPr>
+                  <w:rFonts w:ascii="Cambria Math" w:hAnsi="Cambria Math"/>
+                  <w:i/>
+                  <w:lang w:val="en-US"/>
+                </w:rPr>
+              </m:ctrlPr>
+            </m:sSupPr>
+            <m:e>
+              <m:r>
+                <w:rPr>
+                  <w:rFonts w:ascii="Cambria Math" w:hAnsi="Cambria Math"/>
+                  <w:lang w:val="en-US"/>
+                </w:rPr>
+                <m:t>2</m:t>
+              </m:r>
+            </m:e>
+            <m:sup>
+              <m:r>
+                <w:rPr>
+                  <w:rFonts w:ascii="Cambria Math" w:hAnsi="Cambria Math"/>
+                  <w:lang w:val="en-US"/>
+                </w:rPr>
+                <m:t>15</m:t>
+              </m:r>
+            </m:sup>
+          </m:sSup>
+          <m:r>
+            <w:rPr>
+              <w:rFonts w:ascii="Cambria Math" w:hAnsi="Cambria Math"/>
+              <w:lang w:val="en-US"/>
+            </w:rPr>
+            <m:t>+2A+2X-</m:t>
+          </m:r>
+          <w:commentRangeStart w:id="8"/>
+          <w:commentRangeEnd w:id="8"/>
+          <m:r>
+            <m:rPr>
+              <m:sty m:val="p"/>
+            </m:rPr>
+            <w:rPr>
+              <w:rStyle w:val="af3"/>
+            </w:rPr>
+            <w:commentReference w:id="8"/>
           </m:r>
           <m:r>
             <w:rPr>
               <w:rFonts w:ascii="Cambria Math" w:hAnsi="Cambria Math"/>
               <w:lang w:val="en-US"/>
             </w:rPr>
-            <m:t>≤</m:t>
+            <m:t>4</m:t>
+          </m:r>
+          <m:r>
+            <m:rPr>
+              <m:sty m:val="p"/>
+            </m:rPr>
+            <w:rPr>
+              <w:rFonts w:ascii="Cambria Math" w:hAnsi="Cambria Math"/>
+              <w:lang w:val="en-US"/>
+            </w:rPr>
+            <w:br/>
+          </m:r>
+        </m:oMath>
+        <m:oMath>
+          <m:r>
+            <m:rPr>
+              <m:sty m:val="p"/>
+            </m:rPr>
+            <w:rPr>
+              <w:rFonts w:ascii="Cambria Math" w:hAnsi="Cambria Math"/>
+              <w:lang w:val="en-US"/>
+            </w:rPr>
+            <w:br/>
+          </m:r>
+        </m:oMath>
+        <m:oMath>
+          <m:f>
+            <m:fPr>
+              <m:ctrlPr>
+                <w:rPr>
+                  <w:rFonts w:ascii="Cambria Math" w:hAnsi="Cambria Math"/>
+                  <w:i/>
+                  <w:lang w:val="en-US"/>
+                </w:rPr>
+              </m:ctrlPr>
+            </m:fPr>
+            <m:num>
+              <m:r>
+                <w:rPr>
+                  <w:rFonts w:ascii="Cambria Math" w:hAnsi="Cambria Math"/>
+                  <w:lang w:val="en-US"/>
+                </w:rPr>
+                <m:t>-</m:t>
+              </m:r>
+              <m:sSup>
+                <m:sSupPr>
+                  <m:ctrlPr>
+                    <w:rPr>
+                      <w:rFonts w:ascii="Cambria Math" w:hAnsi="Cambria Math"/>
+                      <w:i/>
+                      <w:lang w:val="en-US"/>
+                    </w:rPr>
+                  </m:ctrlPr>
+                </m:sSupPr>
+                <m:e>
+                  <m:r>
+                    <w:rPr>
+                      <w:rFonts w:ascii="Cambria Math" w:hAnsi="Cambria Math"/>
+                      <w:lang w:val="en-US"/>
+                    </w:rPr>
+                    <m:t>2</m:t>
+                  </m:r>
+                </m:e>
+                <m:sup>
+                  <m:r>
+                    <w:rPr>
+                      <w:rFonts w:ascii="Cambria Math" w:hAnsi="Cambria Math"/>
+                      <w:lang w:val="en-US"/>
+                    </w:rPr>
+                    <m:t>15</m:t>
+                  </m:r>
+                </m:sup>
+              </m:sSup>
+            </m:num>
+            <m:den>
+              <m:r>
+                <w:rPr>
+                  <w:rFonts w:ascii="Cambria Math" w:hAnsi="Cambria Math"/>
+                  <w:lang w:val="en-US"/>
+                </w:rPr>
+                <m:t>2</m:t>
+              </m:r>
+            </m:den>
+          </m:f>
+          <m:r>
+            <w:rPr>
+              <w:rFonts w:ascii="Cambria Math" w:hAnsi="Cambria Math"/>
+              <w:lang w:val="en-US"/>
+            </w:rPr>
+            <m:t>≤Z≤-2</m:t>
+          </m:r>
+          <m:r>
+            <m:rPr>
+              <m:sty m:val="p"/>
+            </m:rPr>
+            <w:rPr>
+              <w:rFonts w:ascii="Cambria Math" w:hAnsi="Cambria Math"/>
+              <w:lang w:val="en-US"/>
+            </w:rPr>
+            <w:br/>
+          </m:r>
+        </m:oMath>
+        <m:oMath>
+          <m:r>
+            <w:rPr>
+              <w:rFonts w:ascii="Cambria Math" w:hAnsi="Cambria Math"/>
+              <w:lang w:val="en-US"/>
+            </w:rPr>
+            <m:t>-</m:t>
+          </m:r>
+          <m:sSup>
+            <m:sSupPr>
+              <m:ctrlPr>
+                <w:rPr>
+                  <w:rFonts w:ascii="Cambria Math" w:hAnsi="Cambria Math"/>
+                  <w:i/>
+                  <w:lang w:val="en-US"/>
+                </w:rPr>
+              </m:ctrlPr>
+            </m:sSupPr>
+            <m:e>
+              <m:r>
+                <w:rPr>
+                  <w:rFonts w:ascii="Cambria Math" w:hAnsi="Cambria Math"/>
+                  <w:lang w:val="en-US"/>
+                </w:rPr>
+                <m:t>2</m:t>
+              </m:r>
+            </m:e>
+            <m:sup>
+              <m:r>
+                <w:rPr>
+                  <w:rFonts w:ascii="Cambria Math" w:hAnsi="Cambria Math"/>
+                  <w:lang w:val="en-US"/>
+                </w:rPr>
+                <m:t>15</m:t>
+              </m:r>
+            </m:sup>
+          </m:sSup>
+          <m:r>
+            <w:rPr>
+              <w:rFonts w:ascii="Cambria Math" w:hAnsi="Cambria Math"/>
+              <w:lang w:val="en-US"/>
+            </w:rPr>
+            <m:t>-Z≤A≤Z</m:t>
+          </m:r>
+          <m:r>
+            <m:rPr>
+              <m:sty m:val="p"/>
+            </m:rPr>
+            <w:rPr>
+              <w:rFonts w:ascii="Cambria Math" w:hAnsi="Cambria Math"/>
+              <w:lang w:val="en-US"/>
+            </w:rPr>
+            <w:br/>
+          </m:r>
+        </m:oMath>
+        <m:oMath>
+          <m:r>
+            <w:rPr>
+              <w:rFonts w:ascii="Cambria Math" w:hAnsi="Cambria Math"/>
+              <w:lang w:val="en-US"/>
+            </w:rPr>
+            <m:t>-</m:t>
+          </m:r>
+          <m:sSup>
+            <m:sSupPr>
+              <m:ctrlPr>
+                <w:rPr>
+                  <w:rFonts w:ascii="Cambria Math" w:hAnsi="Cambria Math"/>
+                  <w:i/>
+                  <w:lang w:val="en-US"/>
+                </w:rPr>
+              </m:ctrlPr>
+            </m:sSupPr>
+            <m:e>
+              <m:r>
+                <w:rPr>
+                  <w:rFonts w:ascii="Cambria Math" w:hAnsi="Cambria Math"/>
+                  <w:lang w:val="en-US"/>
+                </w:rPr>
+                <m:t>2</m:t>
+              </m:r>
+            </m:e>
+            <m:sup>
+              <m:r>
+                <w:rPr>
+                  <w:rFonts w:ascii="Cambria Math" w:hAnsi="Cambria Math"/>
+                  <w:lang w:val="en-US"/>
+                </w:rPr>
+                <m:t>15</m:t>
+              </m:r>
+            </m:sup>
+          </m:sSup>
+          <m:r>
+            <w:rPr>
+              <w:rFonts w:ascii="Cambria Math" w:hAnsi="Cambria Math"/>
+              <w:lang w:val="en-US"/>
+            </w:rPr>
+            <m:t>≤X≤A-1</m:t>
+          </m:r>
+          <m:r>
+            <m:rPr>
+              <m:sty m:val="p"/>
+            </m:rPr>
+            <w:rPr>
+              <w:rFonts w:ascii="Cambria Math" w:hAnsi="Cambria Math"/>
+              <w:lang w:val="en-US"/>
+            </w:rPr>
+            <w:br/>
+          </m:r>
+        </m:oMath>
+        <m:oMath>
+          <m:r>
+            <w:rPr>
+              <w:rFonts w:ascii="Cambria Math" w:hAnsi="Cambria Math"/>
+              <w:lang w:val="en-US"/>
+            </w:rPr>
+            <m:t>-1≤X≤</m:t>
+          </m:r>
+          <m:sSup>
+            <m:sSupPr>
+              <m:ctrlPr>
+                <w:rPr>
+                  <w:rFonts w:ascii="Cambria Math" w:hAnsi="Cambria Math"/>
+                  <w:i/>
+                  <w:lang w:val="en-US"/>
+                </w:rPr>
+              </m:ctrlPr>
+            </m:sSupPr>
+            <m:e>
+              <m:r>
+                <w:rPr>
+                  <w:rFonts w:ascii="Cambria Math" w:hAnsi="Cambria Math"/>
+                  <w:lang w:val="en-US"/>
+                </w:rPr>
+                <m:t>2</m:t>
+              </m:r>
+            </m:e>
+            <m:sup>
+              <m:r>
+                <w:rPr>
+                  <w:rFonts w:ascii="Cambria Math" w:hAnsi="Cambria Math"/>
+                  <w:lang w:val="en-US"/>
+                </w:rPr>
+                <m:t>15</m:t>
+              </m:r>
+            </m:sup>
+          </m:sSup>
+          <m:r>
+            <w:rPr>
+              <w:rFonts w:ascii="Cambria Math" w:hAnsi="Cambria Math"/>
+              <w:lang w:val="en-US"/>
+            </w:rPr>
+            <m:t>-2</m:t>
+          </m:r>
+          <m:r>
+            <w:rPr>
+              <w:rFonts w:eastAsiaTheme="minorEastAsia"/>
+              <w:lang w:val="en-US"/>
+            </w:rPr>
+            <w:br/>
+          </m:r>
+        </m:oMath>
+        <m:oMath>
+          <m:r>
+            <w:rPr>
+              <w:rFonts w:ascii="Cambria Math" w:hAnsi="Cambria Math"/>
+              <w:lang w:val="en-US"/>
+            </w:rPr>
+            <m:t>-</m:t>
+          </m:r>
+          <m:sSup>
+            <m:sSupPr>
+              <m:ctrlPr>
+                <w:rPr>
+                  <w:rFonts w:ascii="Cambria Math" w:hAnsi="Cambria Math"/>
+                  <w:i/>
+                  <w:lang w:val="en-US"/>
+                </w:rPr>
+              </m:ctrlPr>
+            </m:sSupPr>
+            <m:e>
+              <m:r>
+                <w:rPr>
+                  <w:rFonts w:ascii="Cambria Math" w:hAnsi="Cambria Math"/>
+                  <w:lang w:val="en-US"/>
+                </w:rPr>
+                <m:t>2</m:t>
+              </m:r>
+            </m:e>
+            <m:sup>
+              <m:r>
+                <w:rPr>
+                  <w:rFonts w:ascii="Cambria Math" w:hAnsi="Cambria Math"/>
+                  <w:lang w:val="en-US"/>
+                </w:rPr>
+                <m:t>15</m:t>
+              </m:r>
+            </m:sup>
+          </m:sSup>
+          <m:r>
+            <w:rPr>
+              <w:rFonts w:ascii="Cambria Math" w:hAnsi="Cambria Math"/>
+              <w:lang w:val="en-US"/>
+            </w:rPr>
+            <m:t>+1≤B≤</m:t>
+          </m:r>
+          <m:sSup>
+            <m:sSupPr>
+              <m:ctrlPr>
+                <w:rPr>
+                  <w:rFonts w:ascii="Cambria Math" w:hAnsi="Cambria Math"/>
+                  <w:i/>
+                  <w:lang w:val="en-US"/>
+                </w:rPr>
+              </m:ctrlPr>
+            </m:sSupPr>
+            <m:e>
+              <m:r>
+                <w:rPr>
+                  <w:rFonts w:ascii="Cambria Math" w:hAnsi="Cambria Math"/>
+                  <w:lang w:val="en-US"/>
+                </w:rPr>
+                <m:t>2</m:t>
+              </m:r>
+            </m:e>
+            <m:sup>
+              <m:r>
+                <w:rPr>
+                  <w:rFonts w:ascii="Cambria Math" w:hAnsi="Cambria Math"/>
+                  <w:lang w:val="en-US"/>
+                </w:rPr>
+                <m:t>15</m:t>
+              </m:r>
+            </m:sup>
+          </m:sSup>
+          <m:r>
+            <w:rPr>
+              <w:rFonts w:ascii="Cambria Math" w:hAnsi="Cambria Math"/>
+              <w:lang w:val="en-US"/>
+            </w:rPr>
+            <m:t>+2A+2</m:t>
+          </m:r>
+          <m:r>
+            <w:rPr>
+              <w:rFonts w:ascii="Cambria Math" w:hAnsi="Cambria Math"/>
+              <w:lang w:val="en-US"/>
+            </w:rPr>
+            <m:t>Z</m:t>
+          </m:r>
+          <m:r>
+            <w:rPr>
+              <w:rFonts w:ascii="Cambria Math" w:hAnsi="Cambria Math"/>
+              <w:lang w:val="en-US"/>
+            </w:rPr>
+            <m:t>-</m:t>
+          </m:r>
+          <m:r>
+            <w:rPr>
+              <w:rFonts w:ascii="Cambria Math" w:hAnsi="Cambria Math"/>
+              <w:lang w:val="en-US"/>
+            </w:rPr>
+            <m:t>4</m:t>
+          </m:r>
+          <m:r>
+            <m:rPr>
+              <m:sty m:val="p"/>
+            </m:rPr>
+            <w:rPr>
+              <w:rFonts w:eastAsiaTheme="minorEastAsia"/>
+              <w:lang w:val="en-US"/>
+            </w:rPr>
+            <w:br/>
+          </m:r>
+        </m:oMath>
+        <m:oMath>
+          <m:r>
+            <m:rPr>
+              <m:sty m:val="p"/>
+            </m:rPr>
+            <w:rPr>
+              <w:rFonts w:ascii="Cambria Math" w:hAnsi="Cambria Math"/>
+              <w:lang w:val="en-US"/>
+            </w:rPr>
+            <w:br/>
+          </m:r>
+        </m:oMath>
+        <m:oMath>
+          <m:r>
+            <w:rPr>
+              <w:rFonts w:ascii="Cambria Math" w:hAnsi="Cambria Math"/>
+              <w:lang w:val="en-US"/>
+            </w:rPr>
+            <m:t>-</m:t>
+          </m:r>
+          <m:sSup>
+            <m:sSupPr>
+              <m:ctrlPr>
+                <w:rPr>
+                  <w:rFonts w:ascii="Cambria Math" w:hAnsi="Cambria Math"/>
+                  <w:i/>
+                  <w:lang w:val="en-US"/>
+                </w:rPr>
+              </m:ctrlPr>
+            </m:sSupPr>
+            <m:e>
+              <m:r>
+                <w:rPr>
+                  <w:rFonts w:ascii="Cambria Math" w:hAnsi="Cambria Math"/>
+                  <w:lang w:val="en-US"/>
+                </w:rPr>
+                <m:t>2</m:t>
+              </m:r>
+            </m:e>
+            <m:sup>
+              <m:r>
+                <w:rPr>
+                  <w:rFonts w:ascii="Cambria Math" w:hAnsi="Cambria Math"/>
+                  <w:lang w:val="en-US"/>
+                </w:rPr>
+                <m:t>15</m:t>
+              </m:r>
+            </m:sup>
+          </m:sSup>
+          <m:r>
+            <w:rPr>
+              <w:rFonts w:ascii="Cambria Math" w:hAnsi="Cambria Math"/>
+              <w:lang w:val="en-US"/>
+            </w:rPr>
+            <m:t>+1≤Y≤A+1</m:t>
+          </m:r>
+          <m:r>
+            <m:rPr>
+              <m:sty m:val="p"/>
+            </m:rPr>
+            <w:rPr>
+              <w:rFonts w:ascii="Cambria Math" w:hAnsi="Cambria Math"/>
+              <w:lang w:val="en-US"/>
+            </w:rPr>
+            <w:br/>
+          </m:r>
+        </m:oMath>
+        <m:oMath>
+          <m:r>
+            <w:rPr>
+              <w:rFonts w:ascii="Cambria Math" w:hAnsi="Cambria Math"/>
+              <w:lang w:val="en-US"/>
+            </w:rPr>
+            <m:t>1≤Y≤</m:t>
           </m:r>
           <m:sSup>
             <m:sSupPr>
@@ -10960,15 +12004,846 @@
             </w:rPr>
             <m:t>-1</m:t>
           </m:r>
+        </m:oMath>
+      </m:oMathPara>
+    </w:p>
+    <w:p>
+      <w:pPr>
+        <w:suppressAutoHyphens w:val="0"/>
+        <w:rPr>
+          <w:rFonts w:eastAsiaTheme="minorEastAsia"/>
+          <w:i/>
+          <w:lang w:val="en-US"/>
+        </w:rPr>
+      </w:pPr>
+      <w:r>
+        <w:rPr>
+          <w:rFonts w:eastAsiaTheme="minorEastAsia"/>
+          <w:i/>
+          <w:lang w:val="en-US"/>
+        </w:rPr>
+        <w:br w:type="page"/>
+      </w:r>
+    </w:p>
+    <w:p>
+      <w:pPr>
+        <w:rPr>
+          <w:iCs/>
+          <w:lang w:val="en-US"/>
+        </w:rPr>
+      </w:pPr>
+      <w:r>
+        <w:rPr>
+          <w:iCs/>
+          <w:noProof/>
+        </w:rPr>
+        <w:lastRenderedPageBreak/>
+        <mc:AlternateContent>
+          <mc:Choice Requires="wps">
+            <w:drawing>
+              <wp:anchor distT="0" distB="0" distL="114300" distR="114300" simplePos="0" relativeHeight="251694080" behindDoc="0" locked="0" layoutInCell="1" allowOverlap="1" wp14:anchorId="6A48F8B2" wp14:editId="1B00DFCE">
+                <wp:simplePos x="0" y="0"/>
+                <wp:positionH relativeFrom="column">
+                  <wp:posOffset>-237067</wp:posOffset>
+                </wp:positionH>
+                <wp:positionV relativeFrom="paragraph">
+                  <wp:posOffset>262467</wp:posOffset>
+                </wp:positionV>
+                <wp:extent cx="194734" cy="1591733"/>
+                <wp:effectExtent l="0" t="0" r="15240" b="27940"/>
+                <wp:wrapNone/>
+                <wp:docPr id="22" name="Левая фигурная скобка 22"/>
+                <wp:cNvGraphicFramePr/>
+                <a:graphic xmlns:a="http://schemas.openxmlformats.org/drawingml/2006/main">
+                  <a:graphicData uri="http://schemas.microsoft.com/office/word/2010/wordprocessingShape">
+                    <wps:wsp>
+                      <wps:cNvSpPr/>
+                      <wps:spPr>
+                        <a:xfrm>
+                          <a:off x="0" y="0"/>
+                          <a:ext cx="194734" cy="1591733"/>
+                        </a:xfrm>
+                        <a:prstGeom prst="leftBrace">
+                          <a:avLst/>
+                        </a:prstGeom>
+                      </wps:spPr>
+                      <wps:style>
+                        <a:lnRef idx="1">
+                          <a:schemeClr val="dk1"/>
+                        </a:lnRef>
+                        <a:fillRef idx="0">
+                          <a:schemeClr val="dk1"/>
+                        </a:fillRef>
+                        <a:effectRef idx="0">
+                          <a:schemeClr val="dk1"/>
+                        </a:effectRef>
+                        <a:fontRef idx="minor">
+                          <a:schemeClr val="tx1"/>
+                        </a:fontRef>
+                      </wps:style>
+                      <wps:bodyPr rot="0" spcFirstLastPara="0" vertOverflow="overflow" horzOverflow="overflow" vert="horz" wrap="square" lIns="91440" tIns="45720" rIns="91440" bIns="45720" numCol="1" spcCol="0" rtlCol="0" fromWordArt="0" anchor="ctr" anchorCtr="0" forceAA="0" compatLnSpc="1">
+                        <a:prstTxWarp prst="textNoShape">
+                          <a:avLst/>
+                        </a:prstTxWarp>
+                        <a:noAutofit/>
+                      </wps:bodyPr>
+                    </wps:wsp>
+                  </a:graphicData>
+                </a:graphic>
+              </wp:anchor>
+            </w:drawing>
+          </mc:Choice>
+          <mc:Fallback>
+            <w:pict>
+              <v:shape w14:anchorId="66499336" id="Левая фигурная скобка 22" o:spid="_x0000_s1026" type="#_x0000_t87" style="position:absolute;margin-left:-18.65pt;margin-top:20.65pt;width:15.35pt;height:125.35pt;z-index:251694080;visibility:visible;mso-wrap-style:square;mso-wrap-distance-left:9pt;mso-wrap-distance-top:0;mso-wrap-distance-right:9pt;mso-wrap-distance-bottom:0;mso-position-horizontal:absolute;mso-position-horizontal-relative:text;mso-position-vertical:absolute;mso-position-vertical-relative:text;v-text-anchor:middle" o:gfxdata="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" adj="220" strokecolor="black [3200]" strokeweight=".5pt">
+                <v:stroke joinstyle="miter"/>
+              </v:shape>
+            </w:pict>
+          </mc:Fallback>
+        </mc:AlternateContent>
+      </w:r>
+      <w:commentRangeStart w:id="9"/>
+      <w:r>
+        <w:rPr>
+          <w:iCs/>
+          <w:noProof/>
+        </w:rPr>
+        <mc:AlternateContent>
+          <mc:Choice Requires="wps">
+            <w:drawing>
+              <wp:anchor distT="0" distB="0" distL="114300" distR="114300" simplePos="0" relativeHeight="251693056" behindDoc="0" locked="0" layoutInCell="1" allowOverlap="1" wp14:anchorId="6406A813" wp14:editId="730C07B2">
+                <wp:simplePos x="0" y="0"/>
+                <wp:positionH relativeFrom="column">
+                  <wp:posOffset>29633</wp:posOffset>
+                </wp:positionH>
+                <wp:positionV relativeFrom="paragraph">
+                  <wp:posOffset>1280795</wp:posOffset>
+                </wp:positionV>
+                <wp:extent cx="27517" cy="347134"/>
+                <wp:effectExtent l="114300" t="0" r="10795" b="34290"/>
+                <wp:wrapNone/>
+                <wp:docPr id="12" name="Соединитель: уступ 12"/>
+                <wp:cNvGraphicFramePr/>
+                <a:graphic xmlns:a="http://schemas.openxmlformats.org/drawingml/2006/main">
+                  <a:graphicData uri="http://schemas.microsoft.com/office/word/2010/wordprocessingShape">
+                    <wps:wsp>
+                      <wps:cNvCnPr/>
+                      <wps:spPr>
+                        <a:xfrm>
+                          <a:off x="0" y="0"/>
+                          <a:ext cx="27517" cy="347134"/>
+                        </a:xfrm>
+                        <a:prstGeom prst="bentConnector3">
+                          <a:avLst>
+                            <a:gd name="adj1" fmla="val -381150"/>
+                          </a:avLst>
+                        </a:prstGeom>
+                      </wps:spPr>
+                      <wps:style>
+                        <a:lnRef idx="1">
+                          <a:schemeClr val="dk1"/>
+                        </a:lnRef>
+                        <a:fillRef idx="0">
+                          <a:schemeClr val="dk1"/>
+                        </a:fillRef>
+                        <a:effectRef idx="0">
+                          <a:schemeClr val="dk1"/>
+                        </a:effectRef>
+                        <a:fontRef idx="minor">
+                          <a:schemeClr val="tx1"/>
+                        </a:fontRef>
+                      </wps:style>
+                      <wps:bodyPr/>
+                    </wps:wsp>
+                  </a:graphicData>
+                </a:graphic>
+              </wp:anchor>
+            </w:drawing>
+          </mc:Choice>
+          <mc:Fallback>
+            <w:pict>
+              <v:shape w14:anchorId="48B29968" id="Соединитель: уступ 12" o:spid="_x0000_s1026" type="#_x0000_t34" style="position:absolute;margin-left:2.35pt;margin-top:100.85pt;width:2.15pt;height:27.35pt;z-index:251693056;visibility:visible;mso-wrap-style:square;mso-wrap-distance-left:9pt;mso-wrap-distance-top:0;mso-wrap-distance-right:9pt;mso-wrap-distance-bottom:0;mso-position-horizontal:absolute;mso-position-horizontal-relative:text;mso-position-vertical:absolute;mso-position-vertical-relative:text" o:gfxdata="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" adj="-82328" strokecolor="black [3200]" strokeweight=".5pt"/>
+            </w:pict>
+          </mc:Fallback>
+        </mc:AlternateContent>
+      </w:r>
+      <w:r>
+        <w:rPr>
+          <w:iCs/>
+          <w:noProof/>
+        </w:rPr>
+        <mc:AlternateContent>
+          <mc:Choice Requires="wps">
+            <w:drawing>
+              <wp:anchor distT="0" distB="0" distL="114300" distR="114300" simplePos="0" relativeHeight="251691008" behindDoc="0" locked="0" layoutInCell="1" allowOverlap="1" wp14:anchorId="365D27D6" wp14:editId="4E0B77A1">
+                <wp:simplePos x="0" y="0"/>
+                <wp:positionH relativeFrom="column">
+                  <wp:posOffset>65616</wp:posOffset>
+                </wp:positionH>
+                <wp:positionV relativeFrom="paragraph">
+                  <wp:posOffset>874818</wp:posOffset>
+                </wp:positionV>
+                <wp:extent cx="28152" cy="364067"/>
+                <wp:effectExtent l="133350" t="0" r="10160" b="36195"/>
+                <wp:wrapNone/>
+                <wp:docPr id="19" name="Соединитель: уступ 19"/>
+                <wp:cNvGraphicFramePr/>
+                <a:graphic xmlns:a="http://schemas.openxmlformats.org/drawingml/2006/main">
+                  <a:graphicData uri="http://schemas.microsoft.com/office/word/2010/wordprocessingShape">
+                    <wps:wsp>
+                      <wps:cNvCnPr/>
+                      <wps:spPr>
+                        <a:xfrm>
+                          <a:off x="0" y="0"/>
+                          <a:ext cx="28152" cy="364067"/>
+                        </a:xfrm>
+                        <a:prstGeom prst="bentConnector3">
+                          <a:avLst>
+                            <a:gd name="adj1" fmla="val -461651"/>
+                          </a:avLst>
+                        </a:prstGeom>
+                      </wps:spPr>
+                      <wps:style>
+                        <a:lnRef idx="1">
+                          <a:schemeClr val="dk1"/>
+                        </a:lnRef>
+                        <a:fillRef idx="0">
+                          <a:schemeClr val="dk1"/>
+                        </a:fillRef>
+                        <a:effectRef idx="0">
+                          <a:schemeClr val="dk1"/>
+                        </a:effectRef>
+                        <a:fontRef idx="minor">
+                          <a:schemeClr val="tx1"/>
+                        </a:fontRef>
+                      </wps:style>
+                      <wps:bodyPr/>
+                    </wps:wsp>
+                  </a:graphicData>
+                </a:graphic>
+              </wp:anchor>
+            </w:drawing>
+          </mc:Choice>
+          <mc:Fallback>
+            <w:pict>
+              <v:shape w14:anchorId="54C58A9F" id="Соединитель: уступ 19" o:spid="_x0000_s1026" type="#_x0000_t34" style="position:absolute;margin-left:5.15pt;margin-top:68.9pt;width:2.2pt;height:28.65pt;z-index:251691008;visibility:visible;mso-wrap-style:square;mso-wrap-distance-left:9pt;mso-wrap-distance-top:0;mso-wrap-distance-right:9pt;mso-wrap-distance-bottom:0;mso-position-horizontal:absolute;mso-position-horizontal-relative:text;mso-position-vertical:absolute;mso-position-vertical-relative:text" o:gfxdata="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" adj="-99717" strokecolor="black [3200]" strokeweight=".5pt"/>
+            </w:pict>
+          </mc:Fallback>
+        </mc:AlternateContent>
+      </w:r>
+      <w:r>
+        <w:rPr>
+          <w:iCs/>
+        </w:rPr>
+        <w:t xml:space="preserve">Случай </w:t>
+      </w:r>
+      <w:r>
+        <w:rPr>
+          <w:iCs/>
+          <w:lang w:val="en-US"/>
+        </w:rPr>
+        <w:t>3</w:t>
+      </w:r>
+      <w:r>
+        <w:rPr>
+          <w:iCs/>
+        </w:rPr>
+        <w:t xml:space="preserve"> (</w:t>
+      </w:r>
+      <w:r>
+        <w:rPr>
+          <w:iCs/>
+          <w:lang w:val="en-US"/>
+        </w:rPr>
+        <w:t>R = 2A + (2(</w:t>
+      </w:r>
+      <w:r>
+        <w:rPr>
+          <w:iCs/>
+          <w:lang w:val="en-US"/>
+        </w:rPr>
+        <w:t>Y</w:t>
+      </w:r>
+      <w:r>
+        <w:rPr>
+          <w:iCs/>
+          <w:lang w:val="en-US"/>
+        </w:rPr>
+        <w:t xml:space="preserve"> </w:t>
+      </w:r>
+      <w:r>
+        <w:rPr>
+          <w:iCs/>
+          <w:lang w:val="en-US"/>
+        </w:rPr>
+        <w:t>-</w:t>
+      </w:r>
+      <w:r>
+        <w:rPr>
+          <w:iCs/>
+          <w:lang w:val="en-US"/>
+        </w:rPr>
+        <w:t xml:space="preserve"> </w:t>
+      </w:r>
+      <w:r>
+        <w:rPr>
+          <w:iCs/>
+        </w:rPr>
+        <w:t>1</w:t>
+      </w:r>
+      <w:r>
+        <w:rPr>
+          <w:iCs/>
+          <w:lang w:val="en-US"/>
+        </w:rPr>
+        <w:t xml:space="preserve">) – B </w:t>
+      </w:r>
+      <w:r>
+        <w:rPr>
+          <w:iCs/>
+          <w:lang w:val="en-US"/>
+        </w:rPr>
+        <w:t>-</w:t>
+      </w:r>
+      <w:r>
+        <w:rPr>
+          <w:iCs/>
+          <w:lang w:val="en-US"/>
+        </w:rPr>
+        <w:t xml:space="preserve"> 1))</w:t>
+      </w:r>
+      <w:commentRangeEnd w:id="9"/>
+      <w:r>
+        <w:rPr>
+          <w:rStyle w:val="af3"/>
+        </w:rPr>
+        <w:commentReference w:id="9"/>
+      </w:r>
+    </w:p>
+    <w:p>
+      <w:pPr>
+        <w:rPr>
+          <w:rFonts w:eastAsiaTheme="minorEastAsia"/>
+          <w:i/>
+        </w:rPr>
+      </w:pPr>
+      <m:oMathPara>
+        <m:oMathParaPr>
+          <m:jc m:val="left"/>
+        </m:oMathParaPr>
+        <m:oMath>
+          <m:f>
+            <m:fPr>
+              <m:ctrlPr>
+                <w:rPr>
+                  <w:rFonts w:ascii="Cambria Math" w:hAnsi="Cambria Math"/>
+                  <w:i/>
+                  <w:lang w:val="en-US"/>
+                </w:rPr>
+              </m:ctrlPr>
+            </m:fPr>
+            <m:num>
+              <m:r>
+                <w:rPr>
+                  <w:rFonts w:ascii="Cambria Math" w:hAnsi="Cambria Math"/>
+                  <w:lang w:val="en-US"/>
+                </w:rPr>
+                <m:t>-</m:t>
+              </m:r>
+              <m:sSup>
+                <m:sSupPr>
+                  <m:ctrlPr>
+                    <w:rPr>
+                      <w:rFonts w:ascii="Cambria Math" w:hAnsi="Cambria Math"/>
+                      <w:i/>
+                      <w:lang w:val="en-US"/>
+                    </w:rPr>
+                  </m:ctrlPr>
+                </m:sSupPr>
+                <m:e>
+                  <m:r>
+                    <w:rPr>
+                      <w:rFonts w:ascii="Cambria Math" w:hAnsi="Cambria Math"/>
+                      <w:lang w:val="en-US"/>
+                    </w:rPr>
+                    <m:t>2</m:t>
+                  </m:r>
+                </m:e>
+                <m:sup>
+                  <m:r>
+                    <w:rPr>
+                      <w:rFonts w:ascii="Cambria Math" w:hAnsi="Cambria Math"/>
+                      <w:lang w:val="en-US"/>
+                    </w:rPr>
+                    <m:t>15</m:t>
+                  </m:r>
+                </m:sup>
+              </m:sSup>
+            </m:num>
+            <m:den>
+              <m:r>
+                <w:rPr>
+                  <w:rFonts w:ascii="Cambria Math" w:hAnsi="Cambria Math"/>
+                  <w:lang w:val="en-US"/>
+                </w:rPr>
+                <m:t>2</m:t>
+              </m:r>
+            </m:den>
+          </m:f>
           <m:r>
             <w:rPr>
               <w:rFonts w:ascii="Cambria Math" w:hAnsi="Cambria Math"/>
               <w:lang w:val="en-US"/>
             </w:rPr>
-            <m:t>+X</m:t>
+            <m:t>+1</m:t>
+          </m:r>
+          <m:r>
+            <w:rPr>
+              <w:rFonts w:ascii="Cambria Math" w:hAnsi="Cambria Math"/>
+              <w:lang w:val="en-US"/>
+            </w:rPr>
+            <m:t>≤</m:t>
+          </m:r>
+          <m:r>
+            <w:rPr>
+              <w:rFonts w:ascii="Cambria Math" w:hAnsi="Cambria Math"/>
+              <w:lang w:val="en-US"/>
+            </w:rPr>
+            <m:t>Y</m:t>
+          </m:r>
+          <m:r>
+            <w:rPr>
+              <w:rFonts w:ascii="Cambria Math" w:hAnsi="Cambria Math"/>
+              <w:lang w:val="en-US"/>
+            </w:rPr>
+            <m:t>≤</m:t>
+          </m:r>
+          <m:r>
+            <w:rPr>
+              <w:rFonts w:ascii="Cambria Math" w:hAnsi="Cambria Math"/>
+              <w:lang w:val="en-US"/>
+            </w:rPr>
+            <m:t>0</m:t>
+          </m:r>
+          <m:r>
+            <m:rPr>
+              <m:sty m:val="p"/>
+            </m:rPr>
+            <w:rPr>
+              <w:rFonts w:ascii="Cambria Math" w:hAnsi="Cambria Math"/>
+              <w:lang w:val="en-US"/>
+            </w:rPr>
+            <w:br/>
+          </m:r>
+        </m:oMath>
+        <m:oMath>
+          <m:r>
+            <w:rPr>
+              <w:rFonts w:ascii="Cambria Math" w:hAnsi="Cambria Math"/>
+              <w:lang w:val="en-US"/>
+            </w:rPr>
+            <m:t>-</m:t>
+          </m:r>
+          <m:sSup>
+            <m:sSupPr>
+              <m:ctrlPr>
+                <w:rPr>
+                  <w:rFonts w:ascii="Cambria Math" w:hAnsi="Cambria Math"/>
+                  <w:i/>
+                  <w:lang w:val="en-US"/>
+                </w:rPr>
+              </m:ctrlPr>
+            </m:sSupPr>
+            <m:e>
+              <m:r>
+                <w:rPr>
+                  <w:rFonts w:ascii="Cambria Math" w:hAnsi="Cambria Math"/>
+                  <w:lang w:val="en-US"/>
+                </w:rPr>
+                <m:t>2</m:t>
+              </m:r>
+            </m:e>
+            <m:sup>
+              <m:r>
+                <w:rPr>
+                  <w:rFonts w:ascii="Cambria Math" w:hAnsi="Cambria Math"/>
+                  <w:lang w:val="en-US"/>
+                </w:rPr>
+                <m:t>15</m:t>
+              </m:r>
+            </m:sup>
+          </m:sSup>
+          <m:r>
+            <w:rPr>
+              <w:rFonts w:ascii="Cambria Math" w:hAnsi="Cambria Math"/>
+              <w:lang w:val="en-US"/>
+            </w:rPr>
+            <m:t>-</m:t>
+          </m:r>
+          <m:r>
+            <w:rPr>
+              <w:rFonts w:ascii="Cambria Math" w:hAnsi="Cambria Math"/>
+              <w:lang w:val="en-US"/>
+            </w:rPr>
+            <m:t>Y</m:t>
+          </m:r>
+          <m:r>
+            <w:rPr>
+              <w:rFonts w:ascii="Cambria Math" w:hAnsi="Cambria Math"/>
+              <w:lang w:val="en-US"/>
+            </w:rPr>
+            <m:t>≤A≤</m:t>
+          </m:r>
+          <m:r>
+            <w:rPr>
+              <w:rFonts w:ascii="Cambria Math" w:hAnsi="Cambria Math"/>
+              <w:lang w:val="en-US"/>
+            </w:rPr>
+            <m:t>Y</m:t>
+          </m:r>
+          <m:r>
+            <m:rPr>
+              <m:sty m:val="p"/>
+            </m:rPr>
+            <w:rPr>
+              <w:rFonts w:ascii="Cambria Math" w:hAnsi="Cambria Math"/>
+              <w:lang w:val="en-US"/>
+            </w:rPr>
+            <w:br/>
+          </m:r>
+        </m:oMath>
+        <m:oMath>
+          <m:r>
+            <w:rPr>
+              <w:rFonts w:ascii="Cambria Math" w:hAnsi="Cambria Math"/>
+              <w:lang w:val="en-US"/>
+            </w:rPr>
+            <m:t>-</m:t>
+          </m:r>
+          <m:sSup>
+            <m:sSupPr>
+              <m:ctrlPr>
+                <w:rPr>
+                  <w:rFonts w:ascii="Cambria Math" w:hAnsi="Cambria Math"/>
+                  <w:i/>
+                  <w:lang w:val="en-US"/>
+                </w:rPr>
+              </m:ctrlPr>
+            </m:sSupPr>
+            <m:e>
+              <m:r>
+                <w:rPr>
+                  <w:rFonts w:ascii="Cambria Math" w:hAnsi="Cambria Math"/>
+                  <w:lang w:val="en-US"/>
+                </w:rPr>
+                <m:t>2</m:t>
+              </m:r>
+            </m:e>
+            <m:sup>
+              <m:r>
+                <w:rPr>
+                  <w:rFonts w:ascii="Cambria Math" w:hAnsi="Cambria Math"/>
+                  <w:lang w:val="en-US"/>
+                </w:rPr>
+                <m:t>15</m:t>
+              </m:r>
+            </m:sup>
+          </m:sSup>
+          <m:r>
+            <w:rPr>
+              <w:rFonts w:ascii="Cambria Math" w:hAnsi="Cambria Math"/>
+              <w:lang w:val="en-US"/>
+            </w:rPr>
+            <m:t>≤Z≤A-1</m:t>
+          </m:r>
+          <m:r>
+            <m:rPr>
+              <m:sty m:val="p"/>
+            </m:rPr>
+            <w:rPr>
+              <w:rFonts w:ascii="Cambria Math" w:hAnsi="Cambria Math"/>
+              <w:lang w:val="en-US"/>
+            </w:rPr>
+            <w:br/>
+          </m:r>
+        </m:oMath>
+        <m:oMath>
+          <m:r>
+            <w:rPr>
+              <w:rFonts w:ascii="Cambria Math" w:hAnsi="Cambria Math"/>
+              <w:lang w:val="en-US"/>
+            </w:rPr>
+            <m:t>-1≤Z≤</m:t>
+          </m:r>
+          <m:sSup>
+            <m:sSupPr>
+              <m:ctrlPr>
+                <w:rPr>
+                  <w:rFonts w:ascii="Cambria Math" w:hAnsi="Cambria Math"/>
+                  <w:i/>
+                  <w:lang w:val="en-US"/>
+                </w:rPr>
+              </m:ctrlPr>
+            </m:sSupPr>
+            <m:e>
+              <m:r>
+                <w:rPr>
+                  <w:rFonts w:ascii="Cambria Math" w:hAnsi="Cambria Math"/>
+                  <w:lang w:val="en-US"/>
+                </w:rPr>
+                <m:t>2</m:t>
+              </m:r>
+            </m:e>
+            <m:sup>
+              <m:r>
+                <w:rPr>
+                  <w:rFonts w:ascii="Cambria Math" w:hAnsi="Cambria Math"/>
+                  <w:lang w:val="en-US"/>
+                </w:rPr>
+                <m:t>15</m:t>
+              </m:r>
+            </m:sup>
+          </m:sSup>
+          <m:r>
+            <w:rPr>
+              <w:rFonts w:ascii="Cambria Math" w:hAnsi="Cambria Math"/>
+              <w:lang w:val="en-US"/>
+            </w:rPr>
+            <m:t>-2</m:t>
+          </m:r>
+          <m:r>
+            <m:rPr>
+              <m:sty m:val="p"/>
+            </m:rPr>
+            <w:rPr>
+              <w:rFonts w:ascii="Cambria Math" w:hAnsi="Cambria Math"/>
+              <w:lang w:val="en-US"/>
+            </w:rPr>
+            <w:br/>
+          </m:r>
+        </m:oMath>
+        <m:oMath>
+          <m:r>
+            <w:rPr>
+              <w:rFonts w:ascii="Cambria Math" w:hAnsi="Cambria Math"/>
+              <w:lang w:val="en-US"/>
+            </w:rPr>
+            <m:t>-</m:t>
+          </m:r>
+          <m:sSup>
+            <m:sSupPr>
+              <m:ctrlPr>
+                <w:rPr>
+                  <w:rFonts w:ascii="Cambria Math" w:hAnsi="Cambria Math"/>
+                  <w:i/>
+                  <w:lang w:val="en-US"/>
+                </w:rPr>
+              </m:ctrlPr>
+            </m:sSupPr>
+            <m:e>
+              <m:r>
+                <w:rPr>
+                  <w:rFonts w:ascii="Cambria Math" w:hAnsi="Cambria Math"/>
+                  <w:lang w:val="en-US"/>
+                </w:rPr>
+                <m:t>2</m:t>
+              </m:r>
+            </m:e>
+            <m:sup>
+              <m:r>
+                <w:rPr>
+                  <w:rFonts w:ascii="Cambria Math" w:hAnsi="Cambria Math"/>
+                  <w:lang w:val="en-US"/>
+                </w:rPr>
+                <m:t>15</m:t>
+              </m:r>
+            </m:sup>
+          </m:sSup>
+          <m:r>
+            <w:rPr>
+              <w:rFonts w:ascii="Cambria Math" w:hAnsi="Cambria Math"/>
+              <w:lang w:val="en-US"/>
+            </w:rPr>
+            <m:t>≤X≤A-1</m:t>
+          </m:r>
+          <m:r>
+            <m:rPr>
+              <m:sty m:val="p"/>
+            </m:rPr>
+            <w:rPr>
+              <w:rFonts w:ascii="Cambria Math" w:hAnsi="Cambria Math"/>
+              <w:lang w:val="en-US"/>
+            </w:rPr>
+            <w:br/>
+          </m:r>
+        </m:oMath>
+        <m:oMath>
+          <m:r>
+            <w:rPr>
+              <w:rFonts w:ascii="Cambria Math" w:hAnsi="Cambria Math"/>
+              <w:lang w:val="en-US"/>
+            </w:rPr>
+            <m:t>-1≤X≤</m:t>
+          </m:r>
+          <m:sSup>
+            <m:sSupPr>
+              <m:ctrlPr>
+                <w:rPr>
+                  <w:rFonts w:ascii="Cambria Math" w:hAnsi="Cambria Math"/>
+                  <w:i/>
+                  <w:lang w:val="en-US"/>
+                </w:rPr>
+              </m:ctrlPr>
+            </m:sSupPr>
+            <m:e>
+              <m:r>
+                <w:rPr>
+                  <w:rFonts w:ascii="Cambria Math" w:hAnsi="Cambria Math"/>
+                  <w:lang w:val="en-US"/>
+                </w:rPr>
+                <m:t>2</m:t>
+              </m:r>
+            </m:e>
+            <m:sup>
+              <m:r>
+                <w:rPr>
+                  <w:rFonts w:ascii="Cambria Math" w:hAnsi="Cambria Math"/>
+                  <w:lang w:val="en-US"/>
+                </w:rPr>
+                <m:t>15</m:t>
+              </m:r>
+            </m:sup>
+          </m:sSup>
+          <m:r>
+            <w:rPr>
+              <w:rFonts w:ascii="Cambria Math" w:hAnsi="Cambria Math"/>
+              <w:lang w:val="en-US"/>
+            </w:rPr>
+            <m:t>-2</m:t>
+          </m:r>
+          <m:r>
+            <m:rPr>
+              <m:sty m:val="p"/>
+            </m:rPr>
+            <w:rPr>
+              <w:rFonts w:ascii="Cambria Math" w:hAnsi="Cambria Math"/>
+              <w:lang w:val="en-US"/>
+            </w:rPr>
+            <w:br/>
+          </m:r>
+        </m:oMath>
+        <m:oMath>
+          <m:r>
+            <w:rPr>
+              <w:rFonts w:ascii="Cambria Math" w:hAnsi="Cambria Math"/>
+              <w:lang w:val="en-US"/>
+            </w:rPr>
+            <m:t>-</m:t>
+          </m:r>
+          <m:sSup>
+            <m:sSupPr>
+              <m:ctrlPr>
+                <w:rPr>
+                  <w:rFonts w:ascii="Cambria Math" w:hAnsi="Cambria Math"/>
+                  <w:i/>
+                  <w:lang w:val="en-US"/>
+                </w:rPr>
+              </m:ctrlPr>
+            </m:sSupPr>
+            <m:e>
+              <m:r>
+                <w:rPr>
+                  <w:rFonts w:ascii="Cambria Math" w:hAnsi="Cambria Math"/>
+                  <w:lang w:val="en-US"/>
+                </w:rPr>
+                <m:t>2</m:t>
+              </m:r>
+            </m:e>
+            <m:sup>
+              <m:r>
+                <w:rPr>
+                  <w:rFonts w:ascii="Cambria Math" w:hAnsi="Cambria Math"/>
+                  <w:lang w:val="en-US"/>
+                </w:rPr>
+                <m:t>15</m:t>
+              </m:r>
+            </m:sup>
+          </m:sSup>
+          <m:r>
+            <w:rPr>
+              <w:rFonts w:ascii="Cambria Math" w:hAnsi="Cambria Math"/>
+              <w:lang w:val="en-US"/>
+            </w:rPr>
+            <m:t>≤B≤</m:t>
+          </m:r>
+          <m:sSup>
+            <m:sSupPr>
+              <m:ctrlPr>
+                <w:rPr>
+                  <w:rFonts w:ascii="Cambria Math" w:hAnsi="Cambria Math"/>
+                  <w:i/>
+                  <w:lang w:val="en-US"/>
+                </w:rPr>
+              </m:ctrlPr>
+            </m:sSupPr>
+            <m:e>
+              <m:r>
+                <w:rPr>
+                  <w:rFonts w:ascii="Cambria Math" w:hAnsi="Cambria Math"/>
+                  <w:lang w:val="en-US"/>
+                </w:rPr>
+                <m:t>2</m:t>
+              </m:r>
+            </m:e>
+            <m:sup>
+              <m:r>
+                <w:rPr>
+                  <w:rFonts w:ascii="Cambria Math" w:hAnsi="Cambria Math"/>
+                  <w:lang w:val="en-US"/>
+                </w:rPr>
+                <m:t>15</m:t>
+              </m:r>
+            </m:sup>
+          </m:sSup>
+          <m:r>
+            <w:rPr>
+              <w:rFonts w:ascii="Cambria Math" w:hAnsi="Cambria Math"/>
+              <w:lang w:val="en-US"/>
+            </w:rPr>
+            <m:t>+2A+2</m:t>
+          </m:r>
+          <m:r>
+            <w:rPr>
+              <w:rFonts w:ascii="Cambria Math" w:hAnsi="Cambria Math"/>
+              <w:lang w:val="en-US"/>
+            </w:rPr>
+            <m:t>Y</m:t>
+          </m:r>
+          <m:r>
+            <w:rPr>
+              <w:rFonts w:ascii="Cambria Math" w:hAnsi="Cambria Math"/>
+              <w:lang w:val="en-US"/>
+            </w:rPr>
+            <m:t>-</m:t>
+          </m:r>
+          <m:r>
+            <w:rPr>
+              <w:rFonts w:ascii="Cambria Math" w:hAnsi="Cambria Math"/>
+              <w:lang w:val="en-US"/>
+            </w:rPr>
+            <m:t>3</m:t>
           </m:r>
         </m:oMath>
       </m:oMathPara>
+    </w:p>
+    <w:p>
+      <w:pPr>
+        <w:rPr>
+          <w:rFonts w:eastAsiaTheme="minorEastAsia"/>
+          <w:i/>
+          <w:lang w:val="en-US"/>
+        </w:rPr>
+      </w:pPr>
     </w:p>
     <w:sectPr>
       <w:footerReference w:type="default" r:id="rId17"/>
@@ -11004,6 +12879,9 @@
     <w:p>
       <w:pPr>
         <w:pStyle w:val="af4"/>
+        <w:rPr>
+          <w:lang w:val="en-US"/>
+        </w:rPr>
       </w:pPr>
       <w:r>
         <w:rPr>
@@ -11048,7 +12926,7 @@
       </w:r>
     </w:p>
   </w:comment>
-  <w:comment w:id="6" w:author="Суханкин Дмитрий Юрьевич" w:date="2022-08-09T17:41:00Z" w:initials="СДЮ">
+  <w:comment w:id="6" w:author="Суханкин Дмитрий Юрьевич" w:date="2022-08-14T21:32:00Z" w:initials="СДЮ">
     <w:p>
       <w:pPr>
         <w:pStyle w:val="af4"/>
@@ -11060,11 +12938,26 @@
         <w:annotationRef/>
       </w:r>
       <w:r>
-        <w:t>Чтобы этот случай был возможен, X/Z должен быть отрицательным И больше, чем A, т.е. при неотрицательном A это невозможно. Верхний лимит -2, чтобы влез вариант X/Z + 1 = -1</w:t>
+        <w:rPr>
+          <w:lang w:val="en-US"/>
+        </w:rPr>
+        <w:t xml:space="preserve">X </w:t>
+      </w:r>
+      <w:r>
+        <w:t>умножается на 2, так что он должен быть не больше половины.</w:t>
+      </w:r>
+      <w:r>
+        <w:rPr>
+          <w:lang w:val="en-US"/>
+        </w:rPr>
+        <w:t xml:space="preserve"> X </w:t>
+      </w:r>
+      <w:r>
+        <w:t>должен быть отрицательным, чтобы случай произошел.</w:t>
       </w:r>
     </w:p>
   </w:comment>
-  <w:comment w:id="7" w:author="Суханкин Дмитрий Юрьевич" w:date="2022-08-09T18:09:00Z" w:initials="СДЮ">
+  <w:comment w:id="7" w:author="Суханкин Дмитрий Юрьевич" w:date="2022-08-14T21:28:00Z" w:initials="СДЮ">
     <w:p>
       <w:pPr>
         <w:pStyle w:val="af4"/>
@@ -11076,7 +12969,75 @@
         <w:annotationRef/>
       </w:r>
       <w:r>
-        <w:t>X/Z должен быть отрицательным и больше, чем A</w:t>
+        <w:t xml:space="preserve">Чтобы этот случай произошел, </w:t>
+      </w:r>
+      <w:r>
+        <w:rPr>
+          <w:lang w:val="en-US"/>
+        </w:rPr>
+        <w:t>X</w:t>
+      </w:r>
+      <w:r>
+        <w:t xml:space="preserve"> должен быть больше, чем </w:t>
+      </w:r>
+      <w:r>
+        <w:rPr>
+          <w:lang w:val="en-US"/>
+        </w:rPr>
+        <w:t>A</w:t>
+      </w:r>
+    </w:p>
+  </w:comment>
+  <w:comment w:id="8" w:author="Суханкин Дмитрий Юрьевич" w:date="2022-08-14T21:30:00Z" w:initials="СДЮ">
+    <w:p>
+      <w:pPr>
+        <w:pStyle w:val="af4"/>
+      </w:pPr>
+      <w:r>
+        <w:rPr>
+          <w:rStyle w:val="af3"/>
+        </w:rPr>
+        <w:annotationRef/>
+      </w:r>
+      <w:r>
+        <w:t xml:space="preserve">Т.к. результат в любом случае будет отрицательным, мы можем добавлять к нему хоть весь 32 битный лимит, но вычитать можем только так, чтобы в результат поместился и </w:t>
+      </w:r>
+      <w:r>
+        <w:rPr>
+          <w:lang w:val="en-US"/>
+        </w:rPr>
+        <w:t xml:space="preserve">2A, </w:t>
+      </w:r>
+      <w:r>
+        <w:t xml:space="preserve">и </w:t>
+      </w:r>
+      <w:r>
+        <w:rPr>
+          <w:lang w:val="en-US"/>
+        </w:rPr>
+        <w:t>2X.</w:t>
+      </w:r>
+    </w:p>
+  </w:comment>
+  <w:comment w:id="9" w:author="Суханкин Дмитрий Юрьевич" w:date="2022-08-14T21:50:00Z" w:initials="СДЮ">
+    <w:p>
+      <w:pPr>
+        <w:pStyle w:val="af4"/>
+      </w:pPr>
+      <w:r>
+        <w:rPr>
+          <w:rStyle w:val="af3"/>
+        </w:rPr>
+        <w:annotationRef/>
+      </w:r>
+      <w:r>
+        <w:t xml:space="preserve">Тоже самое, что и случай 2, но с </w:t>
+      </w:r>
+      <w:r>
+        <w:rPr>
+          <w:lang w:val="en-US"/>
+        </w:rPr>
+        <w:t>Y</w:t>
       </w:r>
     </w:p>
   </w:comment>
@@ -11089,8 +13050,10 @@
   <w15:commentEx w15:paraId="59898C1D" w15:done="0"/>
   <w15:commentEx w15:paraId="6778A1C1" w15:done="0"/>
   <w15:commentEx w15:paraId="673419D4" w15:done="0"/>
-  <w15:commentEx w15:paraId="4CCD0FA7" w15:done="0"/>
-  <w15:commentEx w15:paraId="13A498D7" w15:done="0"/>
+  <w15:commentEx w15:paraId="308FECBF" w15:done="0"/>
+  <w15:commentEx w15:paraId="466B9624" w15:done="0"/>
+  <w15:commentEx w15:paraId="129F7E39" w15:done="0"/>
+  <w15:commentEx w15:paraId="5CE20859" w15:done="0"/>
 </w15:commentsEx>
 </file>
 
@@ -11100,8 +13063,10 @@
   <w16cex:commentExtensible w16cex:durableId="269D033A" w16cex:dateUtc="2022-08-09T13:00:00Z"/>
   <w16cex:commentExtensible w16cex:durableId="269D0492" w16cex:dateUtc="2022-08-09T13:06:00Z"/>
   <w16cex:commentExtensible w16cex:durableId="269D0450" w16cex:dateUtc="2022-08-09T13:05:00Z"/>
-  <w16cex:commentExtensible w16cex:durableId="269D1AC4" w16cex:dateUtc="2022-08-09T14:41:00Z"/>
-  <w16cex:commentExtensible w16cex:durableId="269D215D" w16cex:dateUtc="2022-08-09T15:09:00Z"/>
+  <w16cex:commentExtensible w16cex:durableId="26A3E85B" w16cex:dateUtc="2022-08-14T18:32:00Z"/>
+  <w16cex:commentExtensible w16cex:durableId="26A3E773" w16cex:dateUtc="2022-08-14T18:28:00Z"/>
+  <w16cex:commentExtensible w16cex:durableId="26A3E813" w16cex:dateUtc="2022-08-14T18:30:00Z"/>
+  <w16cex:commentExtensible w16cex:durableId="26A3ECA4" w16cex:dateUtc="2022-08-14T18:50:00Z"/>
 </w16cex:commentsExtensible>
 </file>
 
@@ -11111,8 +13076,10 @@
   <w16cid:commentId w16cid:paraId="59898C1D" w16cid:durableId="269D033A"/>
   <w16cid:commentId w16cid:paraId="6778A1C1" w16cid:durableId="269D0492"/>
   <w16cid:commentId w16cid:paraId="673419D4" w16cid:durableId="269D0450"/>
-  <w16cid:commentId w16cid:paraId="4CCD0FA7" w16cid:durableId="269D1AC4"/>
-  <w16cid:commentId w16cid:paraId="13A498D7" w16cid:durableId="269D215D"/>
+  <w16cid:commentId w16cid:paraId="308FECBF" w16cid:durableId="26A3E85B"/>
+  <w16cid:commentId w16cid:paraId="466B9624" w16cid:durableId="26A3E773"/>
+  <w16cid:commentId w16cid:paraId="129F7E39" w16cid:durableId="26A3E813"/>
+  <w16cid:commentId w16cid:paraId="5CE20859" w16cid:durableId="26A3ECA4"/>
 </w16cid:commentsIds>
 </file>
 

</xml_diff>

<commit_message>
fixed some conditions, started case 4
</commit_message>
<xml_diff>
--- a/OPD/lab3/lab3.docx
+++ b/OPD/lab3/lab3.docx
@@ -11414,6 +11414,9 @@
             <m:t>-2</m:t>
           </m:r>
           <m:r>
+            <m:rPr>
+              <m:sty m:val="p"/>
+            </m:rPr>
             <w:rPr>
               <w:rFonts w:eastAsiaTheme="minorEastAsia"/>
               <w:lang w:val="en-US"/>
@@ -11499,7 +11502,35 @@
               <w:rFonts w:ascii="Cambria Math" w:hAnsi="Cambria Math"/>
               <w:lang w:val="en-US"/>
             </w:rPr>
-            <m:t>+2A+2X-</m:t>
+            <m:t>+2A+2</m:t>
+          </m:r>
+          <m:r>
+            <w:rPr>
+              <w:rFonts w:ascii="Cambria Math" w:hAnsi="Cambria Math"/>
+              <w:lang w:val="en-US"/>
+            </w:rPr>
+            <m:t>(</m:t>
+          </m:r>
+          <m:r>
+            <w:rPr>
+              <w:rFonts w:ascii="Cambria Math" w:hAnsi="Cambria Math"/>
+              <w:lang w:val="en-US"/>
+            </w:rPr>
+            <m:t>X</m:t>
+          </m:r>
+          <m:r>
+            <w:rPr>
+              <w:rFonts w:ascii="Cambria Math" w:hAnsi="Cambria Math"/>
+              <w:lang w:val="en-US"/>
+            </w:rPr>
+            <m:t>+1)</m:t>
+          </m:r>
+          <m:r>
+            <w:rPr>
+              <w:rFonts w:ascii="Cambria Math" w:hAnsi="Cambria Math"/>
+              <w:lang w:val="en-US"/>
+            </w:rPr>
+            <m:t>-</m:t>
           </m:r>
           <w:commentRangeStart w:id="8"/>
           <w:commentRangeEnd w:id="8"/>
@@ -11517,7 +11548,7 @@
               <w:rFonts w:ascii="Cambria Math" w:hAnsi="Cambria Math"/>
               <w:lang w:val="en-US"/>
             </w:rPr>
-            <m:t>4</m:t>
+            <m:t>2</m:t>
           </m:r>
           <m:r>
             <m:rPr>
@@ -11774,6 +11805,9 @@
             <m:t>-2</m:t>
           </m:r>
           <m:r>
+            <m:rPr>
+              <m:sty m:val="p"/>
+            </m:rPr>
             <w:rPr>
               <w:rFonts w:eastAsiaTheme="minorEastAsia"/>
               <w:lang w:val="en-US"/>
@@ -11866,6 +11900,13 @@
               <w:rFonts w:ascii="Cambria Math" w:hAnsi="Cambria Math"/>
               <w:lang w:val="en-US"/>
             </w:rPr>
+            <m:t>(</m:t>
+          </m:r>
+          <m:r>
+            <w:rPr>
+              <w:rFonts w:ascii="Cambria Math" w:hAnsi="Cambria Math"/>
+              <w:lang w:val="en-US"/>
+            </w:rPr>
             <m:t>Z</m:t>
           </m:r>
           <m:r>
@@ -11873,14 +11914,7 @@
               <w:rFonts w:ascii="Cambria Math" w:hAnsi="Cambria Math"/>
               <w:lang w:val="en-US"/>
             </w:rPr>
-            <m:t>-</m:t>
-          </m:r>
-          <m:r>
-            <w:rPr>
-              <w:rFonts w:ascii="Cambria Math" w:hAnsi="Cambria Math"/>
-              <w:lang w:val="en-US"/>
-            </w:rPr>
-            <m:t>4</m:t>
+            <m:t>+1)</m:t>
           </m:r>
           <m:r>
             <m:rPr>
@@ -12255,35 +12289,7 @@
           <w:iCs/>
           <w:lang w:val="en-US"/>
         </w:rPr>
-        <w:t>R = 2A + (2(</w:t>
-      </w:r>
-      <w:r>
-        <w:rPr>
-          <w:iCs/>
-          <w:lang w:val="en-US"/>
-        </w:rPr>
-        <w:t>Y</w:t>
-      </w:r>
-      <w:r>
-        <w:rPr>
-          <w:iCs/>
-          <w:lang w:val="en-US"/>
-        </w:rPr>
-        <w:t xml:space="preserve"> </w:t>
-      </w:r>
-      <w:r>
-        <w:rPr>
-          <w:iCs/>
-          <w:lang w:val="en-US"/>
-        </w:rPr>
-        <w:t>-</w:t>
-      </w:r>
-      <w:r>
-        <w:rPr>
-          <w:iCs/>
-          <w:lang w:val="en-US"/>
-        </w:rPr>
-        <w:t xml:space="preserve"> </w:t>
+        <w:t xml:space="preserve">R = 2A + (2(Y - </w:t>
       </w:r>
       <w:r>
         <w:rPr>
@@ -12296,21 +12302,7 @@
           <w:iCs/>
           <w:lang w:val="en-US"/>
         </w:rPr>
-        <w:t xml:space="preserve">) – B </w:t>
-      </w:r>
-      <w:r>
-        <w:rPr>
-          <w:iCs/>
-          <w:lang w:val="en-US"/>
-        </w:rPr>
-        <w:t>-</w:t>
-      </w:r>
-      <w:r>
-        <w:rPr>
-          <w:iCs/>
-          <w:lang w:val="en-US"/>
-        </w:rPr>
-        <w:t xml:space="preserve"> 1))</w:t>
+        <w:t>) – B - 1))</w:t>
       </w:r>
       <w:commentRangeEnd w:id="9"/>
       <w:r>
@@ -12395,35 +12387,7 @@
               <w:rFonts w:ascii="Cambria Math" w:hAnsi="Cambria Math"/>
               <w:lang w:val="en-US"/>
             </w:rPr>
-            <m:t>+1</m:t>
-          </m:r>
-          <m:r>
-            <w:rPr>
-              <w:rFonts w:ascii="Cambria Math" w:hAnsi="Cambria Math"/>
-              <w:lang w:val="en-US"/>
-            </w:rPr>
-            <m:t>≤</m:t>
-          </m:r>
-          <m:r>
-            <w:rPr>
-              <w:rFonts w:ascii="Cambria Math" w:hAnsi="Cambria Math"/>
-              <w:lang w:val="en-US"/>
-            </w:rPr>
-            <m:t>Y</m:t>
-          </m:r>
-          <m:r>
-            <w:rPr>
-              <w:rFonts w:ascii="Cambria Math" w:hAnsi="Cambria Math"/>
-              <w:lang w:val="en-US"/>
-            </w:rPr>
-            <m:t>≤</m:t>
-          </m:r>
-          <m:r>
-            <w:rPr>
-              <w:rFonts w:ascii="Cambria Math" w:hAnsi="Cambria Math"/>
-              <w:lang w:val="en-US"/>
-            </w:rPr>
-            <m:t>0</m:t>
+            <m:t>+1≤Y≤0</m:t>
           </m:r>
           <m:r>
             <m:rPr>
@@ -12478,28 +12442,7 @@
               <w:rFonts w:ascii="Cambria Math" w:hAnsi="Cambria Math"/>
               <w:lang w:val="en-US"/>
             </w:rPr>
-            <m:t>-</m:t>
-          </m:r>
-          <m:r>
-            <w:rPr>
-              <w:rFonts w:ascii="Cambria Math" w:hAnsi="Cambria Math"/>
-              <w:lang w:val="en-US"/>
-            </w:rPr>
-            <m:t>Y</m:t>
-          </m:r>
-          <m:r>
-            <w:rPr>
-              <w:rFonts w:ascii="Cambria Math" w:hAnsi="Cambria Math"/>
-              <w:lang w:val="en-US"/>
-            </w:rPr>
-            <m:t>≤A≤</m:t>
-          </m:r>
-          <m:r>
-            <w:rPr>
-              <w:rFonts w:ascii="Cambria Math" w:hAnsi="Cambria Math"/>
-              <w:lang w:val="en-US"/>
-            </w:rPr>
-            <m:t>Y</m:t>
+            <m:t>-Y≤A≤Y</m:t>
           </m:r>
           <m:r>
             <m:rPr>
@@ -12817,6 +12760,13 @@
               <w:rFonts w:ascii="Cambria Math" w:hAnsi="Cambria Math"/>
               <w:lang w:val="en-US"/>
             </w:rPr>
+            <m:t>(</m:t>
+          </m:r>
+          <m:r>
+            <w:rPr>
+              <w:rFonts w:ascii="Cambria Math" w:hAnsi="Cambria Math"/>
+              <w:lang w:val="en-US"/>
+            </w:rPr>
             <m:t>Y</m:t>
           </m:r>
           <m:r>
@@ -12824,14 +12774,7 @@
               <w:rFonts w:ascii="Cambria Math" w:hAnsi="Cambria Math"/>
               <w:lang w:val="en-US"/>
             </w:rPr>
-            <m:t>-</m:t>
-          </m:r>
-          <m:r>
-            <w:rPr>
-              <w:rFonts w:ascii="Cambria Math" w:hAnsi="Cambria Math"/>
-              <w:lang w:val="en-US"/>
-            </w:rPr>
-            <m:t>3</m:t>
+            <m:t>-1)</m:t>
           </m:r>
         </m:oMath>
       </m:oMathPara>
@@ -12844,6 +12787,54 @@
           <w:lang w:val="en-US"/>
         </w:rPr>
       </w:pPr>
+    </w:p>
+    <w:p>
+      <w:pPr>
+        <w:rPr>
+          <w:rFonts w:eastAsiaTheme="minorEastAsia"/>
+          <w:iCs/>
+          <w:lang w:val="en-US"/>
+        </w:rPr>
+      </w:pPr>
+      <w:r>
+        <w:rPr>
+          <w:rFonts w:eastAsiaTheme="minorEastAsia"/>
+          <w:iCs/>
+        </w:rPr>
+        <w:t>Случай 4 (</w:t>
+      </w:r>
+      <w:r>
+        <w:rPr>
+          <w:rFonts w:eastAsiaTheme="minorEastAsia"/>
+          <w:iCs/>
+          <w:lang w:val="en-US"/>
+        </w:rPr>
+        <w:t xml:space="preserve">R = A + (2(X + 1) – B + 1) + </w:t>
+      </w:r>
+      <w:r>
+        <w:rPr>
+          <w:rFonts w:eastAsiaTheme="minorEastAsia"/>
+          <w:iCs/>
+          <w:lang w:val="en-US"/>
+        </w:rPr>
+        <w:t>(2(</w:t>
+      </w:r>
+      <w:r>
+        <w:rPr>
+          <w:rFonts w:eastAsiaTheme="minorEastAsia"/>
+          <w:iCs/>
+          <w:lang w:val="en-US"/>
+        </w:rPr>
+        <w:t>Z</w:t>
+      </w:r>
+      <w:r>
+        <w:rPr>
+          <w:rFonts w:eastAsiaTheme="minorEastAsia"/>
+          <w:iCs/>
+          <w:lang w:val="en-US"/>
+        </w:rPr>
+        <w:t xml:space="preserve"> + 1) – B + 1)</w:t>
+      </w:r>
     </w:p>
     <w:sectPr>
       <w:footerReference w:type="default" r:id="rId17"/>
@@ -15826,6 +15817,10 @@
 </file>
 
 <file path=customXml/item1.xml><?xml version="1.0" encoding="utf-8"?>
+<b:Sources xmlns:b="http://schemas.openxmlformats.org/officeDocument/2006/bibliography" xmlns="http://schemas.openxmlformats.org/officeDocument/2006/bibliography" SelectedStyle="\APASixthEditionOfficeOnline.xsl" StyleName="APA" Version="6"/>
+</file>
+
+<file path=customXml/item2.xml><?xml version="1.0" encoding="utf-8"?>
 <?mso-contentType ?>
 <FormTemplates xmlns="http://schemas.microsoft.com/sharepoint/v3/contenttype/forms">
   <Display>DocumentLibraryForm</Display>
@@ -15834,17 +15829,7 @@
 </FormTemplates>
 </file>
 
-<file path=customXml/item2.xml><?xml version="1.0" encoding="utf-8"?>
-<b:Sources xmlns:b="http://schemas.openxmlformats.org/officeDocument/2006/bibliography" xmlns="http://schemas.openxmlformats.org/officeDocument/2006/bibliography" SelectedStyle="\APASixthEditionOfficeOnline.xsl" StyleName="APA" Version="6"/>
-</file>
-
 <file path=customXml/item3.xml><?xml version="1.0" encoding="utf-8"?>
-<p:properties xmlns:p="http://schemas.microsoft.com/office/2006/metadata/properties" xmlns:xsi="http://www.w3.org/2001/XMLSchema-instance" xmlns:pc="http://schemas.microsoft.com/office/infopath/2007/PartnerControls">
-  <documentManagement/>
-</p:properties>
-</file>
-
-<file path=customXml/item4.xml><?xml version="1.0" encoding="utf-8"?>
 <ct:contentTypeSchema xmlns:ct="http://schemas.microsoft.com/office/2006/metadata/contentType" xmlns:ma="http://schemas.microsoft.com/office/2006/metadata/properties/metaAttributes" ct:_="" ma:_="" ma:contentTypeName="Документ" ma:contentTypeID="0x01010021698D4302690741995ED0272D61D6A5" ma:contentTypeVersion="4" ma:contentTypeDescription="Создание документа." ma:contentTypeScope="" ma:versionID="5d42c33a528a295821b7d1e09411c3b0">
   <xsd:schema xmlns:xsd="http://www.w3.org/2001/XMLSchema" xmlns:xs="http://www.w3.org/2001/XMLSchema" xmlns:p="http://schemas.microsoft.com/office/2006/metadata/properties" xmlns:ns3="2b26d3b0-318c-4054-b3c0-e49a30e61c3c" targetNamespace="http://schemas.microsoft.com/office/2006/metadata/properties" ma:root="true" ma:fieldsID="9edb61012c44167b33a21135b3a34432" ns3:_="">
     <xsd:import namespace="2b26d3b0-318c-4054-b3c0-e49a30e61c3c"/>
@@ -15990,7 +15975,21 @@
 </ct:contentTypeSchema>
 </file>
 
+<file path=customXml/item4.xml><?xml version="1.0" encoding="utf-8"?>
+<p:properties xmlns:p="http://schemas.microsoft.com/office/2006/metadata/properties" xmlns:xsi="http://www.w3.org/2001/XMLSchema-instance" xmlns:pc="http://schemas.microsoft.com/office/infopath/2007/PartnerControls">
+  <documentManagement/>
+</p:properties>
+</file>
+
 <file path=customXml/itemProps1.xml><?xml version="1.0" encoding="utf-8"?>
+<ds:datastoreItem xmlns:ds="http://schemas.openxmlformats.org/officeDocument/2006/customXml" ds:itemID="{630EFC73-8405-45A3-8918-9BBCB8E889E1}">
+  <ds:schemaRefs>
+    <ds:schemaRef ds:uri="http://schemas.openxmlformats.org/officeDocument/2006/bibliography"/>
+  </ds:schemaRefs>
+</ds:datastoreItem>
+</file>
+
+<file path=customXml/itemProps2.xml><?xml version="1.0" encoding="utf-8"?>
 <ds:datastoreItem xmlns:ds="http://schemas.openxmlformats.org/officeDocument/2006/customXml" ds:itemID="{2FC2C40F-08CA-48D1-A1B7-377C4BBABFA7}">
   <ds:schemaRefs>
     <ds:schemaRef ds:uri="http://schemas.microsoft.com/sharepoint/v3/contenttype/forms"/>
@@ -15998,24 +15997,7 @@
 </ds:datastoreItem>
 </file>
 
-<file path=customXml/itemProps2.xml><?xml version="1.0" encoding="utf-8"?>
-<ds:datastoreItem xmlns:ds="http://schemas.openxmlformats.org/officeDocument/2006/customXml" ds:itemID="{630EFC73-8405-45A3-8918-9BBCB8E889E1}">
-  <ds:schemaRefs>
-    <ds:schemaRef ds:uri="http://schemas.openxmlformats.org/officeDocument/2006/bibliography"/>
-  </ds:schemaRefs>
-</ds:datastoreItem>
-</file>
-
 <file path=customXml/itemProps3.xml><?xml version="1.0" encoding="utf-8"?>
-<ds:datastoreItem xmlns:ds="http://schemas.openxmlformats.org/officeDocument/2006/customXml" ds:itemID="{CAB1A6A3-1E58-4D8B-ACE3-663681D3520B}">
-  <ds:schemaRefs>
-    <ds:schemaRef ds:uri="http://schemas.microsoft.com/office/2006/metadata/properties"/>
-    <ds:schemaRef ds:uri="http://schemas.microsoft.com/office/infopath/2007/PartnerControls"/>
-  </ds:schemaRefs>
-</ds:datastoreItem>
-</file>
-
-<file path=customXml/itemProps4.xml><?xml version="1.0" encoding="utf-8"?>
 <ds:datastoreItem xmlns:ds="http://schemas.openxmlformats.org/officeDocument/2006/customXml" ds:itemID="{CFD667C5-4FBE-4D41-B47B-D95956BBCCF4}">
   <ds:schemaRefs>
     <ds:schemaRef ds:uri="http://schemas.microsoft.com/office/2006/metadata/contentType"/>
@@ -16031,4 +16013,13 @@
     <ds:schemaRef ds:uri="http://schemas.microsoft.com/internal/obd"/>
   </ds:schemaRefs>
 </ds:datastoreItem>
+</file>
+
+<file path=customXml/itemProps4.xml><?xml version="1.0" encoding="utf-8"?>
+<ds:datastoreItem xmlns:ds="http://schemas.openxmlformats.org/officeDocument/2006/customXml" ds:itemID="{CAB1A6A3-1E58-4D8B-ACE3-663681D3520B}">
+  <ds:schemaRefs>
+    <ds:schemaRef ds:uri="http://schemas.microsoft.com/office/2006/metadata/properties"/>
+    <ds:schemaRef ds:uri="http://schemas.microsoft.com/office/infopath/2007/PartnerControls"/>
+  </ds:schemaRefs>
+</ds:datastoreItem>
 </file>
</xml_diff>

<commit_message>
finished case 4, started case 5
</commit_message>
<xml_diff>
--- a/OPD/lab3/lab3.docx
+++ b/OPD/lab3/lab3.docx
@@ -11502,35 +11502,7 @@
               <w:rFonts w:ascii="Cambria Math" w:hAnsi="Cambria Math"/>
               <w:lang w:val="en-US"/>
             </w:rPr>
-            <m:t>+2A+2</m:t>
-          </m:r>
-          <m:r>
-            <w:rPr>
-              <w:rFonts w:ascii="Cambria Math" w:hAnsi="Cambria Math"/>
-              <w:lang w:val="en-US"/>
-            </w:rPr>
-            <m:t>(</m:t>
-          </m:r>
-          <m:r>
-            <w:rPr>
-              <w:rFonts w:ascii="Cambria Math" w:hAnsi="Cambria Math"/>
-              <w:lang w:val="en-US"/>
-            </w:rPr>
-            <m:t>X</m:t>
-          </m:r>
-          <m:r>
-            <w:rPr>
-              <w:rFonts w:ascii="Cambria Math" w:hAnsi="Cambria Math"/>
-              <w:lang w:val="en-US"/>
-            </w:rPr>
-            <m:t>+1)</m:t>
-          </m:r>
-          <m:r>
-            <w:rPr>
-              <w:rFonts w:ascii="Cambria Math" w:hAnsi="Cambria Math"/>
-              <w:lang w:val="en-US"/>
-            </w:rPr>
-            <m:t>-</m:t>
+            <m:t>+2A+2(X+1)-</m:t>
           </m:r>
           <w:commentRangeStart w:id="8"/>
           <w:commentRangeEnd w:id="8"/>
@@ -11893,28 +11865,7 @@
               <w:rFonts w:ascii="Cambria Math" w:hAnsi="Cambria Math"/>
               <w:lang w:val="en-US"/>
             </w:rPr>
-            <m:t>+2A+2</m:t>
-          </m:r>
-          <m:r>
-            <w:rPr>
-              <w:rFonts w:ascii="Cambria Math" w:hAnsi="Cambria Math"/>
-              <w:lang w:val="en-US"/>
-            </w:rPr>
-            <m:t>(</m:t>
-          </m:r>
-          <m:r>
-            <w:rPr>
-              <w:rFonts w:ascii="Cambria Math" w:hAnsi="Cambria Math"/>
-              <w:lang w:val="en-US"/>
-            </w:rPr>
-            <m:t>Z</m:t>
-          </m:r>
-          <m:r>
-            <w:rPr>
-              <w:rFonts w:ascii="Cambria Math" w:hAnsi="Cambria Math"/>
-              <w:lang w:val="en-US"/>
-            </w:rPr>
-            <m:t>+1)</m:t>
+            <m:t>+2A+2(Z+1)</m:t>
           </m:r>
           <m:r>
             <m:rPr>
@@ -12753,28 +12704,852 @@
               <w:rFonts w:ascii="Cambria Math" w:hAnsi="Cambria Math"/>
               <w:lang w:val="en-US"/>
             </w:rPr>
-            <m:t>+2A+2</m:t>
+            <m:t>+2A+2(Y-1)</m:t>
+          </m:r>
+        </m:oMath>
+      </m:oMathPara>
+    </w:p>
+    <w:p>
+      <w:pPr>
+        <w:rPr>
+          <w:rFonts w:eastAsiaTheme="minorEastAsia"/>
+          <w:i/>
+          <w:lang w:val="en-US"/>
+        </w:rPr>
+      </w:pPr>
+    </w:p>
+    <w:p>
+      <w:pPr>
+        <w:rPr>
+          <w:rFonts w:eastAsiaTheme="minorEastAsia"/>
+          <w:iCs/>
+          <w:lang w:val="en-US"/>
+        </w:rPr>
+      </w:pPr>
+      <w:r>
+        <w:rPr>
+          <w:rFonts w:eastAsiaTheme="minorEastAsia"/>
+          <w:iCs/>
+        </w:rPr>
+        <w:t>Случай</w:t>
+      </w:r>
+      <w:r>
+        <w:rPr>
+          <w:rFonts w:eastAsiaTheme="minorEastAsia"/>
+          <w:iCs/>
+          <w:lang w:val="en-US"/>
+        </w:rPr>
+        <w:t xml:space="preserve"> 4 (</w:t>
+      </w:r>
+      <w:r>
+        <w:rPr>
+          <w:rFonts w:eastAsiaTheme="minorEastAsia"/>
+          <w:iCs/>
+          <w:lang w:val="en-US"/>
+        </w:rPr>
+        <w:t>R = A + (2(X + 1) – B + 1) + (2(Z + 1) – B + 1)</w:t>
+      </w:r>
+    </w:p>
+    <w:p>
+      <w:pPr>
+        <w:rPr>
+          <w:rFonts w:eastAsiaTheme="minorEastAsia"/>
+          <w:iCs/>
+        </w:rPr>
+      </w:pPr>
+      <w:r>
+        <w:rPr>
+          <w:rFonts w:eastAsiaTheme="minorEastAsia"/>
+          <w:iCs/>
+          <w:noProof/>
+          <w:lang w:val="en-US"/>
+        </w:rPr>
+        <mc:AlternateContent>
+          <mc:Choice Requires="wps">
+            <w:drawing>
+              <wp:anchor distT="0" distB="0" distL="114300" distR="114300" simplePos="0" relativeHeight="251696128" behindDoc="0" locked="0" layoutInCell="1" allowOverlap="1" wp14:anchorId="735D403F" wp14:editId="7AE4E14D">
+                <wp:simplePos x="0" y="0"/>
+                <wp:positionH relativeFrom="column">
+                  <wp:posOffset>-274532</wp:posOffset>
+                </wp:positionH>
+                <wp:positionV relativeFrom="paragraph">
+                  <wp:posOffset>240030</wp:posOffset>
+                </wp:positionV>
+                <wp:extent cx="279400" cy="2133600"/>
+                <wp:effectExtent l="0" t="0" r="25400" b="19050"/>
+                <wp:wrapNone/>
+                <wp:docPr id="10" name="Левая фигурная скобка 10"/>
+                <wp:cNvGraphicFramePr/>
+                <a:graphic xmlns:a="http://schemas.openxmlformats.org/drawingml/2006/main">
+                  <a:graphicData uri="http://schemas.microsoft.com/office/word/2010/wordprocessingShape">
+                    <wps:wsp>
+                      <wps:cNvSpPr/>
+                      <wps:spPr>
+                        <a:xfrm>
+                          <a:off x="0" y="0"/>
+                          <a:ext cx="279400" cy="2133600"/>
+                        </a:xfrm>
+                        <a:prstGeom prst="leftBrace">
+                          <a:avLst/>
+                        </a:prstGeom>
+                      </wps:spPr>
+                      <wps:style>
+                        <a:lnRef idx="1">
+                          <a:schemeClr val="dk1"/>
+                        </a:lnRef>
+                        <a:fillRef idx="0">
+                          <a:schemeClr val="dk1"/>
+                        </a:fillRef>
+                        <a:effectRef idx="0">
+                          <a:schemeClr val="dk1"/>
+                        </a:effectRef>
+                        <a:fontRef idx="minor">
+                          <a:schemeClr val="tx1"/>
+                        </a:fontRef>
+                      </wps:style>
+                      <wps:bodyPr rot="0" spcFirstLastPara="0" vertOverflow="overflow" horzOverflow="overflow" vert="horz" wrap="square" lIns="91440" tIns="45720" rIns="91440" bIns="45720" numCol="1" spcCol="0" rtlCol="0" fromWordArt="0" anchor="ctr" anchorCtr="0" forceAA="0" compatLnSpc="1">
+                        <a:prstTxWarp prst="textNoShape">
+                          <a:avLst/>
+                        </a:prstTxWarp>
+                        <a:noAutofit/>
+                      </wps:bodyPr>
+                    </wps:wsp>
+                  </a:graphicData>
+                </a:graphic>
+                <wp14:sizeRelV relativeFrom="margin">
+                  <wp14:pctHeight>0</wp14:pctHeight>
+                </wp14:sizeRelV>
+              </wp:anchor>
+            </w:drawing>
+          </mc:Choice>
+          <mc:Fallback>
+            <w:pict>
+              <v:shapetype w14:anchorId="68383A29" id="_x0000_t87" coordsize="21600,21600" o:spt="87" adj="1800,10800" path="m21600,qx10800@0l10800@2qy0@11,10800@3l10800@1qy21600,21600e" filled="f">
+                <v:formulas>
+                  <v:f eqn="val #0"/>
+                  <v:f eqn="sum 21600 0 #0"/>
+                  <v:f eqn="sum #1 0 #0"/>
+                  <v:f eqn="sum #1 #0 0"/>
+                  <v:f eqn="prod #0 9598 32768"/>
+                  <v:f eqn="sum 21600 0 @4"/>
+                  <v:f eqn="sum 21600 0 #1"/>
+                  <v:f eqn="min #1 @6"/>
+                  <v:f eqn="prod @7 1 2"/>
+                  <v:f eqn="prod #0 2 1"/>
+                  <v:f eqn="sum 21600 0 @9"/>
+                  <v:f eqn="val #1"/>
+                </v:formulas>
+                <v:path arrowok="t" o:connecttype="custom" o:connectlocs="21600,0;0,10800;21600,21600" textboxrect="13963,@4,21600,@5"/>
+                <v:handles>
+                  <v:h position="center,#0" yrange="0,@8"/>
+                  <v:h position="topLeft,#1" yrange="@9,@10"/>
+                </v:handles>
+              </v:shapetype>
+              <v:shape id="Левая фигурная скобка 10" o:spid="_x0000_s1026" type="#_x0000_t87" style="position:absolute;margin-left:-21.6pt;margin-top:18.9pt;width:22pt;height:168pt;z-index:251696128;visibility:visible;mso-wrap-style:square;mso-height-percent:0;mso-wrap-distance-left:9pt;mso-wrap-distance-top:0;mso-wrap-distance-right:9pt;mso-wrap-distance-bottom:0;mso-position-horizontal:absolute;mso-position-horizontal-relative:text;mso-position-vertical:absolute;mso-position-vertical-relative:text;mso-height-percent:0;mso-height-relative:margin;v-text-anchor:middle" o:gfxdata="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" adj="236" strokecolor="black [3200]" strokeweight=".5pt">
+                <v:stroke joinstyle="miter"/>
+              </v:shape>
+            </w:pict>
+          </mc:Fallback>
+        </mc:AlternateContent>
+      </w:r>
+      <w:r>
+        <w:rPr>
+          <w:rFonts w:eastAsiaTheme="minorEastAsia"/>
+          <w:iCs/>
+          <w:noProof/>
+          <w:lang w:val="en-US"/>
+        </w:rPr>
+        <mc:AlternateContent>
+          <mc:Choice Requires="wps">
+            <w:drawing>
+              <wp:anchor distT="0" distB="0" distL="114300" distR="114300" simplePos="0" relativeHeight="251695104" behindDoc="0" locked="0" layoutInCell="1" allowOverlap="1" wp14:anchorId="491E76B7" wp14:editId="68871C56">
+                <wp:simplePos x="0" y="0"/>
+                <wp:positionH relativeFrom="column">
+                  <wp:posOffset>41275</wp:posOffset>
+                </wp:positionH>
+                <wp:positionV relativeFrom="paragraph">
+                  <wp:posOffset>1798532</wp:posOffset>
+                </wp:positionV>
+                <wp:extent cx="29633" cy="465667"/>
+                <wp:effectExtent l="114300" t="0" r="27940" b="29845"/>
+                <wp:wrapNone/>
+                <wp:docPr id="8" name="Соединитель: уступ 8"/>
+                <wp:cNvGraphicFramePr/>
+                <a:graphic xmlns:a="http://schemas.openxmlformats.org/drawingml/2006/main">
+                  <a:graphicData uri="http://schemas.microsoft.com/office/word/2010/wordprocessingShape">
+                    <wps:wsp>
+                      <wps:cNvCnPr/>
+                      <wps:spPr>
+                        <a:xfrm>
+                          <a:off x="0" y="0"/>
+                          <a:ext cx="29633" cy="465667"/>
+                        </a:xfrm>
+                        <a:prstGeom prst="bentConnector3">
+                          <a:avLst>
+                            <a:gd name="adj1" fmla="val -379290"/>
+                          </a:avLst>
+                        </a:prstGeom>
+                      </wps:spPr>
+                      <wps:style>
+                        <a:lnRef idx="1">
+                          <a:schemeClr val="dk1"/>
+                        </a:lnRef>
+                        <a:fillRef idx="0">
+                          <a:schemeClr val="dk1"/>
+                        </a:fillRef>
+                        <a:effectRef idx="0">
+                          <a:schemeClr val="dk1"/>
+                        </a:effectRef>
+                        <a:fontRef idx="minor">
+                          <a:schemeClr val="tx1"/>
+                        </a:fontRef>
+                      </wps:style>
+                      <wps:bodyPr/>
+                    </wps:wsp>
+                  </a:graphicData>
+                </a:graphic>
+              </wp:anchor>
+            </w:drawing>
+          </mc:Choice>
+          <mc:Fallback>
+            <w:pict>
+              <v:shapetype w14:anchorId="67CB47C0" id="_x0000_t34" coordsize="21600,21600" o:spt="34" o:oned="t" adj="10800" path="m,l@0,0@0,21600,21600,21600e" filled="f">
+                <v:stroke joinstyle="miter"/>
+                <v:formulas>
+                  <v:f eqn="val #0"/>
+                </v:formulas>
+                <v:path arrowok="t" fillok="f" o:connecttype="none"/>
+                <v:handles>
+                  <v:h position="#0,center"/>
+                </v:handles>
+                <o:lock v:ext="edit" shapetype="t"/>
+              </v:shapetype>
+              <v:shape id="Соединитель: уступ 8" o:spid="_x0000_s1026" type="#_x0000_t34" style="position:absolute;margin-left:3.25pt;margin-top:141.6pt;width:2.35pt;height:36.65pt;z-index:251695104;visibility:visible;mso-wrap-style:square;mso-wrap-distance-left:9pt;mso-wrap-distance-top:0;mso-wrap-distance-right:9pt;mso-wrap-distance-bottom:0;mso-position-horizontal:absolute;mso-position-horizontal-relative:text;mso-position-vertical:absolute;mso-position-vertical-relative:text" o:gfxdata="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" adj="-81927" strokecolor="black [3200]" strokeweight=".5pt"/>
+            </w:pict>
+          </mc:Fallback>
+        </mc:AlternateContent>
+      </w:r>
+      <w:r>
+        <w:rPr>
+          <w:rFonts w:eastAsiaTheme="minorEastAsia"/>
+          <w:iCs/>
+        </w:rPr>
+        <w:t xml:space="preserve">Можно упростить как </w:t>
+      </w:r>
+      <w:r>
+        <w:rPr>
+          <w:rFonts w:eastAsiaTheme="minorEastAsia"/>
+          <w:iCs/>
+          <w:lang w:val="en-US"/>
+        </w:rPr>
+        <w:t>R</w:t>
+      </w:r>
+      <w:r>
+        <w:rPr>
+          <w:rFonts w:eastAsiaTheme="minorEastAsia"/>
+          <w:iCs/>
+        </w:rPr>
+        <w:t xml:space="preserve"> = </w:t>
+      </w:r>
+      <w:r>
+        <w:rPr>
+          <w:rFonts w:eastAsiaTheme="minorEastAsia"/>
+          <w:iCs/>
+          <w:lang w:val="en-US"/>
+        </w:rPr>
+        <w:t>A</w:t>
+      </w:r>
+      <w:r>
+        <w:rPr>
+          <w:rFonts w:eastAsiaTheme="minorEastAsia"/>
+          <w:iCs/>
+        </w:rPr>
+        <w:t xml:space="preserve"> + 2</w:t>
+      </w:r>
+      <w:r>
+        <w:rPr>
+          <w:rFonts w:eastAsiaTheme="minorEastAsia"/>
+          <w:iCs/>
+          <w:lang w:val="en-US"/>
+        </w:rPr>
+        <w:t>X</w:t>
+      </w:r>
+      <w:r>
+        <w:rPr>
+          <w:rFonts w:eastAsiaTheme="minorEastAsia"/>
+          <w:iCs/>
+        </w:rPr>
+        <w:t xml:space="preserve"> + 2</w:t>
+      </w:r>
+      <w:r>
+        <w:rPr>
+          <w:rFonts w:eastAsiaTheme="minorEastAsia"/>
+          <w:iCs/>
+          <w:lang w:val="en-US"/>
+        </w:rPr>
+        <w:t>Z</w:t>
+      </w:r>
+      <w:r>
+        <w:rPr>
+          <w:rFonts w:eastAsiaTheme="minorEastAsia"/>
+          <w:iCs/>
+        </w:rPr>
+        <w:t xml:space="preserve"> – 2</w:t>
+      </w:r>
+      <w:r>
+        <w:rPr>
+          <w:rFonts w:eastAsiaTheme="minorEastAsia"/>
+          <w:iCs/>
+          <w:lang w:val="en-US"/>
+        </w:rPr>
+        <w:t>B</w:t>
+      </w:r>
+      <w:r>
+        <w:rPr>
+          <w:rFonts w:eastAsiaTheme="minorEastAsia"/>
+          <w:iCs/>
+        </w:rPr>
+        <w:t xml:space="preserve"> + 6</w:t>
+      </w:r>
+    </w:p>
+    <w:p>
+      <w:pPr>
+        <w:rPr>
+          <w:rFonts w:eastAsiaTheme="minorEastAsia"/>
+          <w:lang w:val="en-US"/>
+        </w:rPr>
+      </w:pPr>
+      <m:oMathPara>
+        <m:oMathParaPr>
+          <m:jc m:val="left"/>
+        </m:oMathParaPr>
+        <m:oMath>
+          <m:f>
+            <m:fPr>
+              <m:ctrlPr>
+                <w:rPr>
+                  <w:rFonts w:ascii="Cambria Math" w:hAnsi="Cambria Math"/>
+                  <w:i/>
+                  <w:lang w:val="en-US"/>
+                </w:rPr>
+              </m:ctrlPr>
+            </m:fPr>
+            <m:num>
+              <m:r>
+                <w:rPr>
+                  <w:rFonts w:ascii="Cambria Math" w:hAnsi="Cambria Math"/>
+                  <w:lang w:val="en-US"/>
+                </w:rPr>
+                <m:t>-</m:t>
+              </m:r>
+              <m:sSup>
+                <m:sSupPr>
+                  <m:ctrlPr>
+                    <w:rPr>
+                      <w:rFonts w:ascii="Cambria Math" w:hAnsi="Cambria Math"/>
+                      <w:i/>
+                      <w:lang w:val="en-US"/>
+                    </w:rPr>
+                  </m:ctrlPr>
+                </m:sSupPr>
+                <m:e>
+                  <m:r>
+                    <w:rPr>
+                      <w:rFonts w:ascii="Cambria Math" w:hAnsi="Cambria Math"/>
+                      <w:lang w:val="en-US"/>
+                    </w:rPr>
+                    <m:t>2</m:t>
+                  </m:r>
+                </m:e>
+                <m:sup>
+                  <m:r>
+                    <w:rPr>
+                      <w:rFonts w:ascii="Cambria Math" w:hAnsi="Cambria Math"/>
+                      <w:lang w:val="en-US"/>
+                    </w:rPr>
+                    <m:t>15</m:t>
+                  </m:r>
+                </m:sup>
+              </m:sSup>
+            </m:num>
+            <m:den>
+              <m:r>
+                <w:rPr>
+                  <w:rFonts w:ascii="Cambria Math" w:hAnsi="Cambria Math"/>
+                  <w:lang w:val="en-US"/>
+                </w:rPr>
+                <m:t>2</m:t>
+              </m:r>
+            </m:den>
+          </m:f>
+          <m:r>
+            <w:rPr>
+              <w:rFonts w:ascii="Cambria Math" w:hAnsi="Cambria Math"/>
+              <w:lang w:val="en-US"/>
+            </w:rPr>
+            <m:t>≤X≤-2</m:t>
           </m:r>
           <m:r>
             <w:rPr>
               <w:rFonts w:ascii="Cambria Math" w:hAnsi="Cambria Math"/>
               <w:lang w:val="en-US"/>
             </w:rPr>
-            <m:t>(</m:t>
+            <w:br/>
+          </m:r>
+        </m:oMath>
+        <m:oMath>
+          <m:f>
+            <m:fPr>
+              <m:ctrlPr>
+                <w:rPr>
+                  <w:rFonts w:ascii="Cambria Math" w:hAnsi="Cambria Math"/>
+                  <w:i/>
+                  <w:lang w:val="en-US"/>
+                </w:rPr>
+              </m:ctrlPr>
+            </m:fPr>
+            <m:num>
+              <m:r>
+                <w:rPr>
+                  <w:rFonts w:ascii="Cambria Math" w:hAnsi="Cambria Math"/>
+                  <w:lang w:val="en-US"/>
+                </w:rPr>
+                <m:t>-</m:t>
+              </m:r>
+              <m:sSup>
+                <m:sSupPr>
+                  <m:ctrlPr>
+                    <w:rPr>
+                      <w:rFonts w:ascii="Cambria Math" w:hAnsi="Cambria Math"/>
+                      <w:i/>
+                      <w:lang w:val="en-US"/>
+                    </w:rPr>
+                  </m:ctrlPr>
+                </m:sSupPr>
+                <m:e>
+                  <m:r>
+                    <w:rPr>
+                      <w:rFonts w:ascii="Cambria Math" w:hAnsi="Cambria Math"/>
+                      <w:lang w:val="en-US"/>
+                    </w:rPr>
+                    <m:t>2</m:t>
+                  </m:r>
+                </m:e>
+                <m:sup>
+                  <m:r>
+                    <w:rPr>
+                      <w:rFonts w:ascii="Cambria Math" w:hAnsi="Cambria Math"/>
+                      <w:lang w:val="en-US"/>
+                    </w:rPr>
+                    <m:t>15</m:t>
+                  </m:r>
+                </m:sup>
+              </m:sSup>
+            </m:num>
+            <m:den>
+              <m:r>
+                <w:rPr>
+                  <w:rFonts w:ascii="Cambria Math" w:hAnsi="Cambria Math"/>
+                  <w:lang w:val="en-US"/>
+                </w:rPr>
+                <m:t>2</m:t>
+              </m:r>
+            </m:den>
+          </m:f>
+          <m:r>
+            <w:rPr>
+              <w:rFonts w:ascii="Cambria Math" w:hAnsi="Cambria Math"/>
+              <w:lang w:val="en-US"/>
+            </w:rPr>
+            <m:t>≤</m:t>
           </m:r>
           <m:r>
             <w:rPr>
               <w:rFonts w:ascii="Cambria Math" w:hAnsi="Cambria Math"/>
               <w:lang w:val="en-US"/>
             </w:rPr>
-            <m:t>Y</m:t>
+            <m:t>Z</m:t>
           </m:r>
           <m:r>
             <w:rPr>
               <w:rFonts w:ascii="Cambria Math" w:hAnsi="Cambria Math"/>
               <w:lang w:val="en-US"/>
             </w:rPr>
-            <m:t>-1)</m:t>
+            <m:t>≤-2</m:t>
+          </m:r>
+          <m:r>
+            <w:rPr>
+              <w:rFonts w:ascii="Cambria Math" w:hAnsi="Cambria Math"/>
+              <w:lang w:val="en-US"/>
+            </w:rPr>
+            <w:br/>
+          </m:r>
+        </m:oMath>
+        <m:oMath>
+          <m:r>
+            <w:rPr>
+              <w:rFonts w:ascii="Cambria Math" w:hAnsi="Cambria Math"/>
+              <w:lang w:val="en-US"/>
+            </w:rPr>
+            <m:t>-</m:t>
+          </m:r>
+          <m:sSup>
+            <m:sSupPr>
+              <m:ctrlPr>
+                <w:rPr>
+                  <w:rFonts w:ascii="Cambria Math" w:hAnsi="Cambria Math"/>
+                  <w:i/>
+                  <w:lang w:val="en-US"/>
+                </w:rPr>
+              </m:ctrlPr>
+            </m:sSupPr>
+            <m:e>
+              <m:r>
+                <w:rPr>
+                  <w:rFonts w:ascii="Cambria Math" w:hAnsi="Cambria Math"/>
+                  <w:lang w:val="en-US"/>
+                </w:rPr>
+                <m:t>2</m:t>
+              </m:r>
+            </m:e>
+            <m:sup>
+              <m:r>
+                <w:rPr>
+                  <w:rFonts w:ascii="Cambria Math" w:hAnsi="Cambria Math"/>
+                  <w:lang w:val="en-US"/>
+                </w:rPr>
+                <m:t>15</m:t>
+              </m:r>
+            </m:sup>
+          </m:sSup>
+          <m:r>
+            <w:rPr>
+              <w:rFonts w:ascii="Cambria Math" w:hAnsi="Cambria Math"/>
+              <w:lang w:val="en-US"/>
+            </w:rPr>
+            <m:t>≤</m:t>
+          </m:r>
+          <m:r>
+            <w:rPr>
+              <w:rFonts w:ascii="Cambria Math" w:hAnsi="Cambria Math"/>
+              <w:lang w:val="en-US"/>
+            </w:rPr>
+            <m:t>A</m:t>
+          </m:r>
+          <m:r>
+            <w:rPr>
+              <w:rFonts w:ascii="Cambria Math" w:hAnsi="Cambria Math"/>
+              <w:lang w:val="en-US"/>
+            </w:rPr>
+            <m:t>≤</m:t>
+          </m:r>
+          <m:r>
+            <w:rPr>
+              <w:rFonts w:ascii="Cambria Math" w:hAnsi="Cambria Math"/>
+              <w:lang w:val="en-US"/>
+            </w:rPr>
+            <m:t>X</m:t>
+          </m:r>
+          <m:r>
+            <w:rPr>
+              <w:rFonts w:ascii="Cambria Math" w:hAnsi="Cambria Math"/>
+              <w:lang w:val="en-US"/>
+            </w:rPr>
+            <m:t>;A</m:t>
+          </m:r>
+          <m:r>
+            <w:rPr>
+              <w:rFonts w:ascii="Cambria Math" w:hAnsi="Cambria Math"/>
+              <w:lang w:val="en-US"/>
+            </w:rPr>
+            <m:t>≤</m:t>
+          </m:r>
+          <m:r>
+            <w:rPr>
+              <w:rFonts w:ascii="Cambria Math" w:hAnsi="Cambria Math"/>
+              <w:lang w:val="en-US"/>
+            </w:rPr>
+            <m:t>Z</m:t>
+          </m:r>
+          <m:r>
+            <w:rPr>
+              <w:rFonts w:ascii="Cambria Math" w:hAnsi="Cambria Math"/>
+              <w:lang w:val="en-US"/>
+            </w:rPr>
+            <m:t xml:space="preserve"> </m:t>
+          </m:r>
+          <m:r>
+            <w:rPr>
+              <w:rFonts w:ascii="Cambria Math" w:hAnsi="Cambria Math"/>
+              <w:lang w:val="en-US"/>
+            </w:rPr>
+            <w:br/>
+          </m:r>
+        </m:oMath>
+        <m:oMath>
+          <m:r>
+            <w:rPr>
+              <w:rFonts w:ascii="Cambria Math" w:hAnsi="Cambria Math"/>
+              <w:lang w:val="en-US"/>
+            </w:rPr>
+            <m:t>-</m:t>
+          </m:r>
+          <m:sSup>
+            <m:sSupPr>
+              <m:ctrlPr>
+                <w:rPr>
+                  <w:rFonts w:ascii="Cambria Math" w:hAnsi="Cambria Math"/>
+                  <w:i/>
+                  <w:lang w:val="en-US"/>
+                </w:rPr>
+              </m:ctrlPr>
+            </m:sSupPr>
+            <m:e>
+              <m:r>
+                <w:rPr>
+                  <w:rFonts w:ascii="Cambria Math" w:hAnsi="Cambria Math"/>
+                  <w:lang w:val="en-US"/>
+                </w:rPr>
+                <m:t>2</m:t>
+              </m:r>
+            </m:e>
+            <m:sup>
+              <m:r>
+                <w:rPr>
+                  <w:rFonts w:ascii="Cambria Math" w:hAnsi="Cambria Math"/>
+                  <w:lang w:val="en-US"/>
+                </w:rPr>
+                <m:t>15</m:t>
+              </m:r>
+            </m:sup>
+          </m:sSup>
+          <m:r>
+            <w:rPr>
+              <w:rFonts w:ascii="Cambria Math" w:hAnsi="Cambria Math"/>
+              <w:lang w:val="en-US"/>
+            </w:rPr>
+            <m:t>≤</m:t>
+          </m:r>
+          <m:r>
+            <w:rPr>
+              <w:rFonts w:ascii="Cambria Math" w:hAnsi="Cambria Math"/>
+              <w:lang w:val="en-US"/>
+            </w:rPr>
+            <m:t>B</m:t>
+          </m:r>
+          <m:r>
+            <w:rPr>
+              <w:rFonts w:ascii="Cambria Math" w:hAnsi="Cambria Math"/>
+              <w:lang w:val="en-US"/>
+            </w:rPr>
+            <m:t>≤</m:t>
+          </m:r>
+          <m:f>
+            <m:fPr>
+              <m:ctrlPr>
+                <w:rPr>
+                  <w:rFonts w:ascii="Cambria Math" w:hAnsi="Cambria Math"/>
+                  <w:i/>
+                  <w:lang w:val="en-US"/>
+                </w:rPr>
+              </m:ctrlPr>
+            </m:fPr>
+            <m:num>
+              <m:sSup>
+                <m:sSupPr>
+                  <m:ctrlPr>
+                    <w:rPr>
+                      <w:rFonts w:ascii="Cambria Math" w:hAnsi="Cambria Math"/>
+                      <w:i/>
+                      <w:lang w:val="en-US"/>
+                    </w:rPr>
+                  </m:ctrlPr>
+                </m:sSupPr>
+                <m:e>
+                  <m:r>
+                    <w:rPr>
+                      <w:rFonts w:ascii="Cambria Math" w:hAnsi="Cambria Math"/>
+                      <w:lang w:val="en-US"/>
+                    </w:rPr>
+                    <m:t>2</m:t>
+                  </m:r>
+                </m:e>
+                <m:sup>
+                  <m:r>
+                    <w:rPr>
+                      <w:rFonts w:ascii="Cambria Math" w:hAnsi="Cambria Math"/>
+                      <w:lang w:val="en-US"/>
+                    </w:rPr>
+                    <m:t>15</m:t>
+                  </m:r>
+                </m:sup>
+              </m:sSup>
+              <m:r>
+                <w:rPr>
+                  <w:rFonts w:ascii="Cambria Math" w:hAnsi="Cambria Math"/>
+                  <w:lang w:val="en-US"/>
+                </w:rPr>
+                <m:t>-1+2X</m:t>
+              </m:r>
+              <m:r>
+                <w:rPr>
+                  <w:rFonts w:ascii="Cambria Math" w:hAnsi="Cambria Math"/>
+                  <w:lang w:val="en-US"/>
+                </w:rPr>
+                <m:t>+2</m:t>
+              </m:r>
+              <m:r>
+                <w:rPr>
+                  <w:rFonts w:ascii="Cambria Math" w:hAnsi="Cambria Math"/>
+                  <w:lang w:val="en-US"/>
+                </w:rPr>
+                <m:t>Z</m:t>
+              </m:r>
+              <m:r>
+                <w:rPr>
+                  <w:rFonts w:ascii="Cambria Math" w:hAnsi="Cambria Math"/>
+                  <w:lang w:val="en-US"/>
+                </w:rPr>
+                <m:t>+</m:t>
+              </m:r>
+              <m:r>
+                <w:rPr>
+                  <w:rFonts w:ascii="Cambria Math" w:hAnsi="Cambria Math"/>
+                  <w:lang w:val="en-US"/>
+                </w:rPr>
+                <m:t>A</m:t>
+              </m:r>
+            </m:num>
+            <m:den>
+              <m:r>
+                <w:rPr>
+                  <w:rFonts w:ascii="Cambria Math" w:hAnsi="Cambria Math"/>
+                  <w:lang w:val="en-US"/>
+                </w:rPr>
+                <m:t>2</m:t>
+              </m:r>
+            </m:den>
+          </m:f>
+          <m:r>
+            <w:rPr>
+              <w:rFonts w:ascii="Cambria Math" w:hAnsi="Cambria Math"/>
+              <w:lang w:val="en-US"/>
+            </w:rPr>
+            <m:t>-2</m:t>
+          </m:r>
+          <m:r>
+            <w:rPr>
+              <w:rFonts w:eastAsiaTheme="minorEastAsia"/>
+              <w:lang w:val="en-US"/>
+            </w:rPr>
+            <w:br/>
+          </m:r>
+          <m:r>
+            <w:rPr>
+              <w:rFonts w:eastAsiaTheme="minorEastAsia"/>
+              <w:lang w:val="en-US"/>
+            </w:rPr>
+            <w:br/>
+          </m:r>
+        </m:oMath>
+        <m:oMath>
+          <m:r>
+            <w:rPr>
+              <w:rFonts w:ascii="Cambria Math" w:hAnsi="Cambria Math"/>
+              <w:lang w:val="en-US"/>
+            </w:rPr>
+            <m:t>-</m:t>
+          </m:r>
+          <m:sSup>
+            <m:sSupPr>
+              <m:ctrlPr>
+                <w:rPr>
+                  <w:rFonts w:ascii="Cambria Math" w:hAnsi="Cambria Math"/>
+                  <w:i/>
+                  <w:lang w:val="en-US"/>
+                </w:rPr>
+              </m:ctrlPr>
+            </m:sSupPr>
+            <m:e>
+              <m:r>
+                <w:rPr>
+                  <w:rFonts w:ascii="Cambria Math" w:hAnsi="Cambria Math"/>
+                  <w:lang w:val="en-US"/>
+                </w:rPr>
+                <m:t>2</m:t>
+              </m:r>
+            </m:e>
+            <m:sup>
+              <m:r>
+                <w:rPr>
+                  <w:rFonts w:ascii="Cambria Math" w:hAnsi="Cambria Math"/>
+                  <w:lang w:val="en-US"/>
+                </w:rPr>
+                <m:t>15</m:t>
+              </m:r>
+            </m:sup>
+          </m:sSup>
+          <m:r>
+            <w:rPr>
+              <w:rFonts w:ascii="Cambria Math" w:hAnsi="Cambria Math"/>
+              <w:lang w:val="en-US"/>
+            </w:rPr>
+            <m:t>+1≤Y≤A+1</m:t>
+          </m:r>
+          <m:r>
+            <m:rPr>
+              <m:sty m:val="p"/>
+            </m:rPr>
+            <w:rPr>
+              <w:rFonts w:ascii="Cambria Math" w:hAnsi="Cambria Math"/>
+              <w:lang w:val="en-US"/>
+            </w:rPr>
+            <w:br/>
+          </m:r>
+        </m:oMath>
+        <m:oMath>
+          <m:r>
+            <w:rPr>
+              <w:rFonts w:ascii="Cambria Math" w:hAnsi="Cambria Math"/>
+              <w:lang w:val="en-US"/>
+            </w:rPr>
+            <m:t>1≤Y≤</m:t>
+          </m:r>
+          <m:sSup>
+            <m:sSupPr>
+              <m:ctrlPr>
+                <w:rPr>
+                  <w:rFonts w:ascii="Cambria Math" w:hAnsi="Cambria Math"/>
+                  <w:i/>
+                  <w:lang w:val="en-US"/>
+                </w:rPr>
+              </m:ctrlPr>
+            </m:sSupPr>
+            <m:e>
+              <m:r>
+                <w:rPr>
+                  <w:rFonts w:ascii="Cambria Math" w:hAnsi="Cambria Math"/>
+                  <w:lang w:val="en-US"/>
+                </w:rPr>
+                <m:t>2</m:t>
+              </m:r>
+            </m:e>
+            <m:sup>
+              <m:r>
+                <w:rPr>
+                  <w:rFonts w:ascii="Cambria Math" w:hAnsi="Cambria Math"/>
+                  <w:lang w:val="en-US"/>
+                </w:rPr>
+                <m:t>15</m:t>
+              </m:r>
+            </m:sup>
+          </m:sSup>
+          <m:r>
+            <w:rPr>
+              <w:rFonts w:ascii="Cambria Math" w:hAnsi="Cambria Math"/>
+              <w:lang w:val="en-US"/>
+            </w:rPr>
+            <m:t>-1</m:t>
           </m:r>
         </m:oMath>
       </m:oMathPara>
@@ -12783,7 +13558,6 @@
       <w:pPr>
         <w:rPr>
           <w:rFonts w:eastAsiaTheme="minorEastAsia"/>
-          <w:i/>
           <w:lang w:val="en-US"/>
         </w:rPr>
       </w:pPr>
@@ -12801,7 +13575,7 @@
           <w:rFonts w:eastAsiaTheme="minorEastAsia"/>
           <w:iCs/>
         </w:rPr>
-        <w:t>Случай 4 (</w:t>
+        <w:t>Случай</w:t>
       </w:r>
       <w:r>
         <w:rPr>
@@ -12809,7 +13583,7 @@
           <w:iCs/>
           <w:lang w:val="en-US"/>
         </w:rPr>
-        <w:t xml:space="preserve">R = A + (2(X + 1) – B + 1) + </w:t>
+        <w:t xml:space="preserve"> </w:t>
       </w:r>
       <w:r>
         <w:rPr>
@@ -12817,7 +13591,7 @@
           <w:iCs/>
           <w:lang w:val="en-US"/>
         </w:rPr>
-        <w:t>(2(</w:t>
+        <w:t>5</w:t>
       </w:r>
       <w:r>
         <w:rPr>
@@ -12825,7 +13599,7 @@
           <w:iCs/>
           <w:lang w:val="en-US"/>
         </w:rPr>
-        <w:t>Z</w:t>
+        <w:t xml:space="preserve"> (</w:t>
       </w:r>
       <w:r>
         <w:rPr>
@@ -12833,8 +13607,813 @@
           <w:iCs/>
           <w:lang w:val="en-US"/>
         </w:rPr>
-        <w:t xml:space="preserve"> + 1) – B + 1)</w:t>
-      </w:r>
+        <w:t>R = A + (2(X</w:t>
+      </w:r>
+      <w:r>
+        <w:rPr>
+          <w:rFonts w:eastAsiaTheme="minorEastAsia"/>
+          <w:iCs/>
+          <w:lang w:val="en-US"/>
+        </w:rPr>
+        <w:t>/Z</w:t>
+      </w:r>
+      <w:r>
+        <w:rPr>
+          <w:rFonts w:eastAsiaTheme="minorEastAsia"/>
+          <w:iCs/>
+          <w:lang w:val="en-US"/>
+        </w:rPr>
+        <w:t xml:space="preserve"> + 1) – B + 1) + (2(</w:t>
+      </w:r>
+      <w:r>
+        <w:rPr>
+          <w:rFonts w:eastAsiaTheme="minorEastAsia"/>
+          <w:iCs/>
+          <w:lang w:val="en-US"/>
+        </w:rPr>
+        <w:t>Y</w:t>
+      </w:r>
+      <w:r>
+        <w:rPr>
+          <w:rFonts w:eastAsiaTheme="minorEastAsia"/>
+          <w:iCs/>
+          <w:lang w:val="en-US"/>
+        </w:rPr>
+        <w:t xml:space="preserve"> </w:t>
+      </w:r>
+      <w:r>
+        <w:rPr>
+          <w:rFonts w:eastAsiaTheme="minorEastAsia"/>
+          <w:iCs/>
+          <w:lang w:val="en-US"/>
+        </w:rPr>
+        <w:t>-</w:t>
+      </w:r>
+      <w:r>
+        <w:rPr>
+          <w:rFonts w:eastAsiaTheme="minorEastAsia"/>
+          <w:iCs/>
+          <w:lang w:val="en-US"/>
+        </w:rPr>
+        <w:t xml:space="preserve"> 1) – B </w:t>
+      </w:r>
+      <w:r>
+        <w:rPr>
+          <w:rFonts w:eastAsiaTheme="minorEastAsia"/>
+          <w:iCs/>
+          <w:lang w:val="en-US"/>
+        </w:rPr>
+        <w:t>-</w:t>
+      </w:r>
+      <w:r>
+        <w:rPr>
+          <w:rFonts w:eastAsiaTheme="minorEastAsia"/>
+          <w:iCs/>
+          <w:lang w:val="en-US"/>
+        </w:rPr>
+        <w:t xml:space="preserve"> 1)</w:t>
+      </w:r>
+    </w:p>
+    <w:p>
+      <w:pPr>
+        <w:rPr>
+          <w:rFonts w:eastAsiaTheme="minorEastAsia"/>
+          <w:iCs/>
+        </w:rPr>
+      </w:pPr>
+      <w:r>
+        <w:rPr>
+          <w:rFonts w:eastAsiaTheme="minorEastAsia"/>
+          <w:iCs/>
+          <w:noProof/>
+          <w:lang w:val="en-US"/>
+        </w:rPr>
+        <mc:AlternateContent>
+          <mc:Choice Requires="wps">
+            <w:drawing>
+              <wp:anchor distT="0" distB="0" distL="114300" distR="114300" simplePos="0" relativeHeight="251699200" behindDoc="0" locked="0" layoutInCell="1" allowOverlap="1" wp14:anchorId="47B6278B" wp14:editId="3217EDA4">
+                <wp:simplePos x="0" y="0"/>
+                <wp:positionH relativeFrom="column">
+                  <wp:posOffset>-274532</wp:posOffset>
+                </wp:positionH>
+                <wp:positionV relativeFrom="paragraph">
+                  <wp:posOffset>240030</wp:posOffset>
+                </wp:positionV>
+                <wp:extent cx="279400" cy="2133600"/>
+                <wp:effectExtent l="0" t="0" r="25400" b="19050"/>
+                <wp:wrapNone/>
+                <wp:docPr id="13" name="Левая фигурная скобка 13"/>
+                <wp:cNvGraphicFramePr/>
+                <a:graphic xmlns:a="http://schemas.openxmlformats.org/drawingml/2006/main">
+                  <a:graphicData uri="http://schemas.microsoft.com/office/word/2010/wordprocessingShape">
+                    <wps:wsp>
+                      <wps:cNvSpPr/>
+                      <wps:spPr>
+                        <a:xfrm>
+                          <a:off x="0" y="0"/>
+                          <a:ext cx="279400" cy="2133600"/>
+                        </a:xfrm>
+                        <a:prstGeom prst="leftBrace">
+                          <a:avLst/>
+                        </a:prstGeom>
+                      </wps:spPr>
+                      <wps:style>
+                        <a:lnRef idx="1">
+                          <a:schemeClr val="dk1"/>
+                        </a:lnRef>
+                        <a:fillRef idx="0">
+                          <a:schemeClr val="dk1"/>
+                        </a:fillRef>
+                        <a:effectRef idx="0">
+                          <a:schemeClr val="dk1"/>
+                        </a:effectRef>
+                        <a:fontRef idx="minor">
+                          <a:schemeClr val="tx1"/>
+                        </a:fontRef>
+                      </wps:style>
+                      <wps:bodyPr rot="0" spcFirstLastPara="0" vertOverflow="overflow" horzOverflow="overflow" vert="horz" wrap="square" lIns="91440" tIns="45720" rIns="91440" bIns="45720" numCol="1" spcCol="0" rtlCol="0" fromWordArt="0" anchor="ctr" anchorCtr="0" forceAA="0" compatLnSpc="1">
+                        <a:prstTxWarp prst="textNoShape">
+                          <a:avLst/>
+                        </a:prstTxWarp>
+                        <a:noAutofit/>
+                      </wps:bodyPr>
+                    </wps:wsp>
+                  </a:graphicData>
+                </a:graphic>
+                <wp14:sizeRelV relativeFrom="margin">
+                  <wp14:pctHeight>0</wp14:pctHeight>
+                </wp14:sizeRelV>
+              </wp:anchor>
+            </w:drawing>
+          </mc:Choice>
+          <mc:Fallback>
+            <w:pict>
+              <v:shape w14:anchorId="1F83EF5D" id="Левая фигурная скобка 13" o:spid="_x0000_s1026" type="#_x0000_t87" style="position:absolute;margin-left:-21.6pt;margin-top:18.9pt;width:22pt;height:168pt;z-index:251699200;visibility:visible;mso-wrap-style:square;mso-height-percent:0;mso-wrap-distance-left:9pt;mso-wrap-distance-top:0;mso-wrap-distance-right:9pt;mso-wrap-distance-bottom:0;mso-position-horizontal:absolute;mso-position-horizontal-relative:text;mso-position-vertical:absolute;mso-position-vertical-relative:text;mso-height-percent:0;mso-height-relative:margin;v-text-anchor:middle" o:gfxdata="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" adj="236" strokecolor="black [3200]" strokeweight=".5pt">
+                <v:stroke joinstyle="miter"/>
+              </v:shape>
+            </w:pict>
+          </mc:Fallback>
+        </mc:AlternateContent>
+      </w:r>
+      <w:r>
+        <w:rPr>
+          <w:rFonts w:eastAsiaTheme="minorEastAsia"/>
+          <w:iCs/>
+          <w:noProof/>
+          <w:lang w:val="en-US"/>
+        </w:rPr>
+        <mc:AlternateContent>
+          <mc:Choice Requires="wps">
+            <w:drawing>
+              <wp:anchor distT="0" distB="0" distL="114300" distR="114300" simplePos="0" relativeHeight="251698176" behindDoc="0" locked="0" layoutInCell="1" allowOverlap="1" wp14:anchorId="5B0486DE" wp14:editId="57B6C7C4">
+                <wp:simplePos x="0" y="0"/>
+                <wp:positionH relativeFrom="column">
+                  <wp:posOffset>41275</wp:posOffset>
+                </wp:positionH>
+                <wp:positionV relativeFrom="paragraph">
+                  <wp:posOffset>1798532</wp:posOffset>
+                </wp:positionV>
+                <wp:extent cx="29633" cy="465667"/>
+                <wp:effectExtent l="114300" t="0" r="27940" b="29845"/>
+                <wp:wrapNone/>
+                <wp:docPr id="23" name="Соединитель: уступ 23"/>
+                <wp:cNvGraphicFramePr/>
+                <a:graphic xmlns:a="http://schemas.openxmlformats.org/drawingml/2006/main">
+                  <a:graphicData uri="http://schemas.microsoft.com/office/word/2010/wordprocessingShape">
+                    <wps:wsp>
+                      <wps:cNvCnPr/>
+                      <wps:spPr>
+                        <a:xfrm>
+                          <a:off x="0" y="0"/>
+                          <a:ext cx="29633" cy="465667"/>
+                        </a:xfrm>
+                        <a:prstGeom prst="bentConnector3">
+                          <a:avLst>
+                            <a:gd name="adj1" fmla="val -379290"/>
+                          </a:avLst>
+                        </a:prstGeom>
+                      </wps:spPr>
+                      <wps:style>
+                        <a:lnRef idx="1">
+                          <a:schemeClr val="dk1"/>
+                        </a:lnRef>
+                        <a:fillRef idx="0">
+                          <a:schemeClr val="dk1"/>
+                        </a:fillRef>
+                        <a:effectRef idx="0">
+                          <a:schemeClr val="dk1"/>
+                        </a:effectRef>
+                        <a:fontRef idx="minor">
+                          <a:schemeClr val="tx1"/>
+                        </a:fontRef>
+                      </wps:style>
+                      <wps:bodyPr/>
+                    </wps:wsp>
+                  </a:graphicData>
+                </a:graphic>
+              </wp:anchor>
+            </w:drawing>
+          </mc:Choice>
+          <mc:Fallback>
+            <w:pict>
+              <v:shape w14:anchorId="1DBE0BE4" id="Соединитель: уступ 23" o:spid="_x0000_s1026" type="#_x0000_t34" style="position:absolute;margin-left:3.25pt;margin-top:141.6pt;width:2.35pt;height:36.65pt;z-index:251698176;visibility:visible;mso-wrap-style:square;mso-wrap-distance-left:9pt;mso-wrap-distance-top:0;mso-wrap-distance-right:9pt;mso-wrap-distance-bottom:0;mso-position-horizontal:absolute;mso-position-horizontal-relative:text;mso-position-vertical:absolute;mso-position-vertical-relative:text" o:gfxdata="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" adj="-81927" strokecolor="black [3200]" strokeweight=".5pt"/>
+            </w:pict>
+          </mc:Fallback>
+        </mc:AlternateContent>
+      </w:r>
+      <w:r>
+        <w:rPr>
+          <w:rFonts w:eastAsiaTheme="minorEastAsia"/>
+          <w:iCs/>
+        </w:rPr>
+        <w:t xml:space="preserve">Можно упростить как </w:t>
+      </w:r>
+      <w:r>
+        <w:rPr>
+          <w:rFonts w:eastAsiaTheme="minorEastAsia"/>
+          <w:iCs/>
+          <w:lang w:val="en-US"/>
+        </w:rPr>
+        <w:t>R</w:t>
+      </w:r>
+      <w:r>
+        <w:rPr>
+          <w:rFonts w:eastAsiaTheme="minorEastAsia"/>
+          <w:iCs/>
+        </w:rPr>
+        <w:t xml:space="preserve"> = </w:t>
+      </w:r>
+      <w:r>
+        <w:rPr>
+          <w:rFonts w:eastAsiaTheme="minorEastAsia"/>
+          <w:iCs/>
+          <w:lang w:val="en-US"/>
+        </w:rPr>
+        <w:t>A</w:t>
+      </w:r>
+      <w:r>
+        <w:rPr>
+          <w:rFonts w:eastAsiaTheme="minorEastAsia"/>
+          <w:iCs/>
+        </w:rPr>
+        <w:t xml:space="preserve"> + </w:t>
+      </w:r>
+      <w:r>
+        <w:rPr>
+          <w:rFonts w:eastAsiaTheme="minorEastAsia"/>
+          <w:iCs/>
+        </w:rPr>
+        <w:t>2</w:t>
+      </w:r>
+      <w:r>
+        <w:rPr>
+          <w:rFonts w:eastAsiaTheme="minorEastAsia"/>
+          <w:iCs/>
+          <w:lang w:val="en-US"/>
+        </w:rPr>
+        <w:t>X</w:t>
+      </w:r>
+      <w:r>
+        <w:rPr>
+          <w:rFonts w:eastAsiaTheme="minorEastAsia"/>
+          <w:iCs/>
+        </w:rPr>
+        <w:t>/</w:t>
+      </w:r>
+      <w:r>
+        <w:rPr>
+          <w:rFonts w:eastAsiaTheme="minorEastAsia"/>
+          <w:iCs/>
+          <w:lang w:val="en-US"/>
+        </w:rPr>
+        <w:t>Z</w:t>
+      </w:r>
+      <w:r>
+        <w:rPr>
+          <w:rFonts w:eastAsiaTheme="minorEastAsia"/>
+          <w:iCs/>
+        </w:rPr>
+        <w:t xml:space="preserve"> </w:t>
+      </w:r>
+      <w:r>
+        <w:rPr>
+          <w:rFonts w:eastAsiaTheme="minorEastAsia"/>
+          <w:iCs/>
+        </w:rPr>
+        <w:t>+ 2</w:t>
+      </w:r>
+      <w:r>
+        <w:rPr>
+          <w:rFonts w:eastAsiaTheme="minorEastAsia"/>
+          <w:iCs/>
+          <w:lang w:val="en-US"/>
+        </w:rPr>
+        <w:t>Y</w:t>
+      </w:r>
+      <w:r>
+        <w:rPr>
+          <w:rFonts w:eastAsiaTheme="minorEastAsia"/>
+          <w:iCs/>
+        </w:rPr>
+        <w:t xml:space="preserve"> </w:t>
+      </w:r>
+      <w:r>
+        <w:rPr>
+          <w:rFonts w:eastAsiaTheme="minorEastAsia"/>
+          <w:iCs/>
+        </w:rPr>
+        <w:t>–</w:t>
+      </w:r>
+      <w:r>
+        <w:rPr>
+          <w:rFonts w:eastAsiaTheme="minorEastAsia"/>
+          <w:iCs/>
+        </w:rPr>
+        <w:t xml:space="preserve"> 2</w:t>
+      </w:r>
+      <w:r>
+        <w:rPr>
+          <w:rFonts w:eastAsiaTheme="minorEastAsia"/>
+          <w:iCs/>
+          <w:lang w:val="en-US"/>
+        </w:rPr>
+        <w:t>B</w:t>
+      </w:r>
+    </w:p>
+    <w:p>
+      <w:pPr>
+        <w:rPr>
+          <w:rFonts w:eastAsiaTheme="minorEastAsia"/>
+          <w:iCs/>
+          <w:lang w:val="en-US"/>
+        </w:rPr>
+      </w:pPr>
+      <m:oMathPara>
+        <m:oMathParaPr>
+          <m:jc m:val="left"/>
+        </m:oMathParaPr>
+        <m:oMath>
+          <m:f>
+            <m:fPr>
+              <m:ctrlPr>
+                <w:rPr>
+                  <w:rFonts w:ascii="Cambria Math" w:hAnsi="Cambria Math"/>
+                  <w:i/>
+                  <w:lang w:val="en-US"/>
+                </w:rPr>
+              </m:ctrlPr>
+            </m:fPr>
+            <m:num>
+              <m:r>
+                <w:rPr>
+                  <w:rFonts w:ascii="Cambria Math" w:hAnsi="Cambria Math"/>
+                  <w:lang w:val="en-US"/>
+                </w:rPr>
+                <m:t>-</m:t>
+              </m:r>
+              <m:sSup>
+                <m:sSupPr>
+                  <m:ctrlPr>
+                    <w:rPr>
+                      <w:rFonts w:ascii="Cambria Math" w:hAnsi="Cambria Math"/>
+                      <w:i/>
+                      <w:lang w:val="en-US"/>
+                    </w:rPr>
+                  </m:ctrlPr>
+                </m:sSupPr>
+                <m:e>
+                  <m:r>
+                    <w:rPr>
+                      <w:rFonts w:ascii="Cambria Math" w:hAnsi="Cambria Math"/>
+                      <w:lang w:val="en-US"/>
+                    </w:rPr>
+                    <m:t>2</m:t>
+                  </m:r>
+                </m:e>
+                <m:sup>
+                  <m:r>
+                    <w:rPr>
+                      <w:rFonts w:ascii="Cambria Math" w:hAnsi="Cambria Math"/>
+                      <w:lang w:val="en-US"/>
+                    </w:rPr>
+                    <m:t>15</m:t>
+                  </m:r>
+                </m:sup>
+              </m:sSup>
+            </m:num>
+            <m:den>
+              <m:r>
+                <w:rPr>
+                  <w:rFonts w:ascii="Cambria Math" w:hAnsi="Cambria Math"/>
+                  <w:lang w:val="en-US"/>
+                </w:rPr>
+                <m:t>2</m:t>
+              </m:r>
+            </m:den>
+          </m:f>
+          <m:r>
+            <w:rPr>
+              <w:rFonts w:ascii="Cambria Math" w:hAnsi="Cambria Math"/>
+              <w:lang w:val="en-US"/>
+            </w:rPr>
+            <m:t>≤X≤-2</m:t>
+          </m:r>
+          <m:r>
+            <w:rPr>
+              <w:rFonts w:ascii="Cambria Math" w:hAnsi="Cambria Math"/>
+              <w:lang w:val="en-US"/>
+            </w:rPr>
+            <w:br/>
+          </m:r>
+        </m:oMath>
+        <m:oMath>
+          <m:f>
+            <m:fPr>
+              <m:ctrlPr>
+                <w:rPr>
+                  <w:rFonts w:ascii="Cambria Math" w:hAnsi="Cambria Math"/>
+                  <w:i/>
+                  <w:lang w:val="en-US"/>
+                </w:rPr>
+              </m:ctrlPr>
+            </m:fPr>
+            <m:num>
+              <m:r>
+                <w:rPr>
+                  <w:rFonts w:ascii="Cambria Math" w:hAnsi="Cambria Math"/>
+                  <w:lang w:val="en-US"/>
+                </w:rPr>
+                <m:t>-</m:t>
+              </m:r>
+              <m:sSup>
+                <m:sSupPr>
+                  <m:ctrlPr>
+                    <w:rPr>
+                      <w:rFonts w:ascii="Cambria Math" w:hAnsi="Cambria Math"/>
+                      <w:i/>
+                      <w:lang w:val="en-US"/>
+                    </w:rPr>
+                  </m:ctrlPr>
+                </m:sSupPr>
+                <m:e>
+                  <m:r>
+                    <w:rPr>
+                      <w:rFonts w:ascii="Cambria Math" w:hAnsi="Cambria Math"/>
+                      <w:lang w:val="en-US"/>
+                    </w:rPr>
+                    <m:t>2</m:t>
+                  </m:r>
+                </m:e>
+                <m:sup>
+                  <m:r>
+                    <w:rPr>
+                      <w:rFonts w:ascii="Cambria Math" w:hAnsi="Cambria Math"/>
+                      <w:lang w:val="en-US"/>
+                    </w:rPr>
+                    <m:t>15</m:t>
+                  </m:r>
+                </m:sup>
+              </m:sSup>
+            </m:num>
+            <m:den>
+              <m:r>
+                <w:rPr>
+                  <w:rFonts w:ascii="Cambria Math" w:hAnsi="Cambria Math"/>
+                  <w:lang w:val="en-US"/>
+                </w:rPr>
+                <m:t>2</m:t>
+              </m:r>
+            </m:den>
+          </m:f>
+          <m:r>
+            <w:rPr>
+              <w:rFonts w:ascii="Cambria Math" w:hAnsi="Cambria Math"/>
+              <w:lang w:val="en-US"/>
+            </w:rPr>
+            <m:t>≤Z≤-2</m:t>
+          </m:r>
+          <m:r>
+            <w:rPr>
+              <w:rFonts w:ascii="Cambria Math" w:hAnsi="Cambria Math"/>
+              <w:lang w:val="en-US"/>
+            </w:rPr>
+            <w:br/>
+          </m:r>
+        </m:oMath>
+        <m:oMath>
+          <m:r>
+            <w:rPr>
+              <w:rFonts w:ascii="Cambria Math" w:hAnsi="Cambria Math"/>
+              <w:lang w:val="en-US"/>
+            </w:rPr>
+            <m:t>-</m:t>
+          </m:r>
+          <m:sSup>
+            <m:sSupPr>
+              <m:ctrlPr>
+                <w:rPr>
+                  <w:rFonts w:ascii="Cambria Math" w:hAnsi="Cambria Math"/>
+                  <w:i/>
+                  <w:lang w:val="en-US"/>
+                </w:rPr>
+              </m:ctrlPr>
+            </m:sSupPr>
+            <m:e>
+              <m:r>
+                <w:rPr>
+                  <w:rFonts w:ascii="Cambria Math" w:hAnsi="Cambria Math"/>
+                  <w:lang w:val="en-US"/>
+                </w:rPr>
+                <m:t>2</m:t>
+              </m:r>
+            </m:e>
+            <m:sup>
+              <m:r>
+                <w:rPr>
+                  <w:rFonts w:ascii="Cambria Math" w:hAnsi="Cambria Math"/>
+                  <w:lang w:val="en-US"/>
+                </w:rPr>
+                <m:t>15</m:t>
+              </m:r>
+            </m:sup>
+          </m:sSup>
+          <m:r>
+            <w:rPr>
+              <w:rFonts w:ascii="Cambria Math" w:hAnsi="Cambria Math"/>
+              <w:lang w:val="en-US"/>
+            </w:rPr>
+            <m:t xml:space="preserve">≤A≤X;A≤Z </m:t>
+          </m:r>
+          <m:r>
+            <w:rPr>
+              <w:rFonts w:ascii="Cambria Math" w:hAnsi="Cambria Math"/>
+              <w:lang w:val="en-US"/>
+            </w:rPr>
+            <w:br/>
+          </m:r>
+        </m:oMath>
+        <m:oMath>
+          <m:r>
+            <w:rPr>
+              <w:rFonts w:ascii="Cambria Math" w:hAnsi="Cambria Math"/>
+              <w:lang w:val="en-US"/>
+            </w:rPr>
+            <m:t>-</m:t>
+          </m:r>
+          <m:sSup>
+            <m:sSupPr>
+              <m:ctrlPr>
+                <w:rPr>
+                  <w:rFonts w:ascii="Cambria Math" w:hAnsi="Cambria Math"/>
+                  <w:i/>
+                  <w:lang w:val="en-US"/>
+                </w:rPr>
+              </m:ctrlPr>
+            </m:sSupPr>
+            <m:e>
+              <m:r>
+                <w:rPr>
+                  <w:rFonts w:ascii="Cambria Math" w:hAnsi="Cambria Math"/>
+                  <w:lang w:val="en-US"/>
+                </w:rPr>
+                <m:t>2</m:t>
+              </m:r>
+            </m:e>
+            <m:sup>
+              <m:r>
+                <w:rPr>
+                  <w:rFonts w:ascii="Cambria Math" w:hAnsi="Cambria Math"/>
+                  <w:lang w:val="en-US"/>
+                </w:rPr>
+                <m:t>15</m:t>
+              </m:r>
+            </m:sup>
+          </m:sSup>
+          <m:r>
+            <w:rPr>
+              <w:rFonts w:ascii="Cambria Math" w:hAnsi="Cambria Math"/>
+              <w:lang w:val="en-US"/>
+            </w:rPr>
+            <m:t>≤B≤</m:t>
+          </m:r>
+          <m:f>
+            <m:fPr>
+              <m:ctrlPr>
+                <w:rPr>
+                  <w:rFonts w:ascii="Cambria Math" w:hAnsi="Cambria Math"/>
+                  <w:i/>
+                  <w:lang w:val="en-US"/>
+                </w:rPr>
+              </m:ctrlPr>
+            </m:fPr>
+            <m:num>
+              <m:sSup>
+                <m:sSupPr>
+                  <m:ctrlPr>
+                    <w:rPr>
+                      <w:rFonts w:ascii="Cambria Math" w:hAnsi="Cambria Math"/>
+                      <w:i/>
+                      <w:lang w:val="en-US"/>
+                    </w:rPr>
+                  </m:ctrlPr>
+                </m:sSupPr>
+                <m:e>
+                  <m:r>
+                    <w:rPr>
+                      <w:rFonts w:ascii="Cambria Math" w:hAnsi="Cambria Math"/>
+                      <w:lang w:val="en-US"/>
+                    </w:rPr>
+                    <m:t>2</m:t>
+                  </m:r>
+                </m:e>
+                <m:sup>
+                  <m:r>
+                    <w:rPr>
+                      <w:rFonts w:ascii="Cambria Math" w:hAnsi="Cambria Math"/>
+                      <w:lang w:val="en-US"/>
+                    </w:rPr>
+                    <m:t>15</m:t>
+                  </m:r>
+                </m:sup>
+              </m:sSup>
+              <m:r>
+                <w:rPr>
+                  <w:rFonts w:ascii="Cambria Math" w:hAnsi="Cambria Math"/>
+                  <w:lang w:val="en-US"/>
+                </w:rPr>
+                <m:t>-1+2X</m:t>
+              </m:r>
+              <m:r>
+                <w:rPr>
+                  <w:rFonts w:ascii="Cambria Math" w:hAnsi="Cambria Math"/>
+                  <w:lang w:val="en-US"/>
+                </w:rPr>
+                <m:t>+2</m:t>
+              </m:r>
+              <m:r>
+                <w:rPr>
+                  <w:rFonts w:ascii="Cambria Math" w:hAnsi="Cambria Math"/>
+                  <w:lang w:val="en-US"/>
+                </w:rPr>
+                <m:t>Z</m:t>
+              </m:r>
+              <m:r>
+                <w:rPr>
+                  <w:rFonts w:ascii="Cambria Math" w:hAnsi="Cambria Math"/>
+                  <w:lang w:val="en-US"/>
+                </w:rPr>
+                <m:t>+</m:t>
+              </m:r>
+              <m:r>
+                <w:rPr>
+                  <w:rFonts w:ascii="Cambria Math" w:hAnsi="Cambria Math"/>
+                  <w:lang w:val="en-US"/>
+                </w:rPr>
+                <m:t>A</m:t>
+              </m:r>
+            </m:num>
+            <m:den>
+              <m:r>
+                <w:rPr>
+                  <w:rFonts w:ascii="Cambria Math" w:hAnsi="Cambria Math"/>
+                  <w:lang w:val="en-US"/>
+                </w:rPr>
+                <m:t>2</m:t>
+              </m:r>
+            </m:den>
+          </m:f>
+          <m:r>
+            <w:rPr>
+              <w:rFonts w:ascii="Cambria Math" w:hAnsi="Cambria Math"/>
+              <w:lang w:val="en-US"/>
+            </w:rPr>
+            <m:t>-2</m:t>
+          </m:r>
+          <m:r>
+            <w:rPr>
+              <w:rFonts w:eastAsiaTheme="minorEastAsia"/>
+              <w:lang w:val="en-US"/>
+            </w:rPr>
+            <w:br/>
+          </m:r>
+          <m:r>
+            <w:rPr>
+              <w:rFonts w:eastAsiaTheme="minorEastAsia"/>
+              <w:lang w:val="en-US"/>
+            </w:rPr>
+            <w:br/>
+          </m:r>
+        </m:oMath>
+        <m:oMath>
+          <m:r>
+            <w:rPr>
+              <w:rFonts w:ascii="Cambria Math" w:hAnsi="Cambria Math"/>
+              <w:lang w:val="en-US"/>
+            </w:rPr>
+            <m:t>-</m:t>
+          </m:r>
+          <m:sSup>
+            <m:sSupPr>
+              <m:ctrlPr>
+                <w:rPr>
+                  <w:rFonts w:ascii="Cambria Math" w:hAnsi="Cambria Math"/>
+                  <w:i/>
+                  <w:lang w:val="en-US"/>
+                </w:rPr>
+              </m:ctrlPr>
+            </m:sSupPr>
+            <m:e>
+              <m:r>
+                <w:rPr>
+                  <w:rFonts w:ascii="Cambria Math" w:hAnsi="Cambria Math"/>
+                  <w:lang w:val="en-US"/>
+                </w:rPr>
+                <m:t>2</m:t>
+              </m:r>
+            </m:e>
+            <m:sup>
+              <m:r>
+                <w:rPr>
+                  <w:rFonts w:ascii="Cambria Math" w:hAnsi="Cambria Math"/>
+                  <w:lang w:val="en-US"/>
+                </w:rPr>
+                <m:t>15</m:t>
+              </m:r>
+            </m:sup>
+          </m:sSup>
+          <m:r>
+            <w:rPr>
+              <w:rFonts w:ascii="Cambria Math" w:hAnsi="Cambria Math"/>
+              <w:lang w:val="en-US"/>
+            </w:rPr>
+            <m:t>+1≤Y≤A+1</m:t>
+          </m:r>
+          <m:r>
+            <m:rPr>
+              <m:sty m:val="p"/>
+            </m:rPr>
+            <w:rPr>
+              <w:rFonts w:ascii="Cambria Math" w:hAnsi="Cambria Math"/>
+              <w:lang w:val="en-US"/>
+            </w:rPr>
+            <w:br/>
+          </m:r>
+        </m:oMath>
+        <m:oMath>
+          <m:r>
+            <w:rPr>
+              <w:rFonts w:ascii="Cambria Math" w:hAnsi="Cambria Math"/>
+              <w:lang w:val="en-US"/>
+            </w:rPr>
+            <m:t>1≤Y≤</m:t>
+          </m:r>
+          <m:sSup>
+            <m:sSupPr>
+              <m:ctrlPr>
+                <w:rPr>
+                  <w:rFonts w:ascii="Cambria Math" w:hAnsi="Cambria Math"/>
+                  <w:i/>
+                  <w:lang w:val="en-US"/>
+                </w:rPr>
+              </m:ctrlPr>
+            </m:sSupPr>
+            <m:e>
+              <m:r>
+                <w:rPr>
+                  <w:rFonts w:ascii="Cambria Math" w:hAnsi="Cambria Math"/>
+                  <w:lang w:val="en-US"/>
+                </w:rPr>
+                <m:t>2</m:t>
+              </m:r>
+            </m:e>
+            <m:sup>
+              <m:r>
+                <w:rPr>
+                  <w:rFonts w:ascii="Cambria Math" w:hAnsi="Cambria Math"/>
+                  <w:lang w:val="en-US"/>
+                </w:rPr>
+                <m:t>15</m:t>
+              </m:r>
+            </m:sup>
+          </m:sSup>
+          <m:r>
+            <w:rPr>
+              <w:rFonts w:ascii="Cambria Math" w:hAnsi="Cambria Math"/>
+              <w:lang w:val="en-US"/>
+            </w:rPr>
+            <m:t>-1</m:t>
+          </m:r>
+        </m:oMath>
+      </m:oMathPara>
+    </w:p>
+    <w:p>
+      <w:pPr>
+        <w:rPr>
+          <w:rFonts w:eastAsiaTheme="minorEastAsia"/>
+          <w:iCs/>
+          <w:lang w:val="en-US"/>
+        </w:rPr>
+      </w:pPr>
     </w:p>
     <w:sectPr>
       <w:footerReference w:type="default" r:id="rId17"/>
@@ -15817,10 +17396,6 @@
 </file>
 
 <file path=customXml/item1.xml><?xml version="1.0" encoding="utf-8"?>
-<b:Sources xmlns:b="http://schemas.openxmlformats.org/officeDocument/2006/bibliography" xmlns="http://schemas.openxmlformats.org/officeDocument/2006/bibliography" SelectedStyle="\APASixthEditionOfficeOnline.xsl" StyleName="APA" Version="6"/>
-</file>
-
-<file path=customXml/item2.xml><?xml version="1.0" encoding="utf-8"?>
 <?mso-contentType ?>
 <FormTemplates xmlns="http://schemas.microsoft.com/sharepoint/v3/contenttype/forms">
   <Display>DocumentLibraryForm</Display>
@@ -15829,7 +17404,17 @@
 </FormTemplates>
 </file>
 
+<file path=customXml/item2.xml><?xml version="1.0" encoding="utf-8"?>
+<b:Sources xmlns:b="http://schemas.openxmlformats.org/officeDocument/2006/bibliography" xmlns="http://schemas.openxmlformats.org/officeDocument/2006/bibliography" SelectedStyle="\APASixthEditionOfficeOnline.xsl" StyleName="APA" Version="6"/>
+</file>
+
 <file path=customXml/item3.xml><?xml version="1.0" encoding="utf-8"?>
+<p:properties xmlns:p="http://schemas.microsoft.com/office/2006/metadata/properties" xmlns:xsi="http://www.w3.org/2001/XMLSchema-instance" xmlns:pc="http://schemas.microsoft.com/office/infopath/2007/PartnerControls">
+  <documentManagement/>
+</p:properties>
+</file>
+
+<file path=customXml/item4.xml><?xml version="1.0" encoding="utf-8"?>
 <ct:contentTypeSchema xmlns:ct="http://schemas.microsoft.com/office/2006/metadata/contentType" xmlns:ma="http://schemas.microsoft.com/office/2006/metadata/properties/metaAttributes" ct:_="" ma:_="" ma:contentTypeName="Документ" ma:contentTypeID="0x01010021698D4302690741995ED0272D61D6A5" ma:contentTypeVersion="4" ma:contentTypeDescription="Создание документа." ma:contentTypeScope="" ma:versionID="5d42c33a528a295821b7d1e09411c3b0">
   <xsd:schema xmlns:xsd="http://www.w3.org/2001/XMLSchema" xmlns:xs="http://www.w3.org/2001/XMLSchema" xmlns:p="http://schemas.microsoft.com/office/2006/metadata/properties" xmlns:ns3="2b26d3b0-318c-4054-b3c0-e49a30e61c3c" targetNamespace="http://schemas.microsoft.com/office/2006/metadata/properties" ma:root="true" ma:fieldsID="9edb61012c44167b33a21135b3a34432" ns3:_="">
     <xsd:import namespace="2b26d3b0-318c-4054-b3c0-e49a30e61c3c"/>
@@ -15975,13 +17560,15 @@
 </ct:contentTypeSchema>
 </file>
 
-<file path=customXml/item4.xml><?xml version="1.0" encoding="utf-8"?>
-<p:properties xmlns:p="http://schemas.microsoft.com/office/2006/metadata/properties" xmlns:xsi="http://www.w3.org/2001/XMLSchema-instance" xmlns:pc="http://schemas.microsoft.com/office/infopath/2007/PartnerControls">
-  <documentManagement/>
-</p:properties>
+<file path=customXml/itemProps1.xml><?xml version="1.0" encoding="utf-8"?>
+<ds:datastoreItem xmlns:ds="http://schemas.openxmlformats.org/officeDocument/2006/customXml" ds:itemID="{2FC2C40F-08CA-48D1-A1B7-377C4BBABFA7}">
+  <ds:schemaRefs>
+    <ds:schemaRef ds:uri="http://schemas.microsoft.com/sharepoint/v3/contenttype/forms"/>
+  </ds:schemaRefs>
+</ds:datastoreItem>
 </file>
 
-<file path=customXml/itemProps1.xml><?xml version="1.0" encoding="utf-8"?>
+<file path=customXml/itemProps2.xml><?xml version="1.0" encoding="utf-8"?>
 <ds:datastoreItem xmlns:ds="http://schemas.openxmlformats.org/officeDocument/2006/customXml" ds:itemID="{630EFC73-8405-45A3-8918-9BBCB8E889E1}">
   <ds:schemaRefs>
     <ds:schemaRef ds:uri="http://schemas.openxmlformats.org/officeDocument/2006/bibliography"/>
@@ -15989,15 +17576,16 @@
 </ds:datastoreItem>
 </file>
 
-<file path=customXml/itemProps2.xml><?xml version="1.0" encoding="utf-8"?>
-<ds:datastoreItem xmlns:ds="http://schemas.openxmlformats.org/officeDocument/2006/customXml" ds:itemID="{2FC2C40F-08CA-48D1-A1B7-377C4BBABFA7}">
+<file path=customXml/itemProps3.xml><?xml version="1.0" encoding="utf-8"?>
+<ds:datastoreItem xmlns:ds="http://schemas.openxmlformats.org/officeDocument/2006/customXml" ds:itemID="{CAB1A6A3-1E58-4D8B-ACE3-663681D3520B}">
   <ds:schemaRefs>
-    <ds:schemaRef ds:uri="http://schemas.microsoft.com/sharepoint/v3/contenttype/forms"/>
+    <ds:schemaRef ds:uri="http://schemas.microsoft.com/office/2006/metadata/properties"/>
+    <ds:schemaRef ds:uri="http://schemas.microsoft.com/office/infopath/2007/PartnerControls"/>
   </ds:schemaRefs>
 </ds:datastoreItem>
 </file>
 
-<file path=customXml/itemProps3.xml><?xml version="1.0" encoding="utf-8"?>
+<file path=customXml/itemProps4.xml><?xml version="1.0" encoding="utf-8"?>
 <ds:datastoreItem xmlns:ds="http://schemas.openxmlformats.org/officeDocument/2006/customXml" ds:itemID="{CFD667C5-4FBE-4D41-B47B-D95956BBCCF4}">
   <ds:schemaRefs>
     <ds:schemaRef ds:uri="http://schemas.microsoft.com/office/2006/metadata/contentType"/>
@@ -16013,13 +17601,4 @@
     <ds:schemaRef ds:uri="http://schemas.microsoft.com/internal/obd"/>
   </ds:schemaRefs>
 </ds:datastoreItem>
-</file>
-
-<file path=customXml/itemProps4.xml><?xml version="1.0" encoding="utf-8"?>
-<ds:datastoreItem xmlns:ds="http://schemas.openxmlformats.org/officeDocument/2006/customXml" ds:itemID="{CAB1A6A3-1E58-4D8B-ACE3-663681D3520B}">
-  <ds:schemaRefs>
-    <ds:schemaRef ds:uri="http://schemas.microsoft.com/office/2006/metadata/properties"/>
-    <ds:schemaRef ds:uri="http://schemas.microsoft.com/office/infopath/2007/PartnerControls"/>
-  </ds:schemaRefs>
-</ds:datastoreItem>
 </file>
</xml_diff>

<commit_message>
a bunch of fixes. TODO: graph
</commit_message>
<xml_diff>
--- a/OPD/lab3/lab3.docx
+++ b/OPD/lab3/lab3.docx
@@ -6876,7 +6876,43 @@
                 <w:szCs w:val="24"/>
                 <w:lang w:eastAsia="ru-RU"/>
               </w:rPr>
-              <w:t>BPL 7</w:t>
+              <w:t xml:space="preserve">BPL </w:t>
+            </w:r>
+            <w:r>
+              <w:rPr>
+                <w:rFonts w:eastAsia="Times New Roman" w:cs="Times New Roman"/>
+                <w:color w:val="000000"/>
+                <w:szCs w:val="24"/>
+                <w:lang w:val="en-US" w:eastAsia="ru-RU"/>
+              </w:rPr>
+              <w:t xml:space="preserve">IP </w:t>
+            </w:r>
+            <w:r>
+              <w:rPr>
+                <w:rFonts w:eastAsia="Times New Roman" w:cs="Times New Roman"/>
+                <w:color w:val="000000"/>
+                <w:szCs w:val="24"/>
+                <w:lang w:val="en-US" w:eastAsia="ru-RU"/>
+              </w:rPr>
+              <w:t>+</w:t>
+            </w:r>
+            <w:r>
+              <w:rPr>
+                <w:rFonts w:eastAsia="Times New Roman" w:cs="Times New Roman"/>
+                <w:color w:val="000000"/>
+                <w:szCs w:val="24"/>
+                <w:lang w:eastAsia="ru-RU"/>
+              </w:rPr>
+              <w:t xml:space="preserve"> </w:t>
+            </w:r>
+            <w:r>
+              <w:rPr>
+                <w:rFonts w:eastAsia="Times New Roman" w:cs="Times New Roman"/>
+                <w:color w:val="000000"/>
+                <w:szCs w:val="24"/>
+                <w:lang w:eastAsia="ru-RU"/>
+              </w:rPr>
+              <w:t>7</w:t>
             </w:r>
           </w:p>
         </w:tc>
@@ -7067,7 +7103,7 @@
                 <w:szCs w:val="24"/>
                 <w:lang w:eastAsia="ru-RU"/>
               </w:rPr>
-              <w:t xml:space="preserve">меньше или равен </w:t>
+              <w:t xml:space="preserve">≤ </w:t>
             </w:r>
             <w:r>
               <w:rPr>
@@ -7269,7 +7305,7 @@
                 <w:rFonts w:eastAsia="Times New Roman" w:cs="Times New Roman"/>
                 <w:color w:val="000000"/>
                 <w:szCs w:val="24"/>
-                <w:lang w:eastAsia="ru-RU"/>
+                <w:lang w:val="en-US" w:eastAsia="ru-RU"/>
               </w:rPr>
             </w:pPr>
             <w:r>
@@ -7279,7 +7315,25 @@
                 <w:szCs w:val="24"/>
                 <w:lang w:eastAsia="ru-RU"/>
               </w:rPr>
-              <w:t>BMI 5</w:t>
+              <w:t xml:space="preserve">BMI </w:t>
+            </w:r>
+            <w:r>
+              <w:rPr>
+                <w:rFonts w:eastAsia="Times New Roman" w:cs="Times New Roman"/>
+                <w:color w:val="000000"/>
+                <w:szCs w:val="24"/>
+                <w:lang w:val="en-US" w:eastAsia="ru-RU"/>
+              </w:rPr>
+              <w:t xml:space="preserve">IP + </w:t>
+            </w:r>
+            <w:r>
+              <w:rPr>
+                <w:rFonts w:eastAsia="Times New Roman" w:cs="Times New Roman"/>
+                <w:color w:val="000000"/>
+                <w:szCs w:val="24"/>
+                <w:lang w:eastAsia="ru-RU"/>
+              </w:rPr>
+              <w:t>5</w:t>
             </w:r>
           </w:p>
         </w:tc>
@@ -7416,7 +7470,25 @@
                 <w:szCs w:val="24"/>
                 <w:lang w:eastAsia="ru-RU"/>
               </w:rPr>
-              <w:t>BEQ 4</w:t>
+              <w:t xml:space="preserve">BEQ </w:t>
+            </w:r>
+            <w:r>
+              <w:rPr>
+                <w:rFonts w:eastAsia="Times New Roman" w:cs="Times New Roman"/>
+                <w:color w:val="000000"/>
+                <w:szCs w:val="24"/>
+                <w:lang w:val="en-US" w:eastAsia="ru-RU"/>
+              </w:rPr>
+              <w:t xml:space="preserve">IP + </w:t>
+            </w:r>
+            <w:r>
+              <w:rPr>
+                <w:rFonts w:eastAsia="Times New Roman" w:cs="Times New Roman"/>
+                <w:color w:val="000000"/>
+                <w:szCs w:val="24"/>
+                <w:lang w:eastAsia="ru-RU"/>
+              </w:rPr>
+              <w:t>4</w:t>
             </w:r>
           </w:p>
         </w:tc>
@@ -8453,51 +8525,116 @@
         <w:pStyle w:val="2"/>
       </w:pPr>
       <w:r>
-        <w:t>Назначение программы</w:t>
+        <w:t>Описание программы</w:t>
       </w:r>
     </w:p>
     <w:p>
-      <w:r>
-        <w:t>Программа суммирует результаты выполнения подпрограммы для трех разных значений</w:t>
-      </w:r>
-      <w:r>
-        <w:t xml:space="preserve">: </w:t>
-      </w:r>
-      <w:r>
+      <w:pPr>
         <w:rPr>
           <w:lang w:val="en-US"/>
         </w:rPr>
+      </w:pPr>
+      <w:r>
+        <w:rPr>
+          <w:lang w:val="en-US"/>
+        </w:rPr>
+        <w:t xml:space="preserve">F - </w:t>
+      </w:r>
+      <w:r>
+        <w:t>подпрограмма</w:t>
+      </w:r>
+    </w:p>
+    <w:p>
+      <w:pPr>
+        <w:rPr>
+          <w:lang w:val="en-US"/>
+        </w:rPr>
+      </w:pPr>
+      <w:r>
+        <w:rPr>
+          <w:lang w:val="en-US"/>
+        </w:rPr>
+        <w:t>R</w:t>
+      </w:r>
+      <w:r>
+        <w:rPr>
+          <w:lang w:val="en-US"/>
+        </w:rPr>
+        <w:t xml:space="preserve"> = </w:t>
+      </w:r>
+      <w:proofErr w:type="gramStart"/>
+      <w:r>
+        <w:rPr>
+          <w:lang w:val="en-US"/>
+        </w:rPr>
+        <w:t>F</w:t>
+      </w:r>
+      <w:r>
+        <w:rPr>
+          <w:lang w:val="en-US"/>
+        </w:rPr>
+        <w:t>(</w:t>
+      </w:r>
+      <w:proofErr w:type="gramEnd"/>
+      <w:r>
+        <w:rPr>
+          <w:lang w:val="en-US"/>
+        </w:rPr>
         <w:t>X</w:t>
       </w:r>
       <w:r>
-        <w:t xml:space="preserve"> + 1</w:t>
-      </w:r>
-      <w:r>
-        <w:t xml:space="preserve"> и </w:t>
-      </w:r>
-      <w:r>
         <w:rPr>
           <w:lang w:val="en-US"/>
         </w:rPr>
+        <w:t xml:space="preserve"> + 1) + </w:t>
+      </w:r>
+      <w:r>
+        <w:rPr>
+          <w:lang w:val="en-US"/>
+        </w:rPr>
+        <w:t>F</w:t>
+      </w:r>
+      <w:r>
+        <w:rPr>
+          <w:lang w:val="en-US"/>
+        </w:rPr>
+        <w:t>(</w:t>
+      </w:r>
+      <w:r>
+        <w:rPr>
+          <w:lang w:val="en-US"/>
+        </w:rPr>
+        <w:t>Y</w:t>
+      </w:r>
+      <w:r>
+        <w:rPr>
+          <w:lang w:val="en-US"/>
+        </w:rPr>
+        <w:t xml:space="preserve"> - 1) + </w:t>
+      </w:r>
+      <w:r>
+        <w:rPr>
+          <w:lang w:val="en-US"/>
+        </w:rPr>
+        <w:t>F</w:t>
+      </w:r>
+      <w:r>
+        <w:rPr>
+          <w:lang w:val="en-US"/>
+        </w:rPr>
+        <w:t>(</w:t>
+      </w:r>
+      <w:r>
+        <w:rPr>
+          <w:lang w:val="en-US"/>
+        </w:rPr>
         <w:t>Z</w:t>
       </w:r>
       <w:r>
-        <w:t xml:space="preserve"> + 1</w:t>
-      </w:r>
-      <w:r>
-        <w:t xml:space="preserve">, с увеличением результата на 1, и </w:t>
-      </w:r>
-      <w:r>
         <w:rPr>
           <w:lang w:val="en-US"/>
         </w:rPr>
-        <w:t>Y</w:t>
-      </w:r>
-      <w:r>
-        <w:t xml:space="preserve"> – 1, </w:t>
-      </w:r>
-      <w:r>
-        <w:t>с уменьшением результата на 1.</w:t>
+        <w:t xml:space="preserve"> + 1) +1</w:t>
       </w:r>
     </w:p>
     <w:p>
@@ -8505,62 +8642,35 @@
         <w:pStyle w:val="2"/>
       </w:pPr>
       <w:r>
-        <w:t>Реализуемая подпрограммой функция</w:t>
+        <w:t>Описание подпрограммы</w:t>
       </w:r>
     </w:p>
     <w:p>
-      <w:r>
-        <w:t>Возвращает значение</w:t>
-      </w:r>
-      <w:r>
-        <w:t xml:space="preserve"> </w:t>
-      </w:r>
+      <w:pPr>
+        <w:ind w:left="720" w:hanging="720"/>
+      </w:pPr>
       <w:r>
         <w:rPr>
           <w:lang w:val="en-US"/>
         </w:rPr>
-        <w:t>A</w:t>
-      </w:r>
-      <w:r>
-        <w:t xml:space="preserve">, </w:t>
-      </w:r>
-      <w:r>
-        <w:t>если данный параметр</w:t>
-      </w:r>
-      <w:r>
-        <w:t xml:space="preserve"> </w:t>
-      </w:r>
-      <w:r>
-        <w:rPr>
-          <w:lang w:val="en-US"/>
-        </w:rPr>
-        <w:t>I</w:t>
-      </w:r>
-      <w:r>
-        <w:t xml:space="preserve"> </w:t>
-      </w:r>
-      <w:r>
-        <w:t>неотрицателен</w:t>
-      </w:r>
-      <w:r>
-        <w:t xml:space="preserve"> или меньше </w:t>
-      </w:r>
-      <w:r>
-        <w:rPr>
-          <w:lang w:val="en-US"/>
-        </w:rPr>
-        <w:t>A</w:t>
-      </w:r>
-      <w:r>
-        <w:t>.</w:t>
+        <w:t xml:space="preserve">I – </w:t>
+      </w:r>
+      <w:r>
+        <w:t>параметр функции</w:t>
       </w:r>
     </w:p>
     <w:p>
-      <w:r>
-        <w:t>Иначе в</w:t>
-      </w:r>
-      <w:r>
-        <w:t xml:space="preserve">озвращает </w:t>
+      <w:pPr>
+        <w:ind w:left="720" w:hanging="720"/>
+        <w:rPr>
+          <w:rFonts w:eastAsia="Times New Roman" w:cs="Times New Roman"/>
+          <w:color w:val="000000"/>
+          <w:szCs w:val="24"/>
+          <w:lang w:eastAsia="ru-RU"/>
+        </w:rPr>
+      </w:pPr>
+      <w:r>
+        <w:t xml:space="preserve">ЕСЛИ </w:t>
       </w:r>
       <w:r>
         <w:rPr>
@@ -8572,25 +8682,325 @@
         <w:t xml:space="preserve"> </w:t>
       </w:r>
       <w:r>
-        <w:t>*</w:t>
-      </w:r>
-      <w:r>
-        <w:t xml:space="preserve"> 2 </w:t>
-      </w:r>
-      <w:r>
-        <w:t>–</w:t>
-      </w:r>
-      <w:r>
+        <w:rPr>
+          <w:rFonts w:eastAsia="Times New Roman" w:cs="Times New Roman"/>
+          <w:color w:val="000000"/>
+          <w:szCs w:val="24"/>
+          <w:lang w:eastAsia="ru-RU"/>
+        </w:rPr>
+        <w:t>≥ 0</w:t>
+      </w:r>
+      <w:r>
+        <w:rPr>
+          <w:rFonts w:eastAsia="Times New Roman" w:cs="Times New Roman"/>
+          <w:color w:val="000000"/>
+          <w:szCs w:val="24"/>
+          <w:lang w:eastAsia="ru-RU"/>
+        </w:rPr>
         <w:t xml:space="preserve"> </w:t>
       </w:r>
       <w:r>
         <w:rPr>
+          <w:rFonts w:eastAsia="Times New Roman" w:cs="Times New Roman"/>
+          <w:color w:val="000000"/>
+          <w:szCs w:val="24"/>
+          <w:lang w:eastAsia="ru-RU"/>
+        </w:rPr>
+        <w:t xml:space="preserve">ИЛИ </w:t>
+      </w:r>
+      <w:r>
+        <w:rPr>
+          <w:rFonts w:eastAsia="Times New Roman" w:cs="Times New Roman"/>
+          <w:color w:val="000000"/>
+          <w:szCs w:val="24"/>
+          <w:lang w:val="en-US" w:eastAsia="ru-RU"/>
+        </w:rPr>
+        <w:t>I</w:t>
+      </w:r>
+      <w:r>
+        <w:rPr>
+          <w:rFonts w:eastAsia="Times New Roman" w:cs="Times New Roman"/>
+          <w:color w:val="000000"/>
+          <w:szCs w:val="24"/>
+          <w:lang w:eastAsia="ru-RU"/>
+        </w:rPr>
+        <w:t xml:space="preserve"> </w:t>
+      </w:r>
+      <w:r>
+        <w:rPr>
+          <w:rFonts w:eastAsia="Times New Roman" w:cs="Times New Roman"/>
+          <w:color w:val="000000"/>
+          <w:szCs w:val="24"/>
+          <w:lang w:eastAsia="ru-RU"/>
+        </w:rPr>
+        <w:t>≤</w:t>
+      </w:r>
+      <w:r>
+        <w:rPr>
+          <w:rFonts w:eastAsia="Times New Roman" w:cs="Times New Roman"/>
+          <w:color w:val="000000"/>
+          <w:szCs w:val="24"/>
+          <w:lang w:eastAsia="ru-RU"/>
+        </w:rPr>
+        <w:t xml:space="preserve"> </w:t>
+      </w:r>
+      <w:r>
+        <w:rPr>
+          <w:rFonts w:eastAsia="Times New Roman" w:cs="Times New Roman"/>
+          <w:color w:val="000000"/>
+          <w:szCs w:val="24"/>
+          <w:lang w:val="en-US" w:eastAsia="ru-RU"/>
+        </w:rPr>
+        <w:t>A</w:t>
+      </w:r>
+      <w:r>
+        <w:rPr>
+          <w:rFonts w:eastAsia="Times New Roman" w:cs="Times New Roman"/>
+          <w:color w:val="000000"/>
+          <w:szCs w:val="24"/>
+          <w:lang w:eastAsia="ru-RU"/>
+        </w:rPr>
+        <w:t>:</w:t>
+      </w:r>
+      <w:r>
+        <w:rPr>
+          <w:rFonts w:eastAsia="Times New Roman" w:cs="Times New Roman"/>
+          <w:color w:val="000000"/>
+          <w:szCs w:val="24"/>
+          <w:lang w:eastAsia="ru-RU"/>
+        </w:rPr>
+        <w:br/>
+      </w:r>
+      <w:r>
+        <w:rPr>
+          <w:rFonts w:eastAsia="Times New Roman" w:cs="Times New Roman"/>
+          <w:color w:val="000000"/>
+          <w:szCs w:val="24"/>
+          <w:lang w:eastAsia="ru-RU"/>
+        </w:rPr>
+        <w:t xml:space="preserve">Возвращает </w:t>
+      </w:r>
+      <w:r>
+        <w:rPr>
+          <w:rFonts w:eastAsia="Times New Roman" w:cs="Times New Roman"/>
+          <w:color w:val="000000"/>
+          <w:szCs w:val="24"/>
+          <w:lang w:val="en-US" w:eastAsia="ru-RU"/>
+        </w:rPr>
+        <w:t>A</w:t>
+      </w:r>
+    </w:p>
+    <w:p>
+      <w:pPr>
+        <w:rPr>
+          <w:rFonts w:eastAsia="Times New Roman" w:cs="Times New Roman"/>
+          <w:color w:val="000000"/>
+          <w:szCs w:val="24"/>
+          <w:lang w:eastAsia="ru-RU"/>
+        </w:rPr>
+      </w:pPr>
+      <w:r>
+        <w:rPr>
+          <w:rFonts w:eastAsia="Times New Roman" w:cs="Times New Roman"/>
+          <w:color w:val="000000"/>
+          <w:szCs w:val="24"/>
+          <w:lang w:eastAsia="ru-RU"/>
+        </w:rPr>
+        <w:t>ИНАЧЕ</w:t>
+      </w:r>
+      <w:r>
+        <w:rPr>
+          <w:rFonts w:eastAsia="Times New Roman" w:cs="Times New Roman"/>
+          <w:color w:val="000000"/>
+          <w:szCs w:val="24"/>
+          <w:lang w:eastAsia="ru-RU"/>
+        </w:rPr>
+        <w:t>:</w:t>
+      </w:r>
+      <w:r>
+        <w:rPr>
+          <w:rFonts w:eastAsia="Times New Roman" w:cs="Times New Roman"/>
+          <w:color w:val="000000"/>
+          <w:szCs w:val="24"/>
+          <w:lang w:eastAsia="ru-RU"/>
+        </w:rPr>
+        <w:br/>
+      </w:r>
+      <w:r>
+        <w:rPr>
+          <w:rFonts w:eastAsia="Times New Roman" w:cs="Times New Roman"/>
+          <w:color w:val="000000"/>
+          <w:szCs w:val="24"/>
+          <w:lang w:eastAsia="ru-RU"/>
+        </w:rPr>
+        <w:tab/>
+      </w:r>
+      <w:r>
+        <w:rPr>
+          <w:rFonts w:eastAsia="Times New Roman" w:cs="Times New Roman"/>
+          <w:color w:val="000000"/>
+          <w:szCs w:val="24"/>
+          <w:lang w:eastAsia="ru-RU"/>
+        </w:rPr>
+        <w:t xml:space="preserve">Возвращает </w:t>
+      </w:r>
+      <w:r>
+        <w:rPr>
+          <w:rFonts w:eastAsia="Times New Roman" w:cs="Times New Roman"/>
+          <w:color w:val="000000"/>
+          <w:szCs w:val="24"/>
+          <w:lang w:val="en-US" w:eastAsia="ru-RU"/>
+        </w:rPr>
+        <w:t>I</w:t>
+      </w:r>
+      <w:r>
+        <w:rPr>
+          <w:rFonts w:eastAsia="Times New Roman" w:cs="Times New Roman"/>
+          <w:color w:val="000000"/>
+          <w:szCs w:val="24"/>
+          <w:lang w:eastAsia="ru-RU"/>
+        </w:rPr>
+        <w:t xml:space="preserve"> * 2 – </w:t>
+      </w:r>
+      <w:r>
+        <w:rPr>
+          <w:rFonts w:eastAsia="Times New Roman" w:cs="Times New Roman"/>
+          <w:color w:val="000000"/>
+          <w:szCs w:val="24"/>
+          <w:lang w:val="en-US" w:eastAsia="ru-RU"/>
+        </w:rPr>
+        <w:t>B</w:t>
+      </w:r>
+    </w:p>
+    <w:p>
+      <w:pPr>
+        <w:pStyle w:val="2"/>
+        <w:rPr>
+          <w:rFonts w:eastAsia="Times New Roman"/>
+          <w:lang w:eastAsia="ru-RU"/>
+        </w:rPr>
+      </w:pPr>
+      <w:r>
+        <w:rPr>
+          <w:rFonts w:eastAsia="Times New Roman"/>
+          <w:lang w:eastAsia="ru-RU"/>
+        </w:rPr>
+        <w:t>Описание программного комплекса</w:t>
+      </w:r>
+    </w:p>
+    <w:p>
+      <w:r>
+        <w:t>Программ</w:t>
+      </w:r>
+      <w:r>
+        <w:t>ный комплекс</w:t>
+      </w:r>
+      <w:r>
+        <w:t xml:space="preserve"> суммирует результаты выполнения подпрограммы для трех разных значений: </w:t>
+      </w:r>
+      <w:r>
+        <w:rPr>
           <w:lang w:val="en-US"/>
         </w:rPr>
-        <w:t>B</w:t>
-      </w:r>
-      <w:r>
-        <w:t>.</w:t>
+        <w:t>X</w:t>
+      </w:r>
+      <w:r>
+        <w:t xml:space="preserve"> + 1 и </w:t>
+      </w:r>
+      <w:r>
+        <w:rPr>
+          <w:lang w:val="en-US"/>
+        </w:rPr>
+        <w:t>Z</w:t>
+      </w:r>
+      <w:r>
+        <w:t xml:space="preserve"> + 1, с увеличением результата на 1, и </w:t>
+      </w:r>
+      <w:r>
+        <w:rPr>
+          <w:lang w:val="en-US"/>
+        </w:rPr>
+        <w:t>Y</w:t>
+      </w:r>
+      <w:r>
+        <w:t xml:space="preserve"> – 1, с уменьшением результата на 1.</w:t>
+      </w:r>
+    </w:p>
+    <w:p>
+      <w:pPr>
+        <w:rPr>
+          <w:lang w:val="en-US"/>
+        </w:rPr>
+      </w:pPr>
+      <w:r>
+        <w:rPr>
+          <w:lang w:val="en-US"/>
+        </w:rPr>
+        <w:t>R =</w:t>
+      </w:r>
+    </w:p>
+    <w:p>
+      <w:pPr>
+        <w:rPr>
+          <w:lang w:val="en-US"/>
+        </w:rPr>
+      </w:pPr>
+      <w:r>
+        <w:rPr>
+          <w:lang w:val="en-US"/>
+        </w:rPr>
+        <w:t xml:space="preserve">[((X + 1) * 2 – B) </w:t>
+      </w:r>
+      <w:r>
+        <w:t>ИЛИ</w:t>
+      </w:r>
+      <w:r>
+        <w:rPr>
+          <w:lang w:val="en-US"/>
+        </w:rPr>
+        <w:t xml:space="preserve"> </w:t>
+      </w:r>
+      <w:r>
+        <w:rPr>
+          <w:lang w:val="en-US"/>
+        </w:rPr>
+        <w:t xml:space="preserve">(A)] + [((Y – 1) * 2 – B) </w:t>
+      </w:r>
+      <w:r>
+        <w:t>ИЛИ</w:t>
+      </w:r>
+      <w:r>
+        <w:rPr>
+          <w:lang w:val="en-US"/>
+        </w:rPr>
+        <w:t xml:space="preserve"> </w:t>
+      </w:r>
+      <w:r>
+        <w:rPr>
+          <w:lang w:val="en-US"/>
+        </w:rPr>
+        <w:t xml:space="preserve">(A)] + [((Z + 1) * 2 – B) </w:t>
+      </w:r>
+      <w:r>
+        <w:t>ИЛИ</w:t>
+      </w:r>
+      <w:r>
+        <w:rPr>
+          <w:lang w:val="en-US"/>
+        </w:rPr>
+        <w:t xml:space="preserve"> </w:t>
+      </w:r>
+      <w:r>
+        <w:rPr>
+          <w:lang w:val="en-US"/>
+        </w:rPr>
+        <w:t>(A)]</w:t>
+      </w:r>
+      <w:r>
+        <w:rPr>
+          <w:lang w:val="en-US"/>
+        </w:rPr>
+        <w:t xml:space="preserve"> + 1</w:t>
       </w:r>
     </w:p>
     <w:p>
@@ -8598,6 +9008,7 @@
         <w:pStyle w:val="2"/>
       </w:pPr>
       <w:r>
+        <w:lastRenderedPageBreak/>
         <w:t>Область представления</w:t>
       </w:r>
     </w:p>
@@ -8608,14 +9019,15 @@
         <w:tblLook w:val="04A0" w:firstRow="1" w:lastRow="0" w:firstColumn="1" w:lastColumn="0" w:noHBand="0" w:noVBand="1"/>
       </w:tblPr>
       <w:tblGrid>
-        <w:gridCol w:w="1075"/>
-        <w:gridCol w:w="1530"/>
-        <w:gridCol w:w="6745"/>
+        <w:gridCol w:w="1059"/>
+        <w:gridCol w:w="1516"/>
+        <w:gridCol w:w="2098"/>
+        <w:gridCol w:w="4677"/>
       </w:tblGrid>
       <w:tr>
         <w:tc>
           <w:tcPr>
-            <w:tcW w:w="1075" w:type="dxa"/>
+            <w:tcW w:w="1059" w:type="dxa"/>
           </w:tcPr>
           <w:p>
             <w:r>
@@ -8629,7 +9041,7 @@
         </w:tc>
         <w:tc>
           <w:tcPr>
-            <w:tcW w:w="1530" w:type="dxa"/>
+            <w:tcW w:w="1516" w:type="dxa"/>
           </w:tcPr>
           <w:p>
             <w:r>
@@ -8643,14 +9055,34 @@
         </w:tc>
         <w:tc>
           <w:tcPr>
-            <w:tcW w:w="6745" w:type="dxa"/>
-          </w:tcPr>
-          <w:p>
-            <w:r>
+            <w:tcW w:w="2098" w:type="dxa"/>
+          </w:tcPr>
+          <w:p>
+            <w:pPr>
               <w:rPr>
                 <w:b/>
                 <w:bCs/>
               </w:rPr>
+            </w:pPr>
+            <w:r>
+              <w:rPr>
+                <w:b/>
+                <w:bCs/>
+              </w:rPr>
+              <w:t>Назначение</w:t>
+            </w:r>
+          </w:p>
+        </w:tc>
+        <w:tc>
+          <w:tcPr>
+            <w:tcW w:w="4677" w:type="dxa"/>
+          </w:tcPr>
+          <w:p>
+            <w:r>
+              <w:rPr>
+                <w:b/>
+                <w:bCs/>
+              </w:rPr>
               <w:t>Область представления</w:t>
             </w:r>
           </w:p>
@@ -8659,7 +9091,7 @@
       <w:tr>
         <w:tc>
           <w:tcPr>
-            <w:tcW w:w="1075" w:type="dxa"/>
+            <w:tcW w:w="1059" w:type="dxa"/>
             <w:vAlign w:val="center"/>
           </w:tcPr>
           <w:p>
@@ -8679,7 +9111,7 @@
         </w:tc>
         <w:tc>
           <w:tcPr>
-            <w:tcW w:w="1530" w:type="dxa"/>
+            <w:tcW w:w="1516" w:type="dxa"/>
             <w:vAlign w:val="center"/>
           </w:tcPr>
           <w:p>
@@ -8699,12 +9131,24 @@
         </w:tc>
         <w:tc>
           <w:tcPr>
-            <w:tcW w:w="6745" w:type="dxa"/>
+            <w:tcW w:w="2098" w:type="dxa"/>
             <w:vMerge w:val="restart"/>
             <w:vAlign w:val="center"/>
           </w:tcPr>
           <w:p>
             <w:r>
+              <w:t>Исходные данные</w:t>
+            </w:r>
+          </w:p>
+        </w:tc>
+        <w:tc>
+          <w:tcPr>
+            <w:tcW w:w="4677" w:type="dxa"/>
+            <w:vMerge w:val="restart"/>
+            <w:vAlign w:val="center"/>
+          </w:tcPr>
+          <w:p>
+            <w:r>
               <w:t>З</w:t>
             </w:r>
             <w:r>
@@ -8750,7 +9194,7 @@
       <w:tr>
         <w:tc>
           <w:tcPr>
-            <w:tcW w:w="1075" w:type="dxa"/>
+            <w:tcW w:w="1059" w:type="dxa"/>
             <w:vAlign w:val="center"/>
           </w:tcPr>
           <w:p>
@@ -8770,7 +9214,7 @@
         </w:tc>
         <w:tc>
           <w:tcPr>
-            <w:tcW w:w="1530" w:type="dxa"/>
+            <w:tcW w:w="1516" w:type="dxa"/>
             <w:vAlign w:val="center"/>
           </w:tcPr>
           <w:p>
@@ -8790,7 +9234,14 @@
         </w:tc>
         <w:tc>
           <w:tcPr>
-            <w:tcW w:w="6745" w:type="dxa"/>
+            <w:tcW w:w="2098" w:type="dxa"/>
+            <w:vMerge/>
+          </w:tcPr>
+          <w:p/>
+        </w:tc>
+        <w:tc>
+          <w:tcPr>
+            <w:tcW w:w="4677" w:type="dxa"/>
             <w:vMerge/>
           </w:tcPr>
           <w:p/>
@@ -8799,7 +9250,7 @@
       <w:tr>
         <w:tc>
           <w:tcPr>
-            <w:tcW w:w="1075" w:type="dxa"/>
+            <w:tcW w:w="1059" w:type="dxa"/>
             <w:vAlign w:val="center"/>
           </w:tcPr>
           <w:p>
@@ -8819,7 +9270,7 @@
         </w:tc>
         <w:tc>
           <w:tcPr>
-            <w:tcW w:w="1530" w:type="dxa"/>
+            <w:tcW w:w="1516" w:type="dxa"/>
             <w:vAlign w:val="center"/>
           </w:tcPr>
           <w:p>
@@ -8839,7 +9290,14 @@
         </w:tc>
         <w:tc>
           <w:tcPr>
-            <w:tcW w:w="6745" w:type="dxa"/>
+            <w:tcW w:w="2098" w:type="dxa"/>
+            <w:vMerge/>
+          </w:tcPr>
+          <w:p/>
+        </w:tc>
+        <w:tc>
+          <w:tcPr>
+            <w:tcW w:w="4677" w:type="dxa"/>
             <w:vMerge/>
           </w:tcPr>
           <w:p/>
@@ -8848,7 +9306,7 @@
       <w:tr>
         <w:tc>
           <w:tcPr>
-            <w:tcW w:w="1075" w:type="dxa"/>
+            <w:tcW w:w="1059" w:type="dxa"/>
             <w:vAlign w:val="center"/>
           </w:tcPr>
           <w:p>
@@ -8868,7 +9326,7 @@
         </w:tc>
         <w:tc>
           <w:tcPr>
-            <w:tcW w:w="1530" w:type="dxa"/>
+            <w:tcW w:w="1516" w:type="dxa"/>
             <w:vAlign w:val="center"/>
           </w:tcPr>
           <w:p>
@@ -8888,7 +9346,14 @@
         </w:tc>
         <w:tc>
           <w:tcPr>
-            <w:tcW w:w="6745" w:type="dxa"/>
+            <w:tcW w:w="2098" w:type="dxa"/>
+            <w:vMerge/>
+          </w:tcPr>
+          <w:p/>
+        </w:tc>
+        <w:tc>
+          <w:tcPr>
+            <w:tcW w:w="4677" w:type="dxa"/>
             <w:vMerge/>
           </w:tcPr>
           <w:p/>
@@ -8897,7 +9362,7 @@
       <w:tr>
         <w:tc>
           <w:tcPr>
-            <w:tcW w:w="1075" w:type="dxa"/>
+            <w:tcW w:w="1059" w:type="dxa"/>
             <w:vAlign w:val="center"/>
           </w:tcPr>
           <w:p>
@@ -8917,7 +9382,7 @@
         </w:tc>
         <w:tc>
           <w:tcPr>
-            <w:tcW w:w="1530" w:type="dxa"/>
+            <w:tcW w:w="1516" w:type="dxa"/>
             <w:vAlign w:val="center"/>
           </w:tcPr>
           <w:p>
@@ -8937,7 +9402,14 @@
         </w:tc>
         <w:tc>
           <w:tcPr>
-            <w:tcW w:w="6745" w:type="dxa"/>
+            <w:tcW w:w="2098" w:type="dxa"/>
+            <w:vMerge/>
+          </w:tcPr>
+          <w:p/>
+        </w:tc>
+        <w:tc>
+          <w:tcPr>
+            <w:tcW w:w="4677" w:type="dxa"/>
             <w:vMerge/>
           </w:tcPr>
           <w:p/>
@@ -8949,7 +9421,7 @@
         </w:trPr>
         <w:tc>
           <w:tcPr>
-            <w:tcW w:w="1075" w:type="dxa"/>
+            <w:tcW w:w="1059" w:type="dxa"/>
             <w:vAlign w:val="center"/>
           </w:tcPr>
           <w:p>
@@ -8969,7 +9441,7 @@
         </w:tc>
         <w:tc>
           <w:tcPr>
-            <w:tcW w:w="1530" w:type="dxa"/>
+            <w:tcW w:w="1516" w:type="dxa"/>
             <w:vAlign w:val="center"/>
           </w:tcPr>
           <w:p>
@@ -8989,7 +9461,17 @@
         </w:tc>
         <w:tc>
           <w:tcPr>
-            <w:tcW w:w="6745" w:type="dxa"/>
+            <w:tcW w:w="2098" w:type="dxa"/>
+          </w:tcPr>
+          <w:p>
+            <w:r>
+              <w:t>Результат</w:t>
+            </w:r>
+          </w:p>
+        </w:tc>
+        <w:tc>
+          <w:tcPr>
+            <w:tcW w:w="4677" w:type="dxa"/>
             <w:vMerge/>
             <w:vAlign w:val="center"/>
           </w:tcPr>
@@ -9000,11 +9482,6 @@
     <w:p>
       <w:pPr>
         <w:suppressAutoHyphens w:val="0"/>
-      </w:pPr>
-    </w:p>
-    <w:p>
-      <w:pPr>
-        <w:suppressAutoHyphens w:val="0"/>
         <w:rPr>
           <w:rFonts w:eastAsiaTheme="majorEastAsia" w:cstheme="majorBidi"/>
           <w:color w:val="2F5496" w:themeColor="accent1" w:themeShade="BF"/>
@@ -9012,16 +9489,536 @@
           <w:szCs w:val="26"/>
         </w:rPr>
       </w:pPr>
-      <w:r>
-        <w:br w:type="page"/>
-      </w:r>
     </w:p>
     <w:p>
       <w:pPr>
         <w:pStyle w:val="2"/>
       </w:pPr>
       <w:r>
-        <w:lastRenderedPageBreak/>
+        <w:t>Расположение программы в памяти</w:t>
+      </w:r>
+    </w:p>
+    <w:tbl>
+      <w:tblPr>
+        <w:tblStyle w:val="a8"/>
+        <w:tblW w:w="0" w:type="auto"/>
+        <w:tblLook w:val="04A0" w:firstRow="1" w:lastRow="0" w:firstColumn="1" w:lastColumn="0" w:noHBand="0" w:noVBand="1"/>
+      </w:tblPr>
+      <w:tblGrid>
+        <w:gridCol w:w="4675"/>
+        <w:gridCol w:w="4675"/>
+      </w:tblGrid>
+      <w:tr>
+        <w:tc>
+          <w:tcPr>
+            <w:tcW w:w="4675" w:type="dxa"/>
+          </w:tcPr>
+          <w:p>
+            <w:pPr>
+              <w:rPr>
+                <w:b/>
+                <w:bCs/>
+              </w:rPr>
+            </w:pPr>
+            <w:r>
+              <w:rPr>
+                <w:b/>
+                <w:bCs/>
+              </w:rPr>
+              <w:t>Данные</w:t>
+            </w:r>
+          </w:p>
+        </w:tc>
+        <w:tc>
+          <w:tcPr>
+            <w:tcW w:w="4675" w:type="dxa"/>
+          </w:tcPr>
+          <w:p>
+            <w:pPr>
+              <w:rPr>
+                <w:b/>
+                <w:bCs/>
+              </w:rPr>
+            </w:pPr>
+            <w:r>
+              <w:rPr>
+                <w:b/>
+                <w:bCs/>
+              </w:rPr>
+              <w:t>Расположение</w:t>
+            </w:r>
+          </w:p>
+        </w:tc>
+      </w:tr>
+      <w:tr>
+        <w:trPr>
+          <w:trHeight w:val="273"/>
+        </w:trPr>
+        <w:tc>
+          <w:tcPr>
+            <w:tcW w:w="4675" w:type="dxa"/>
+          </w:tcPr>
+          <w:p>
+            <w:r>
+              <w:t>Исходные данные</w:t>
+            </w:r>
+          </w:p>
+        </w:tc>
+        <w:tc>
+          <w:tcPr>
+            <w:tcW w:w="4675" w:type="dxa"/>
+          </w:tcPr>
+          <w:p>
+            <w:pPr>
+              <w:rPr>
+                <w:lang w:val="en-US"/>
+              </w:rPr>
+            </w:pPr>
+            <w:r>
+              <w:t>380, 37</w:t>
+            </w:r>
+            <w:r>
+              <w:rPr>
+                <w:lang w:val="en-US"/>
+              </w:rPr>
+              <w:t>F, 37E</w:t>
+            </w:r>
+          </w:p>
+        </w:tc>
+      </w:tr>
+      <w:tr>
+        <w:trPr>
+          <w:trHeight w:val="63"/>
+        </w:trPr>
+        <w:tc>
+          <w:tcPr>
+            <w:tcW w:w="4675" w:type="dxa"/>
+          </w:tcPr>
+          <w:p>
+            <w:r>
+              <w:t>Результат</w:t>
+            </w:r>
+          </w:p>
+        </w:tc>
+        <w:tc>
+          <w:tcPr>
+            <w:tcW w:w="4675" w:type="dxa"/>
+          </w:tcPr>
+          <w:p>
+            <w:r>
+              <w:t>381</w:t>
+            </w:r>
+          </w:p>
+        </w:tc>
+      </w:tr>
+      <w:tr>
+        <w:trPr>
+          <w:trHeight w:val="63"/>
+        </w:trPr>
+        <w:tc>
+          <w:tcPr>
+            <w:tcW w:w="4675" w:type="dxa"/>
+          </w:tcPr>
+          <w:p>
+            <w:r>
+              <w:t>Программа</w:t>
+            </w:r>
+          </w:p>
+        </w:tc>
+        <w:tc>
+          <w:tcPr>
+            <w:tcW w:w="4675" w:type="dxa"/>
+          </w:tcPr>
+          <w:p>
+            <w:pPr>
+              <w:rPr>
+                <w:lang w:val="en-US"/>
+              </w:rPr>
+            </w:pPr>
+            <w:r>
+              <w:rPr>
+                <w:lang w:val="en-US"/>
+              </w:rPr>
+              <w:t>363</w:t>
+            </w:r>
+            <w:r>
+              <w:rPr>
+                <w:lang w:val="en-US"/>
+              </w:rPr>
+              <w:t>-</w:t>
+            </w:r>
+            <w:r>
+              <w:rPr>
+                <w:lang w:val="en-US"/>
+              </w:rPr>
+              <w:t>37D</w:t>
+            </w:r>
+          </w:p>
+        </w:tc>
+      </w:tr>
+    </w:tbl>
+    <w:p>
+      <w:pPr>
+        <w:pStyle w:val="2"/>
+      </w:pPr>
+      <w:r>
+        <w:t>Расположение подпрограммы в памяти</w:t>
+      </w:r>
+    </w:p>
+    <w:tbl>
+      <w:tblPr>
+        <w:tblStyle w:val="a8"/>
+        <w:tblW w:w="0" w:type="auto"/>
+        <w:tblLook w:val="04A0" w:firstRow="1" w:lastRow="0" w:firstColumn="1" w:lastColumn="0" w:noHBand="0" w:noVBand="1"/>
+      </w:tblPr>
+      <w:tblGrid>
+        <w:gridCol w:w="4675"/>
+        <w:gridCol w:w="4675"/>
+      </w:tblGrid>
+      <w:tr>
+        <w:tc>
+          <w:tcPr>
+            <w:tcW w:w="4675" w:type="dxa"/>
+          </w:tcPr>
+          <w:p>
+            <w:pPr>
+              <w:rPr>
+                <w:b/>
+                <w:bCs/>
+              </w:rPr>
+            </w:pPr>
+            <w:r>
+              <w:rPr>
+                <w:b/>
+                <w:bCs/>
+              </w:rPr>
+              <w:t>Данные</w:t>
+            </w:r>
+          </w:p>
+        </w:tc>
+        <w:tc>
+          <w:tcPr>
+            <w:tcW w:w="4675" w:type="dxa"/>
+          </w:tcPr>
+          <w:p>
+            <w:pPr>
+              <w:rPr>
+                <w:b/>
+                <w:bCs/>
+              </w:rPr>
+            </w:pPr>
+            <w:r>
+              <w:rPr>
+                <w:b/>
+                <w:bCs/>
+              </w:rPr>
+              <w:t>Расположение</w:t>
+            </w:r>
+          </w:p>
+        </w:tc>
+      </w:tr>
+      <w:tr>
+        <w:trPr>
+          <w:trHeight w:val="273"/>
+        </w:trPr>
+        <w:tc>
+          <w:tcPr>
+            <w:tcW w:w="4675" w:type="dxa"/>
+          </w:tcPr>
+          <w:p>
+            <w:r>
+              <w:t>Исходные данные</w:t>
+            </w:r>
+          </w:p>
+        </w:tc>
+        <w:tc>
+          <w:tcPr>
+            <w:tcW w:w="4675" w:type="dxa"/>
+          </w:tcPr>
+          <w:p>
+            <w:pPr>
+              <w:rPr>
+                <w:lang w:val="en-US"/>
+              </w:rPr>
+            </w:pPr>
+            <w:r>
+              <w:t>67</w:t>
+            </w:r>
+            <w:r>
+              <w:rPr>
+                <w:lang w:val="en-US"/>
+              </w:rPr>
+              <w:t>B, 67C</w:t>
+            </w:r>
+          </w:p>
+        </w:tc>
+      </w:tr>
+      <w:tr>
+        <w:trPr>
+          <w:trHeight w:val="63"/>
+        </w:trPr>
+        <w:tc>
+          <w:tcPr>
+            <w:tcW w:w="4675" w:type="dxa"/>
+          </w:tcPr>
+          <w:p>
+            <w:r>
+              <w:t>П</w:t>
+            </w:r>
+            <w:r>
+              <w:t>одп</w:t>
+            </w:r>
+            <w:r>
+              <w:t>рограмма</w:t>
+            </w:r>
+          </w:p>
+        </w:tc>
+        <w:tc>
+          <w:tcPr>
+            <w:tcW w:w="4675" w:type="dxa"/>
+          </w:tcPr>
+          <w:p>
+            <w:pPr>
+              <w:rPr>
+                <w:lang w:val="en-US"/>
+              </w:rPr>
+            </w:pPr>
+            <w:r>
+              <w:rPr>
+                <w:rFonts w:eastAsia="Times New Roman" w:cs="Times New Roman"/>
+                <w:color w:val="000000"/>
+                <w:szCs w:val="24"/>
+                <w:lang w:eastAsia="ru-RU"/>
+              </w:rPr>
+              <w:t>66F</w:t>
+            </w:r>
+            <w:r>
+              <w:rPr>
+                <w:lang w:val="en-US"/>
+              </w:rPr>
+              <w:t>-</w:t>
+            </w:r>
+            <w:r>
+              <w:rPr>
+                <w:rFonts w:eastAsia="Times New Roman" w:cs="Times New Roman"/>
+                <w:color w:val="000000"/>
+                <w:szCs w:val="24"/>
+                <w:lang w:eastAsia="ru-RU"/>
+              </w:rPr>
+              <w:t>67A</w:t>
+            </w:r>
+          </w:p>
+        </w:tc>
+      </w:tr>
+    </w:tbl>
+    <w:p>
+      <w:pPr>
+        <w:pStyle w:val="2"/>
+      </w:pPr>
+      <w:r>
+        <w:t>Адреса первой и последней команды</w:t>
+      </w:r>
+    </w:p>
+    <w:tbl>
+      <w:tblPr>
+        <w:tblStyle w:val="a8"/>
+        <w:tblW w:w="0" w:type="auto"/>
+        <w:tblLook w:val="04A0" w:firstRow="1" w:lastRow="0" w:firstColumn="1" w:lastColumn="0" w:noHBand="0" w:noVBand="1"/>
+      </w:tblPr>
+      <w:tblGrid>
+        <w:gridCol w:w="4675"/>
+        <w:gridCol w:w="4675"/>
+      </w:tblGrid>
+      <w:tr>
+        <w:trPr>
+          <w:trHeight w:val="319"/>
+        </w:trPr>
+        <w:tc>
+          <w:tcPr>
+            <w:tcW w:w="4675" w:type="dxa"/>
+          </w:tcPr>
+          <w:p>
+            <w:pPr>
+              <w:rPr>
+                <w:b/>
+                <w:bCs/>
+              </w:rPr>
+            </w:pPr>
+            <w:r>
+              <w:rPr>
+                <w:b/>
+                <w:bCs/>
+              </w:rPr>
+              <w:t>Позиция</w:t>
+            </w:r>
+          </w:p>
+        </w:tc>
+        <w:tc>
+          <w:tcPr>
+            <w:tcW w:w="4675" w:type="dxa"/>
+          </w:tcPr>
+          <w:p>
+            <w:pPr>
+              <w:rPr>
+                <w:b/>
+                <w:bCs/>
+              </w:rPr>
+            </w:pPr>
+            <w:r>
+              <w:rPr>
+                <w:b/>
+                <w:bCs/>
+              </w:rPr>
+              <w:t>Расположение</w:t>
+            </w:r>
+          </w:p>
+        </w:tc>
+      </w:tr>
+      <w:tr>
+        <w:trPr>
+          <w:trHeight w:val="273"/>
+        </w:trPr>
+        <w:tc>
+          <w:tcPr>
+            <w:tcW w:w="4675" w:type="dxa"/>
+          </w:tcPr>
+          <w:p>
+            <w:r>
+              <w:t>Первая команда программы</w:t>
+            </w:r>
+          </w:p>
+        </w:tc>
+        <w:tc>
+          <w:tcPr>
+            <w:tcW w:w="4675" w:type="dxa"/>
+          </w:tcPr>
+          <w:p>
+            <w:pPr>
+              <w:rPr>
+                <w:lang w:val="en-US"/>
+              </w:rPr>
+            </w:pPr>
+            <w:r>
+              <w:rPr>
+                <w:lang w:val="en-US"/>
+              </w:rPr>
+              <w:t>363</w:t>
+            </w:r>
+          </w:p>
+        </w:tc>
+      </w:tr>
+      <w:tr>
+        <w:trPr>
+          <w:trHeight w:val="63"/>
+        </w:trPr>
+        <w:tc>
+          <w:tcPr>
+            <w:tcW w:w="4675" w:type="dxa"/>
+          </w:tcPr>
+          <w:p>
+            <w:r>
+              <w:t>Последняя команда программы</w:t>
+            </w:r>
+          </w:p>
+        </w:tc>
+        <w:tc>
+          <w:tcPr>
+            <w:tcW w:w="4675" w:type="dxa"/>
+          </w:tcPr>
+          <w:p>
+            <w:pPr>
+              <w:rPr>
+                <w:lang w:val="en-US"/>
+              </w:rPr>
+            </w:pPr>
+            <w:r>
+              <w:rPr>
+                <w:lang w:val="en-US"/>
+              </w:rPr>
+              <w:t>37D</w:t>
+            </w:r>
+          </w:p>
+        </w:tc>
+      </w:tr>
+      <w:tr>
+        <w:trPr>
+          <w:trHeight w:val="63"/>
+        </w:trPr>
+        <w:tc>
+          <w:tcPr>
+            <w:tcW w:w="4675" w:type="dxa"/>
+          </w:tcPr>
+          <w:p>
+            <w:r>
+              <w:t>Первая команда подпрограммы</w:t>
+            </w:r>
+          </w:p>
+        </w:tc>
+        <w:tc>
+          <w:tcPr>
+            <w:tcW w:w="4675" w:type="dxa"/>
+          </w:tcPr>
+          <w:p>
+            <w:pPr>
+              <w:rPr>
+                <w:lang w:val="en-US"/>
+              </w:rPr>
+            </w:pPr>
+            <w:r>
+              <w:rPr>
+                <w:rFonts w:eastAsia="Times New Roman" w:cs="Times New Roman"/>
+                <w:color w:val="000000"/>
+                <w:szCs w:val="24"/>
+                <w:lang w:eastAsia="ru-RU"/>
+              </w:rPr>
+              <w:t>66F</w:t>
+            </w:r>
+          </w:p>
+        </w:tc>
+      </w:tr>
+      <w:tr>
+        <w:trPr>
+          <w:trHeight w:val="63"/>
+        </w:trPr>
+        <w:tc>
+          <w:tcPr>
+            <w:tcW w:w="4675" w:type="dxa"/>
+          </w:tcPr>
+          <w:p>
+            <w:r>
+              <w:t>Последняя команда подпрограммы</w:t>
+            </w:r>
+          </w:p>
+        </w:tc>
+        <w:tc>
+          <w:tcPr>
+            <w:tcW w:w="4675" w:type="dxa"/>
+          </w:tcPr>
+          <w:p>
+            <w:pPr>
+              <w:rPr>
+                <w:lang w:val="en-US"/>
+              </w:rPr>
+            </w:pPr>
+            <w:r>
+              <w:rPr>
+                <w:rFonts w:eastAsia="Times New Roman" w:cs="Times New Roman"/>
+                <w:color w:val="000000"/>
+                <w:szCs w:val="24"/>
+                <w:lang w:eastAsia="ru-RU"/>
+              </w:rPr>
+              <w:t>67A</w:t>
+            </w:r>
+          </w:p>
+        </w:tc>
+      </w:tr>
+    </w:tbl>
+    <w:p/>
+    <w:p>
+      <w:pPr>
+        <w:pStyle w:val="2"/>
+      </w:pPr>
+      <w:r>
         <w:t>Область допустимых значений</w:t>
       </w:r>
     </w:p>
@@ -9707,6 +10704,7 @@
               <w:rFonts w:ascii="Cambria Math" w:hAnsi="Cambria Math"/>
               <w:lang w:val="en-US"/>
             </w:rPr>
+            <w:lastRenderedPageBreak/>
             <m:t xml:space="preserve">1≤A≤ </m:t>
           </m:r>
           <m:f>
@@ -14231,35 +15229,7 @@
               <w:rFonts w:ascii="Cambria Math" w:hAnsi="Cambria Math"/>
               <w:lang w:val="en-US"/>
             </w:rPr>
-            <m:t>+1</m:t>
-          </m:r>
-          <m:r>
-            <w:rPr>
-              <w:rFonts w:ascii="Cambria Math" w:hAnsi="Cambria Math"/>
-              <w:lang w:val="en-US"/>
-            </w:rPr>
-            <m:t>≤</m:t>
-          </m:r>
-          <m:r>
-            <w:rPr>
-              <w:rFonts w:ascii="Cambria Math" w:hAnsi="Cambria Math"/>
-              <w:lang w:val="en-US"/>
-            </w:rPr>
-            <m:t>Y</m:t>
-          </m:r>
-          <m:r>
-            <w:rPr>
-              <w:rFonts w:ascii="Cambria Math" w:hAnsi="Cambria Math"/>
-              <w:lang w:val="en-US"/>
-            </w:rPr>
-            <m:t>≤</m:t>
-          </m:r>
-          <m:r>
-            <w:rPr>
-              <w:rFonts w:ascii="Cambria Math" w:hAnsi="Cambria Math"/>
-              <w:lang w:val="en-US"/>
-            </w:rPr>
-            <m:t>0</m:t>
+            <m:t>+1≤Y≤0</m:t>
           </m:r>
           <m:r>
             <m:rPr>
@@ -14339,6 +15309,9 @@
             <m:t>≤Z≤-2</m:t>
           </m:r>
           <m:r>
+            <m:rPr>
+              <m:sty m:val="p"/>
+            </m:rPr>
             <w:rPr>
               <w:rFonts w:ascii="Cambria Math" w:hAnsi="Cambria Math"/>
               <w:lang w:val="en-US"/>
@@ -14446,6 +15419,9 @@
             <m:t>-2</m:t>
           </m:r>
           <m:r>
+            <m:rPr>
+              <m:sty m:val="p"/>
+            </m:rPr>
             <w:rPr>
               <w:rFonts w:ascii="Cambria Math" w:hAnsi="Cambria Math"/>
               <w:lang w:val="en-US"/>
@@ -14495,30 +15471,12 @@
               <w:rFonts w:ascii="Cambria Math" w:hAnsi="Cambria Math"/>
               <w:lang w:val="en-US"/>
             </w:rPr>
-            <m:t>≤A≤</m:t>
+            <m:t xml:space="preserve">≤A≤Y-1;A≤Z </m:t>
           </m:r>
           <m:r>
-            <w:rPr>
-              <w:rFonts w:ascii="Cambria Math" w:hAnsi="Cambria Math"/>
-              <w:lang w:val="en-US"/>
-            </w:rPr>
-            <m:t>Y</m:t>
-          </m:r>
-          <m:r>
-            <w:rPr>
-              <w:rFonts w:ascii="Cambria Math" w:hAnsi="Cambria Math"/>
-              <w:lang w:val="en-US"/>
-            </w:rPr>
-            <m:t>-1</m:t>
-          </m:r>
-          <m:r>
-            <w:rPr>
-              <w:rFonts w:ascii="Cambria Math" w:hAnsi="Cambria Math"/>
-              <w:lang w:val="en-US"/>
-            </w:rPr>
-            <m:t xml:space="preserve">;A≤Z </m:t>
-          </m:r>
-          <m:r>
+            <m:rPr>
+              <m:sty m:val="p"/>
+            </m:rPr>
             <w:rPr>
               <w:rFonts w:ascii="Cambria Math" w:hAnsi="Cambria Math"/>
               <w:lang w:val="en-US"/>
@@ -14593,6 +15551,9 @@
             <m:t>≤X≤-2</m:t>
           </m:r>
           <m:r>
+            <m:rPr>
+              <m:sty m:val="p"/>
+            </m:rPr>
             <w:rPr>
               <w:rFonts w:ascii="Cambria Math" w:hAnsi="Cambria Math"/>
               <w:lang w:val="en-US"/>
@@ -14642,21 +15603,7 @@
               <w:rFonts w:ascii="Cambria Math" w:hAnsi="Cambria Math"/>
               <w:lang w:val="en-US"/>
             </w:rPr>
-            <m:t>≤</m:t>
-          </m:r>
-          <m:r>
-            <w:rPr>
-              <w:rFonts w:ascii="Cambria Math" w:hAnsi="Cambria Math"/>
-              <w:lang w:val="en-US"/>
-            </w:rPr>
-            <m:t>Z</m:t>
-          </m:r>
-          <m:r>
-            <w:rPr>
-              <w:rFonts w:ascii="Cambria Math" w:hAnsi="Cambria Math"/>
-              <w:lang w:val="en-US"/>
-            </w:rPr>
-            <m:t>≤A-1</m:t>
+            <m:t>≤Z≤A-1</m:t>
           </m:r>
           <m:r>
             <m:rPr>
@@ -14675,21 +15622,7 @@
               <w:rFonts w:ascii="Cambria Math" w:hAnsi="Cambria Math"/>
               <w:lang w:val="en-US"/>
             </w:rPr>
-            <m:t>-1≤</m:t>
-          </m:r>
-          <m:r>
-            <w:rPr>
-              <w:rFonts w:ascii="Cambria Math" w:hAnsi="Cambria Math"/>
-              <w:lang w:val="en-US"/>
-            </w:rPr>
-            <m:t>Z</m:t>
-          </m:r>
-          <m:r>
-            <w:rPr>
-              <w:rFonts w:ascii="Cambria Math" w:hAnsi="Cambria Math"/>
-              <w:lang w:val="en-US"/>
-            </w:rPr>
-            <m:t>≤</m:t>
+            <m:t>-1≤Z≤</m:t>
           </m:r>
           <m:sSup>
             <m:sSupPr>
@@ -14780,35 +15713,7 @@
               <w:rFonts w:ascii="Cambria Math" w:hAnsi="Cambria Math"/>
               <w:lang w:val="en-US"/>
             </w:rPr>
-            <m:t>≤A≤Y</m:t>
-          </m:r>
-          <m:r>
-            <w:rPr>
-              <w:rFonts w:ascii="Cambria Math" w:hAnsi="Cambria Math"/>
-              <w:lang w:val="en-US"/>
-            </w:rPr>
-            <m:t>-1</m:t>
-          </m:r>
-          <m:r>
-            <w:rPr>
-              <w:rFonts w:ascii="Cambria Math" w:hAnsi="Cambria Math"/>
-              <w:lang w:val="en-US"/>
-            </w:rPr>
-            <m:t>;A≤</m:t>
-          </m:r>
-          <m:r>
-            <w:rPr>
-              <w:rFonts w:ascii="Cambria Math" w:hAnsi="Cambria Math"/>
-              <w:lang w:val="en-US"/>
-            </w:rPr>
-            <m:t>X</m:t>
-          </m:r>
-          <m:r>
-            <w:rPr>
-              <w:rFonts w:ascii="Cambria Math" w:hAnsi="Cambria Math"/>
-              <w:lang w:val="en-US"/>
-            </w:rPr>
-            <m:t xml:space="preserve"> </m:t>
+            <m:t xml:space="preserve">≤A≤Y-1;A≤X </m:t>
           </m:r>
           <m:r>
             <m:rPr>
@@ -14910,21 +15815,7 @@
                   <w:rFonts w:ascii="Cambria Math" w:hAnsi="Cambria Math"/>
                   <w:lang w:val="en-US"/>
                 </w:rPr>
-                <m:t>-1+2X+2</m:t>
-              </m:r>
-              <m:r>
-                <w:rPr>
-                  <w:rFonts w:ascii="Cambria Math" w:hAnsi="Cambria Math"/>
-                  <w:lang w:val="en-US"/>
-                </w:rPr>
-                <m:t>Y</m:t>
-              </m:r>
-              <m:r>
-                <w:rPr>
-                  <w:rFonts w:ascii="Cambria Math" w:hAnsi="Cambria Math"/>
-                  <w:lang w:val="en-US"/>
-                </w:rPr>
-                <m:t>+A</m:t>
+                <m:t>-1+2X+2Y+A</m:t>
               </m:r>
             </m:num>
             <m:den>
@@ -14967,14 +15858,7 @@
           <w:rFonts w:eastAsiaTheme="minorEastAsia"/>
           <w:iCs/>
         </w:rPr>
-        <w:t xml:space="preserve"> 6 </w:t>
-      </w:r>
-      <w:r>
-        <w:rPr>
-          <w:rFonts w:eastAsiaTheme="minorEastAsia"/>
-          <w:iCs/>
-        </w:rPr>
-        <w:t>(</w:t>
+        <w:t xml:space="preserve"> 6 (</w:t>
       </w:r>
       <w:r>
         <w:rPr>
@@ -15079,14 +15963,7 @@
           <w:rFonts w:eastAsiaTheme="minorEastAsia"/>
           <w:iCs/>
         </w:rPr>
-        <w:t xml:space="preserve"> + 1)</w:t>
-      </w:r>
-      <w:r>
-        <w:rPr>
-          <w:rFonts w:eastAsiaTheme="minorEastAsia"/>
-          <w:iCs/>
-        </w:rPr>
-        <w:t>)</w:t>
+        <w:t xml:space="preserve"> + 1))</w:t>
       </w:r>
     </w:p>
     <w:p>
@@ -15363,6 +16240,9 @@
             <m:t>≤X≤-2</m:t>
           </m:r>
           <m:r>
+            <m:rPr>
+              <m:sty m:val="p"/>
+            </m:rPr>
             <w:rPr>
               <w:rFonts w:ascii="Cambria Math" w:hAnsi="Cambria Math"/>
               <w:lang w:val="en-US"/>
@@ -15434,14 +16314,7 @@
               <w:rFonts w:ascii="Cambria Math" w:hAnsi="Cambria Math"/>
               <w:lang w:val="en-US"/>
             </w:rPr>
-            <m:t>+1≤Y≤</m:t>
-          </m:r>
-          <m:r>
-            <w:rPr>
-              <w:rFonts w:ascii="Cambria Math" w:hAnsi="Cambria Math"/>
-              <w:lang w:val="en-US"/>
-            </w:rPr>
-            <m:t>0</m:t>
+            <m:t>+1≤Y≤0</m:t>
           </m:r>
           <m:r>
             <m:rPr>
@@ -15521,6 +16394,9 @@
             <m:t>≤Z≤-2</m:t>
           </m:r>
           <m:r>
+            <m:rPr>
+              <m:sty m:val="p"/>
+            </m:rPr>
             <w:rPr>
               <w:rFonts w:ascii="Cambria Math" w:hAnsi="Cambria Math"/>
               <w:lang w:val="en-US"/>
@@ -15617,14 +16493,7 @@
                   <w:rFonts w:ascii="Cambria Math" w:hAnsi="Cambria Math"/>
                   <w:lang w:val="en-US"/>
                 </w:rPr>
-                <m:t>-1+2X+2Y+</m:t>
-              </m:r>
-              <m:r>
-                <w:rPr>
-                  <w:rFonts w:ascii="Cambria Math" w:hAnsi="Cambria Math"/>
-                  <w:lang w:val="en-US"/>
-                </w:rPr>
-                <m:t>2Z</m:t>
+                <m:t>-1+2X+2Y+2Z</m:t>
               </m:r>
             </m:num>
             <m:den>
@@ -15700,42 +16569,7 @@
               <w:rFonts w:ascii="Cambria Math" w:hAnsi="Cambria Math"/>
               <w:lang w:val="en-US"/>
             </w:rPr>
-            <m:t>≤A≤</m:t>
-          </m:r>
-          <m:r>
-            <w:rPr>
-              <w:rFonts w:ascii="Cambria Math" w:hAnsi="Cambria Math"/>
-              <w:lang w:val="en-US"/>
-            </w:rPr>
-            <m:t>X</m:t>
-          </m:r>
-          <m:r>
-            <w:rPr>
-              <w:rFonts w:ascii="Cambria Math" w:hAnsi="Cambria Math"/>
-              <w:lang w:val="en-US"/>
-            </w:rPr>
-            <m:t>;A≤</m:t>
-          </m:r>
-          <m:r>
-            <w:rPr>
-              <w:rFonts w:ascii="Cambria Math" w:hAnsi="Cambria Math"/>
-              <w:lang w:val="en-US"/>
-            </w:rPr>
-            <m:t>Y-1;</m:t>
-          </m:r>
-          <m:r>
-            <w:rPr>
-              <w:rFonts w:ascii="Cambria Math" w:hAnsi="Cambria Math"/>
-              <w:lang w:val="en-US"/>
-            </w:rPr>
-            <m:t>A≤</m:t>
-          </m:r>
-          <m:r>
-            <w:rPr>
-              <w:rFonts w:ascii="Cambria Math" w:hAnsi="Cambria Math"/>
-              <w:lang w:val="en-US"/>
-            </w:rPr>
-            <m:t>Z</m:t>
+            <m:t>≤A≤X;A≤Y-1;A≤Z</m:t>
           </m:r>
         </m:oMath>
       </m:oMathPara>
@@ -18721,10 +19555,6 @@
 </file>
 
 <file path=customXml/item1.xml><?xml version="1.0" encoding="utf-8"?>
-<b:Sources xmlns:b="http://schemas.openxmlformats.org/officeDocument/2006/bibliography" xmlns="http://schemas.openxmlformats.org/officeDocument/2006/bibliography" SelectedStyle="\APASixthEditionOfficeOnline.xsl" StyleName="APA" Version="6"/>
-</file>
-
-<file path=customXml/item2.xml><?xml version="1.0" encoding="utf-8"?>
 <?mso-contentType ?>
 <FormTemplates xmlns="http://schemas.microsoft.com/sharepoint/v3/contenttype/forms">
   <Display>DocumentLibraryForm</Display>
@@ -18733,7 +19563,17 @@
 </FormTemplates>
 </file>
 
+<file path=customXml/item2.xml><?xml version="1.0" encoding="utf-8"?>
+<b:Sources xmlns:b="http://schemas.openxmlformats.org/officeDocument/2006/bibliography" xmlns="http://schemas.openxmlformats.org/officeDocument/2006/bibliography" SelectedStyle="\APASixthEditionOfficeOnline.xsl" StyleName="APA" Version="6"/>
+</file>
+
 <file path=customXml/item3.xml><?xml version="1.0" encoding="utf-8"?>
+<p:properties xmlns:p="http://schemas.microsoft.com/office/2006/metadata/properties" xmlns:xsi="http://www.w3.org/2001/XMLSchema-instance" xmlns:pc="http://schemas.microsoft.com/office/infopath/2007/PartnerControls">
+  <documentManagement/>
+</p:properties>
+</file>
+
+<file path=customXml/item4.xml><?xml version="1.0" encoding="utf-8"?>
 <ct:contentTypeSchema xmlns:ct="http://schemas.microsoft.com/office/2006/metadata/contentType" xmlns:ma="http://schemas.microsoft.com/office/2006/metadata/properties/metaAttributes" ct:_="" ma:_="" ma:contentTypeName="Документ" ma:contentTypeID="0x01010021698D4302690741995ED0272D61D6A5" ma:contentTypeVersion="4" ma:contentTypeDescription="Создание документа." ma:contentTypeScope="" ma:versionID="5d42c33a528a295821b7d1e09411c3b0">
   <xsd:schema xmlns:xsd="http://www.w3.org/2001/XMLSchema" xmlns:xs="http://www.w3.org/2001/XMLSchema" xmlns:p="http://schemas.microsoft.com/office/2006/metadata/properties" xmlns:ns3="2b26d3b0-318c-4054-b3c0-e49a30e61c3c" targetNamespace="http://schemas.microsoft.com/office/2006/metadata/properties" ma:root="true" ma:fieldsID="9edb61012c44167b33a21135b3a34432" ns3:_="">
     <xsd:import namespace="2b26d3b0-318c-4054-b3c0-e49a30e61c3c"/>
@@ -18879,13 +19719,15 @@
 </ct:contentTypeSchema>
 </file>
 
-<file path=customXml/item4.xml><?xml version="1.0" encoding="utf-8"?>
-<p:properties xmlns:p="http://schemas.microsoft.com/office/2006/metadata/properties" xmlns:xsi="http://www.w3.org/2001/XMLSchema-instance" xmlns:pc="http://schemas.microsoft.com/office/infopath/2007/PartnerControls">
-  <documentManagement/>
-</p:properties>
+<file path=customXml/itemProps1.xml><?xml version="1.0" encoding="utf-8"?>
+<ds:datastoreItem xmlns:ds="http://schemas.openxmlformats.org/officeDocument/2006/customXml" ds:itemID="{2FC2C40F-08CA-48D1-A1B7-377C4BBABFA7}">
+  <ds:schemaRefs>
+    <ds:schemaRef ds:uri="http://schemas.microsoft.com/sharepoint/v3/contenttype/forms"/>
+  </ds:schemaRefs>
+</ds:datastoreItem>
 </file>
 
-<file path=customXml/itemProps1.xml><?xml version="1.0" encoding="utf-8"?>
+<file path=customXml/itemProps2.xml><?xml version="1.0" encoding="utf-8"?>
 <ds:datastoreItem xmlns:ds="http://schemas.openxmlformats.org/officeDocument/2006/customXml" ds:itemID="{630EFC73-8405-45A3-8918-9BBCB8E889E1}">
   <ds:schemaRefs>
     <ds:schemaRef ds:uri="http://schemas.openxmlformats.org/officeDocument/2006/bibliography"/>
@@ -18893,15 +19735,16 @@
 </ds:datastoreItem>
 </file>
 
-<file path=customXml/itemProps2.xml><?xml version="1.0" encoding="utf-8"?>
-<ds:datastoreItem xmlns:ds="http://schemas.openxmlformats.org/officeDocument/2006/customXml" ds:itemID="{2FC2C40F-08CA-48D1-A1B7-377C4BBABFA7}">
+<file path=customXml/itemProps3.xml><?xml version="1.0" encoding="utf-8"?>
+<ds:datastoreItem xmlns:ds="http://schemas.openxmlformats.org/officeDocument/2006/customXml" ds:itemID="{CAB1A6A3-1E58-4D8B-ACE3-663681D3520B}">
   <ds:schemaRefs>
-    <ds:schemaRef ds:uri="http://schemas.microsoft.com/sharepoint/v3/contenttype/forms"/>
+    <ds:schemaRef ds:uri="http://schemas.microsoft.com/office/2006/metadata/properties"/>
+    <ds:schemaRef ds:uri="http://schemas.microsoft.com/office/infopath/2007/PartnerControls"/>
   </ds:schemaRefs>
 </ds:datastoreItem>
 </file>
 
-<file path=customXml/itemProps3.xml><?xml version="1.0" encoding="utf-8"?>
+<file path=customXml/itemProps4.xml><?xml version="1.0" encoding="utf-8"?>
 <ds:datastoreItem xmlns:ds="http://schemas.openxmlformats.org/officeDocument/2006/customXml" ds:itemID="{CFD667C5-4FBE-4D41-B47B-D95956BBCCF4}">
   <ds:schemaRefs>
     <ds:schemaRef ds:uri="http://schemas.microsoft.com/office/2006/metadata/contentType"/>
@@ -18917,13 +19760,4 @@
     <ds:schemaRef ds:uri="http://schemas.microsoft.com/internal/obd"/>
   </ds:schemaRefs>
 </ds:datastoreItem>
-</file>
-
-<file path=customXml/itemProps4.xml><?xml version="1.0" encoding="utf-8"?>
-<ds:datastoreItem xmlns:ds="http://schemas.openxmlformats.org/officeDocument/2006/customXml" ds:itemID="{CAB1A6A3-1E58-4D8B-ACE3-663681D3520B}">
-  <ds:schemaRefs>
-    <ds:schemaRef ds:uri="http://schemas.microsoft.com/office/2006/metadata/properties"/>
-    <ds:schemaRef ds:uri="http://schemas.microsoft.com/office/infopath/2007/PartnerControls"/>
-  </ds:schemaRefs>
-</ds:datastoreItem>
 </file>
</xml_diff>